<commit_message>
add bad draft of intro
</commit_message>
<xml_diff>
--- a/docs/2021NxI_ms_v0.1.docx
+++ b/docs/2021NxI_ms_v0.1.docx
@@ -48,18 +48,20 @@
       <w:r>
         <w:t xml:space="preserve">: </w:t>
       </w:r>
-      <w:r>
-        <w:t xml:space="preserve">Whole plant processes in </w:t>
-      </w:r>
-      <w:r>
-        <w:rPr>
-          <w:i/>
-          <w:iCs/>
-        </w:rPr>
-        <w:t>Glycine max</w:t>
-      </w:r>
-      <w:r>
-        <w:t xml:space="preserve"> L. are more highly influenced by soil nitrogen fertilization and inoculation with </w:t>
+      <w:commentRangeStart w:id="0"/>
+      <w:r>
+        <w:t>S</w:t>
+      </w:r>
+      <w:commentRangeEnd w:id="0"/>
+      <w:r>
+        <w:rPr>
+          <w:rStyle w:val="CommentReference"/>
+          <w:rFonts w:eastAsia="Times New Roman" w:cs="Times New Roman"/>
+        </w:rPr>
+        <w:commentReference w:id="0"/>
+      </w:r>
+      <w:r>
+        <w:t xml:space="preserve">oil nitrogen fertilization and inoculation with </w:t>
       </w:r>
       <w:proofErr w:type="spellStart"/>
       <w:r>
@@ -78,7 +80,7 @@
         <w:t xml:space="preserve"> japonicum</w:t>
       </w:r>
       <w:r>
-        <w:t xml:space="preserve"> than leaf physiology</w:t>
+        <w:t xml:space="preserve"> increase whole plant growth at the expense of leaf water-nitrogen economics</w:t>
       </w:r>
     </w:p>
     <w:p>
@@ -492,10 +494,10 @@
         <w:t xml:space="preserve">parameters </w:t>
       </w:r>
       <w:r>
-        <w:t xml:space="preserve">assigned </w:t>
-      </w:r>
-      <w:r>
-        <w:t xml:space="preserve">either </w:t>
+        <w:t>assigned</w:t>
+      </w:r>
+      <w:r>
+        <w:t xml:space="preserve"> </w:t>
       </w:r>
       <w:r>
         <w:t>by</w:t>
@@ -507,7 +509,7 @@
         <w:t xml:space="preserve">through </w:t>
       </w:r>
       <w:r>
-        <w:t xml:space="preserve">positive relationships between soil nutrient availability, leaf nutrient allocation, and photosynthetic capacity </w:t>
+        <w:t xml:space="preserve">relationships between soil nutrient availability, leaf nutrient allocation, and photosynthetic capacity </w:t>
       </w:r>
       <w:r>
         <w:fldChar w:fldCharType="begin" w:fldLock="1"/>
@@ -531,16 +533,34 @@
         <w:t>.</w:t>
       </w:r>
       <w:r>
-        <w:t xml:space="preserve"> While empirical evidence for </w:t>
-      </w:r>
-      <w:r>
-        <w:t xml:space="preserve">positive relationships between soil nutrients, leaf nutrient allocation, and photosynthetic capacity is extensive </w:t>
+        <w:t xml:space="preserve"> While empirical evidence for</w:t>
+      </w:r>
+      <w:r>
+        <w:t xml:space="preserve"> </w:t>
+      </w:r>
+      <w:r>
+        <w:t>relationship</w:t>
+      </w:r>
+      <w:r>
+        <w:t>s</w:t>
+      </w:r>
+      <w:r>
+        <w:t xml:space="preserve"> between</w:t>
+      </w:r>
+      <w:r>
+        <w:t xml:space="preserve"> </w:t>
+      </w:r>
+      <w:r>
+        <w:t>soil nutrients, leaf nutrient allocation, and photosynthetic capacity is extensive</w:t>
+      </w:r>
+      <w:r>
+        <w:t xml:space="preserve"> </w:t>
       </w:r>
       <w:r>
         <w:fldChar w:fldCharType="begin" w:fldLock="1"/>
       </w:r>
       <w:r>
-        <w:instrText>ADDIN CSL_CITATION {"citationItems":[{"id":"ITEM-1","itemData":{"author":[{"dropping-particle":"","family":"Brix","given":"H","non-dropping-particle":"","parse-names":false,"suffix":""}],"container-title":"Forest Science","id":"ITEM-1","issue":"4","issued":{"date-parts":[["1971"]]},"page":"407-414","title":"Effects of nitrogen fertilization on photosynthesis and respiration in Douglas-fir","type":"article-journal","volume":"17"},"uris":["http://www.mendeley.com/documents/?uuid=0d816862-8b2e-4a7d-a608-cc70ebf504cb"]},{"id":"ITEM-2","itemData":{"DOI":"10.1007/BF00377192","ISSN":"0029-8549","author":[{"dropping-particle":"","family":"Evans","given":"John R","non-dropping-particle":"","parse-names":false,"suffix":""}],"container-title":"Oecologia","id":"ITEM-2","issue":"1","issued":{"date-parts":[["1989","1"]]},"page":"9-19","title":"Photosynthesis and nitrogen relationships in leaves of C3 plants","type":"article-journal","volume":"78"},"uris":["http://www.mendeley.com/documents/?uuid=20ca2eec-0707-46d9-b95a-10c6371d8aab"]},{"id":"ITEM-3","itemData":{"DOI":"10.1038/s41559-018-0790-1","ISSN":"2397-334X","author":[{"dropping-particle":"","family":"Firn","given":"Jennifer","non-dropping-particle":"","parse-names":false,"suffix":""},{"dropping-particle":"","family":"McGree","given":"James M","non-dropping-particle":"","parse-names":false,"suffix":""},{"dropping-particle":"","family":"Harvey","given":"Eric","non-dropping-particle":"","parse-names":false,"suffix":""},{"dropping-particle":"","family":"Flores-Moreno","given":"Habacuc","non-dropping-particle":"","parse-names":false,"suffix":""},{"dropping-particle":"","family":"Schütz","given":"Martin","non-dropping-particle":"","parse-names":false,"suffix":""},{"dropping-particle":"","family":"Buckley","given":"Yvonne M","non-dropping-particle":"","parse-names":false,"suffix":""},{"dropping-particle":"","family":"Borer","given":"Elizabeth T","non-dropping-particle":"","parse-names":false,"suffix":""},{"dropping-particle":"","family":"Seabloom","given":"Eric W","non-dropping-particle":"","parse-names":false,"suffix":""},{"dropping-particle":"","family":"Pierre","given":"Kimberly J","non-dropping-particle":"La","parse-names":false,"suffix":""},{"dropping-particle":"","family":"MacDougall","given":"Andrew S","non-dropping-particle":"","parse-names":false,"suffix":""},{"dropping-particle":"","family":"Prober","given":"Suzanne M","non-dropping-particle":"","parse-names":false,"suffix":""},{"dropping-particle":"","family":"Stevens","given":"Carly J","non-dropping-particle":"","parse-names":false,"suffix":""},{"dropping-particle":"","family":"Sullivan","given":"Lauren L","non-dropping-particle":"","parse-names":false,"suffix":""},{"dropping-particle":"","family":"Porter","given":"Erica","non-dropping-particle":"","parse-names":false,"suffix":""},{"dropping-particle":"","family":"Ladouceur","given":"Emma","non-dropping-particle":"","parse-names":false,"suffix":""},{"dropping-particle":"","family":"Allen","given":"Charlotte","non-dropping-particle":"","parse-names":false,"suffix":""},{"dropping-particle":"","family":"Moromizato","given":"Karine H","non-dropping-particle":"","parse-names":false,"suffix":""},{"dropping-particle":"","family":"Morgan","given":"John W","non-dropping-particle":"","parse-names":false,"suffix":""},{"dropping-particle":"","family":"Harpole","given":"W Stanley","non-dropping-particle":"","parse-names":false,"suffix":""},{"dropping-particle":"","family":"Hautier","given":"Yann","non-dropping-particle":"","parse-names":false,"suffix":""},{"dropping-particle":"","family":"Eisenhauer","given":"Nico","non-dropping-particle":"","parse-names":false,"suffix":""},{"dropping-particle":"","family":"Wright","given":"Justin P","non-dropping-particle":"","parse-names":false,"suffix":""},{"dropping-particle":"","family":"Adler","given":"Peter B","non-dropping-particle":"","parse-names":false,"suffix":""},{"dropping-particle":"","family":"Arnillas","given":"Carlos Alberto","non-dropping-particle":"","parse-names":false,"suffix":""},{"dropping-particle":"","family":"Bakker","given":"Jonathan D","non-dropping-particle":"","parse-names":false,"suffix":""},{"dropping-particle":"","family":"Biederman","given":"Lori","non-dropping-particle":"","parse-names":false,"suffix":""},{"dropping-particle":"","family":"Broadbent","given":"Arthur A D","non-dropping-particle":"","parse-names":false,"suffix":""},{"dropping-particle":"","family":"Brown","given":"Cynthia S","non-dropping-particle":"","parse-names":false,"suffix":""},{"dropping-particle":"","family":"Bugalho","given":"Miguel N","non-dropping-particle":"","parse-names":false,"suffix":""},{"dropping-particle":"","family":"Caldeira","given":"Maria C","non-dropping-particle":"","parse-names":false,"suffix":""},{"dropping-particle":"","family":"Cleland","given":"Elsa E","non-dropping-particle":"","parse-names":false,"suffix":""},{"dropping-particle":"","family":"Ebeling","given":"Anne","non-dropping-particle":"","parse-names":false,"suffix":""},{"dropping-particle":"","family":"Fay","given":"Philip A","non-dropping-particle":"","parse-names":false,"suffix":""},{"dropping-particle":"","family":"Hagenah","given":"Nicole","non-dropping-particle":"","parse-names":false,"suffix":""},{"dropping-particle":"","family":"Kleinhesselink","given":"Andrew R","non-dropping-particle":"","parse-names":false,"suffix":""},{"dropping-particle":"","family":"Mitchell","given":"Rachel","non-dropping-particle":"","parse-names":false,"suffix":""},{"dropping-particle":"","family":"Moore","given":"Joslin L","non-dropping-particle":"","parse-names":false,"suffix":""},{"dropping-particle":"","family":"Nogueira","given":"Carla","non-dropping-particle":"","parse-names":false,"suffix":""},{"dropping-particle":"","family":"Peri","given":"Pablo Luis","non-dropping-particle":"","parse-names":false,"suffix":""},{"dropping-particle":"","family":"Roscher","given":"Christiane","non-dropping-particle":"","parse-names":false,"suffix":""},{"dropping-particle":"","family":"Smith","given":"Melinda D","non-dropping-particle":"","parse-names":false,"suffix":""},{"dropping-particle":"","family":"Wragg","given":"Peter D","non-dropping-particle":"","parse-names":false,"suffix":""},{"dropping-particle":"","family":"Risch","given":"Anita C","non-dropping-particle":"","parse-names":false,"suffix":""}],"container-title":"Nature Ecology &amp; Evolution","id":"ITEM-3","issue":"3","issued":{"date-parts":[["2019","3","4"]]},"page":"400-406","title":"Leaf nutrients, not specific leaf area, are consistent indicators of elevated nutrient inputs","type":"article-journal","volume":"3"},"uris":["http://www.mendeley.com/documents/?uuid=aa4fd087-f2a3-4dc4-b20c-8e5dbc931ba3"]}],"mendeley":{"formattedCitation":"(Brix, 1971; Evans, 1989; Firn et al., 2019)","manualFormatting":"(e.g., Brix, 1971; Evans, 1989; Firn et al., 2019)","plainTextFormattedCitation":"(Brix, 1971; Evans, 1989; Firn et al., 2019)","previouslyFormattedCitation":"(Brix, 1971; Evans, 1989; Firn et al., 2019)"},"properties":{"noteIndex":0},"schema":"https://github.com/citation-style-language/schema/raw/master/csl-citation.json"}</w:instrText>
+        <w:instrText>ADDIN CSL_CITATION {"citationItems":[{"id":"ITEM-1","itemData":{"author":[{"dropping-particle":"","family":"Brix","given":"H","non-dropping-particle":"","parse-names":false,"suffix":""}],"container-title":"Forest Science","id":"ITEM-1","issue":"4","issued":{"date-parts":[["1971"]]},"page":"407-414","title":"Effects of nitrogen fertilization on photosynthesis and respiration in Douglas-fir","type":"article-journal","volume":"17"},"uris":["http://www.mendeley.com/documents/?uuid=0d816862-8b2e-4a7d-a608-cc70ebf504cb"]},{"id":"ITEM-2","itemData":{"DOI":"10.1007/BF00377192","ISSN":"0029-8549","author":[{"dropping-particle":"","family":"Evans","given":"John R","non-dropping-particle":"","parse-names":false,"suffix":""}],"container-title":"Oecologia","id":"ITEM-2","issue":"1","issued":{"date-parts":[["1989","1"]]},"page":"9-19","title":"Photosynthesis and nitrogen relationships in leaves of C3 plants","type":"article-journal","volume":"78"},"uris":["http://www.mendeley.com/documents/?uuid=20ca2eec-0707-46d9-b95a-10c6371d8aab"]},{"id":"ITEM-3","itemData":{"DOI":"10.1038/s41559-018-0790-1","ISSN":"2397-334X","author":[{"dropping-particle":"","family":"Firn","given":"Jennifer","non-dropping-particle":"","parse-names":false,"suffix":""},{"dropping-particle":"","family":"McGree","given":"James M","non-dropping-particle":"","parse-names":false,"suffix":""},{"dropping-particle":"","family":"Harvey","given":"Eric","non-dropping-particle":"","parse-names":false,"suffix":""},{"dropping-particle":"","family":"Flores-Moreno","given":"Habacuc","non-dropping-particle":"","parse-names":false,"suffix":""},{"dropping-particle":"","family":"Schütz","given":"Martin","non-dropping-particle":"","parse-names":false,"suffix":""},{"dropping-particle":"","family":"Buckley","given":"Yvonne M","non-dropping-particle":"","parse-names":false,"suffix":""},{"dropping-particle":"","family":"Borer","given":"Elizabeth T","non-dropping-particle":"","parse-names":false,"suffix":""},{"dropping-particle":"","family":"Seabloom","given":"Eric W","non-dropping-particle":"","parse-names":false,"suffix":""},{"dropping-particle":"","family":"Pierre","given":"Kimberly J","non-dropping-particle":"La","parse-names":false,"suffix":""},{"dropping-particle":"","family":"MacDougall","given":"Andrew S","non-dropping-particle":"","parse-names":false,"suffix":""},{"dropping-particle":"","family":"Prober","given":"Suzanne M","non-dropping-particle":"","parse-names":false,"suffix":""},{"dropping-particle":"","family":"Stevens","given":"Carly J","non-dropping-particle":"","parse-names":false,"suffix":""},{"dropping-particle":"","family":"Sullivan","given":"Lauren L","non-dropping-particle":"","parse-names":false,"suffix":""},{"dropping-particle":"","family":"Porter","given":"Erica","non-dropping-particle":"","parse-names":false,"suffix":""},{"dropping-particle":"","family":"Ladouceur","given":"Emma","non-dropping-particle":"","parse-names":false,"suffix":""},{"dropping-particle":"","family":"Allen","given":"Charlotte","non-dropping-particle":"","parse-names":false,"suffix":""},{"dropping-particle":"","family":"Moromizato","given":"Karine H","non-dropping-particle":"","parse-names":false,"suffix":""},{"dropping-particle":"","family":"Morgan","given":"John W","non-dropping-particle":"","parse-names":false,"suffix":""},{"dropping-particle":"","family":"Harpole","given":"W Stanley","non-dropping-particle":"","parse-names":false,"suffix":""},{"dropping-particle":"","family":"Hautier","given":"Yann","non-dropping-particle":"","parse-names":false,"suffix":""},{"dropping-particle":"","family":"Eisenhauer","given":"Nico","non-dropping-particle":"","parse-names":false,"suffix":""},{"dropping-particle":"","family":"Wright","given":"Justin P","non-dropping-particle":"","parse-names":false,"suffix":""},{"dropping-particle":"","family":"Adler","given":"Peter B","non-dropping-particle":"","parse-names":false,"suffix":""},{"dropping-particle":"","family":"Arnillas","given":"Carlos Alberto","non-dropping-particle":"","parse-names":false,"suffix":""},{"dropping-particle":"","family":"Bakker","given":"Jonathan D","non-dropping-particle":"","parse-names":false,"suffix":""},{"dropping-particle":"","family":"Biederman","given":"Lori","non-dropping-particle":"","parse-names":false,"suffix":""},{"dropping-particle":"","family":"Broadbent","given":"Arthur A D","non-dropping-particle":"","parse-names":false,"suffix":""},{"dropping-particle":"","family":"Brown","given":"Cynthia S","non-dropping-particle":"","parse-names":false,"suffix":""},{"dropping-particle":"","family":"Bugalho","given":"Miguel N","non-dropping-particle":"","parse-names":false,"suffix":""},{"dropping-particle":"","family":"Caldeira","given":"Maria C","non-dropping-particle":"","parse-names":false,"suffix":""},{"dropping-particle":"","family":"Cleland","given":"Elsa E","non-dropping-particle":"","parse-names":false,"suffix":""},{"dropping-particle":"","family":"Ebeling","given":"Anne","non-dropping-particle":"","parse-names":false,"suffix":""},{"dropping-particle":"","family":"Fay","given":"Philip A","non-dropping-particle":"","parse-names":false,"suffix":""},{"dropping-particle":"","family":"Hagenah","given":"Nicole","non-dropping-particle":"","parse-names":false,"suffix":""},{"dropping-particle":"","family":"Kleinhesselink","given":"Andrew R","non-dropping-particle":"","parse-names":false,"suffix":""},{"dropping-particle":"","family":"Mitchell","given":"Rachel","non-dropping-particle":"","parse-names":false,"suffix":""},{"dropping-particle":"","family":"Moore","given":"Joslin L","non-dropping-particle":"","parse-names":false,"suffix":""},{"dropping-particle":"","family":"Nogueira","given":"Carla","non-dropping-particle":"","parse-names":false,"suffix":""},{"dropping-particle":"","family":"Peri","given":"Pablo Luis","non-dropping-particle":"","parse-names":false,"suffix":""},{"dropping-particle":"","family":"Roscher","given":"Christiane","non-dropping-particle":"","parse-names":false,"suffix":""},{"dropping-particle":"","family":"Smith","given":"Melinda D","non-dropping-particle":"","parse-names":false,"suffix":""},{"dropping-particle":"","family":"Wragg","given":"Peter D","non-dropping-particle":"","parse-names":false,"suffix":""},{"dropping-particle":"","family":"Risch","given":"Anita C","non-dropping-particle":"","parse-names":false,"suffix":""}],"container-title":"Nature Ecology &amp; Evolution","id":"ITEM-3","issue":"3","issued":{"date-parts":[["2019","3","4"]]},"page":"400-406","title":"Leaf nutrients, not specific leaf area, are consistent indicators of elevated nutrient inputs","type":"article-journal","volume":"3"},"uris":["http://www.mendeley.com/documents/?uuid=aa4fd087-f2a3-4dc4-b20c-8e5dbc931ba3"]},{"id":"ITEM-4","itemData":{"DOI":"10.1111/gcb.15071","ISSN":"1354-1013","abstract":"A mechanistic understanding of plant photosynthetic response is needed to reliably predict changes in terrestrial carbon (C) gain under conditions of chronically elevated atmospheric nitrogen (N) deposition. Here, using 2,683 observations from 240 jour- nal articles, we conducted a global meta-analysis to reveal effects of N addition on 14 photosynthesis-related traits and affecting moderators. We found that across 320 terrestrial plant species, leaf N was enhanced comparably on mass basis (Nmass , +18.4%) and area basis (Narea, +14.3%), with no changes in specific leaf area or leaf mass per area. Total leaf area (TLA) was increased significantly, as indicated by the in- creases in total leaf biomass (+46.5%), leaf area per plant (+29.7%), and leaf area index (LAI, +24.4%). To a lesser extent than for TLA, N addition significantly enhanced leaf photosynthetic rate per area (Aarea, +12.6%), stomatal conductance (gs, +7.5%), and transpiration rate (E, +10.5%). The responses of Aarea were positively related with that of gs, with no changes in instantaneous water-use efficiency and only slight in- creases in long-term water-use efficiency (+2.5%) inferred from 13C composition. The responses of traits depended on biological, experimental, and environmental moder- ators. As experimental duration and N load increased, the responses of LAI and Aarea diminished while that of E increased significantly. The observed patterns of increases in both TLA and E indicate that N deposition will increase the amount of water used by plants. Taken together, N deposition will enhance gross photosynthetic C gain of the terrestrial plants while increasing their water loss to the atmosphere, but the effects on C gain might diminish over time and that on plant water use would be am- plified if N deposition persists","author":[{"dropping-particle":"","family":"Liang","given":"Xingyun","non-dropping-particle":"","parse-names":false,"suffix":""},{"dropping-particle":"","family":"Zhang","given":"Tong","non-dropping-particle":"","parse-names":false,"suffix":""},{"dropping-particle":"","family":"Lu","given":"Xiankai","non-dropping-particle":"","parse-names":false,"suffix":""},{"dropping-particle":"","family":"Ellsworth","given":"David S","non-dropping-particle":"","parse-names":false,"suffix":""},{"dropping-particle":"","family":"BassiriRad","given":"Hormoz","non-dropping-particle":"","parse-names":false,"suffix":""},{"dropping-particle":"","family":"You","given":"Chengming","non-dropping-particle":"","parse-names":false,"suffix":""},{"dropping-particle":"","family":"Wang","given":"Dong","non-dropping-particle":"","parse-names":false,"suffix":""},{"dropping-particle":"","family":"He","given":"Pengcheng","non-dropping-particle":"","parse-names":false,"suffix":""},{"dropping-particle":"","family":"Deng","given":"Qi","non-dropping-particle":"","parse-names":false,"suffix":""},{"dropping-particle":"","family":"Liu","given":"Hui","non-dropping-particle":"","parse-names":false,"suffix":""},{"dropping-particle":"","family":"Mo","given":"Jiangming","non-dropping-particle":"","parse-names":false,"suffix":""},{"dropping-particle":"","family":"Ye","given":"Qing","non-dropping-particle":"","parse-names":false,"suffix":""}],"container-title":"Global Change Biology","id":"ITEM-4","issue":"6","issued":{"date-parts":[["2020","6","8"]]},"page":"3585-3600","title":"Global response patterns of plant photosynthesis to nitrogen addition: A meta‐analysis","type":"article-journal","volume":"26"},"uris":["http://www.mendeley.com/documents/?uuid=c936a49f-196c-406d-ac18-be1d835be620"]}],"mendeley":{"formattedCitation":"(Brix, 1971; Evans, 1989; Firn et al., 2019; Liang et al., 2020)","manualFormatting":"(e.g., Brix, 1971; Evans, 1989; Firn et al., 2019; Liang et al., 2020)","plainTextFormattedCitation":"(Brix, 1971; Evans, 1989; Firn et al., 2019; Liang et al., 2020)","previouslyFormattedCitation":"(Brix, 1971; Evans, 1989; Firn et al., 2019; Liang et al., 2020)"},"properties":{"noteIndex":0},"schema":"https://github.com/citation-style-language/schema/raw/master/csl-citation.json"}</w:instrText>
       </w:r>
       <w:r>
         <w:fldChar w:fldCharType="separate"/>
@@ -561,7 +581,7 @@
         <w:rPr>
           <w:noProof/>
         </w:rPr>
-        <w:t>Brix, 1971; Evans, 1989; Firn et al., 2019)</w:t>
+        <w:t>Brix, 1971; Evans, 1989; Firn et al., 2019; Liang et al., 2020)</w:t>
       </w:r>
       <w:r>
         <w:fldChar w:fldCharType="end"/>
@@ -573,7 +593,13 @@
         <w:t>ecent work</w:t>
       </w:r>
       <w:r>
-        <w:t xml:space="preserve"> leveraging photosynthetic least-cost theory </w:t>
+        <w:t xml:space="preserve"> leveraging photosynthetic least-cost</w:t>
+      </w:r>
+      <w:r>
+        <w:t xml:space="preserve"> theory</w:t>
+      </w:r>
+      <w:r>
+        <w:t xml:space="preserve"> </w:t>
       </w:r>
       <w:r>
         <w:fldChar w:fldCharType="begin" w:fldLock="1"/>
@@ -594,7 +620,22 @@
         <w:fldChar w:fldCharType="end"/>
       </w:r>
       <w:r>
-        <w:t xml:space="preserve"> suggests that leaf nutrient allocation and photosynthetic capacity can be predicted</w:t>
+        <w:t xml:space="preserve"> </w:t>
+      </w:r>
+      <w:r>
+        <w:t xml:space="preserve">suggests that </w:t>
+      </w:r>
+      <w:r>
+        <w:t>leaf n</w:t>
+      </w:r>
+      <w:r>
+        <w:t>utrient</w:t>
+      </w:r>
+      <w:r>
+        <w:t xml:space="preserve"> allocation and photosynthetic capacity</w:t>
+      </w:r>
+      <w:r>
+        <w:t xml:space="preserve"> can be predicted</w:t>
       </w:r>
       <w:r>
         <w:t xml:space="preserve"> either partially or wholly</w:t>
@@ -609,7 +650,7 @@
         <w:fldChar w:fldCharType="begin" w:fldLock="1"/>
       </w:r>
       <w:r>
-        <w:instrText>ADDIN CSL_CITATION {"citationItems":[{"id":"ITEM-1","itemData":{"DOI":"10.5194/bg-14-481-2017","ISSN":"1726-4189","abstract":"Abstract. Nitrogen content per unit leaf area (Narea) is a key variable in plant functional ecology and biogeochemistry. Narea comprises a structural component, which scales with leaf mass per area (LMA), and a metabolic component, which scales with Rubisco capacity. The co-ordination hypothesis, as implemented in LPJ and related global vegetation models, predicts that Rubisco capacity should be directly proportional to irradiance but should decrease with increases in ci : ca and temperature because the amount of Rubisco required to achieve a given assimilation rate declines with increases in both. We tested these predictions using LMA, leaf δ13C, and leaf N measurements on complete species assemblages sampled at sites on a north–south transect from tropical to temperate Australia. Partial effects of mean canopy irradiance, mean annual temperature, and ci : ca (from δ13C) on Narea were all significant and their directions and magnitudes were in line with predictions. Over 80 % of the variance in community-mean (ln) Narea was accounted for by these predictors plus LMA. Moreover, Narea could be decomposed into two components, one proportional to LMA (slightly steeper in N-fixers), and the other to Rubisco capacity as predicted by the co-ordination hypothesis. Trait gradient analysis revealed ci : ca to be perfectly plastic, while species turnover contributed about half the variation in LMA and Narea. Interest has surged in methods to predict continuous leaf-trait variation from environmental factors, in order to improve ecosystem models. Coupled carbon–nitrogen models require a method to predict Narea that is more realistic than the widespread assumptions that Narea is proportional to photosynthetic capacity, and/or that Narea (and photosynthetic capacity) are determined by N supply from the soil. Our results indicate that Narea has a useful degree of predictability, from a combination of LMA and ci : ca – themselves in part environmentally determined – with Rubisco activity, as predicted from local growing conditions. This finding is consistent with a plant-centred approach to modelling, emphasizing the adaptive regulation of traits. Models that account for biodiversity will also need to partition community-level trait variation into components due to phenotypic plasticity and/or genotypic differentiation within species vs. progressive species replacement, along environmental gradients. Our analysis suggests that variation in Narea is about evenly split …","author":[{"dropping-particle":"","family":"Dong","given":"Ning","non-dropping-particle":"","parse-names":false,"suffix":""},{"dropping-particle":"","family":"Prentice","given":"Iain Colin","non-dropping-particle":"","parse-names":false,"suffix":""},{"dropping-particle":"","family":"Evans","given":"Bradley J","non-dropping-particle":"","parse-names":false,"suffix":""},{"dropping-particle":"","family":"Caddy-Retalic","given":"Stefan","non-dropping-particle":"","parse-names":false,"suffix":""},{"dropping-particle":"","family":"Lowe","given":"Andrew J","non-dropping-particle":"","parse-names":false,"suffix":""},{"dropping-particle":"","family":"Wright","given":"Ian J","non-dropping-particle":"","parse-names":false,"suffix":""}],"container-title":"Biogeosciences","id":"ITEM-1","issue":"2","issued":{"date-parts":[["2017","1","30"]]},"page":"481-495","title":"Leaf nitrogen from first principles: field evidence for adaptive variation with climate","type":"article-journal","volume":"14"},"uris":["http://www.mendeley.com/documents/?uuid=d26886a5-de26-4a8d-afa2-a17d2a28ee6e"]},{"id":"ITEM-2","itemData":{"DOI":"10.1111/nph.16558","ISSN":"0028-646X","author":[{"dropping-particle":"","family":"Dong","given":"Ning","non-dropping-particle":"","parse-names":false,"suffix":""},{"dropping-particle":"","family":"Prentice","given":"Iain Colin","non-dropping-particle":"","parse-names":false,"suffix":""},{"dropping-particle":"","family":"Wright","given":"Ian J","non-dropping-particle":"","parse-names":false,"suffix":""},{"dropping-particle":"","family":"Evans","given":"Bradley J","non-dropping-particle":"","parse-names":false,"suffix":""},{"dropping-particle":"","family":"Togashi","given":"Henrique F","non-dropping-particle":"","parse-names":false,"suffix":""},{"dropping-particle":"","family":"Caddy-Retalic","given":"Stefan","non-dropping-particle":"","parse-names":false,"suffix":""},{"dropping-particle":"","family":"McInerney","given":"Francesca A","non-dropping-particle":"","parse-names":false,"suffix":""},{"dropping-particle":"","family":"Sparrow","given":"Ben","non-dropping-particle":"","parse-names":false,"suffix":""},{"dropping-particle":"","family":"Leitch","given":"Emrys","non-dropping-particle":"","parse-names":false,"suffix":""},{"dropping-particle":"","family":"Lowe","given":"Andrew J","non-dropping-particle":"","parse-names":false,"suffix":""}],"container-title":"New Phytologist","id":"ITEM-2","issue":"1","issued":{"date-parts":[["2020","10","24"]]},"page":"82-94","title":"Components of leaf‐trait variation along environmental gradients","type":"article-journal","volume":"228"},"uris":["http://www.mendeley.com/documents/?uuid=665ee559-637a-4c3e-ab28-1c199c696d00"]},{"id":"ITEM-3","itemData":{"DOI":"10.1038/s42003-021-01985-7","ISBN":"4200302101","ISSN":"2399-3642","PMID":"33846550","abstract":"There is huge uncertainty about how global exchanges of carbon between the atmosphere and land will respond to continuing environmental change. A better representation of photosynthetic capacity is required for Earth System models to simulate carbon assimilation reliably. Here we use a global leaf-trait dataset to test whether photosynthetic capacity is quantitatively predictable from climate, based on optimality principles; and to explore how this prediction is modified by soil properties, including indices of nitrogen and phosphorus availability, measured in situ. The maximum rate of carboxylation standardized to 25 °C ( V cmax25 ) was found to be proportional to growing-season irradiance, and to increase—as predicted—towards both colder and drier climates. Individual species’ departures from predicted V cmax25 covaried with area-based leaf nitrogen ( N area ) but community-mean V cmax25 was unrelated to N area , which in turn was unrelated to the soil C:N ratio. In contrast, leaves with low area-based phosphorus ( P area ) had low V cmax25 (both between and within communities), and P area increased with total soil P. These findings do not support the assumption, adopted in some ecosystem and Earth System models, that leaf-level photosynthetic capacity depends on soil N supply. They do, however, support a previously-noted relationship between photosynthesis and soil P supply.","author":[{"dropping-particle":"","family":"Peng","given":"Yunke","non-dropping-particle":"","parse-names":false,"suffix":""},{"dropping-particle":"","family":"Bloomfield","given":"Keith J","non-dropping-particle":"","parse-names":false,"suffix":""},{"dropping-particle":"","family":"Cernusak","given":"Lucas A","non-dropping-particle":"","parse-names":false,"suffix":""},{"dropping-particle":"","family":"Domingues","given":"Tomas F","non-dropping-particle":"","parse-names":false,"suffix":""},{"dropping-particle":"","family":"Prentice","given":"Iain Colin","non-dropping-particle":"","parse-names":false,"suffix":""}],"container-title":"Communications Biology","id":"ITEM-3","issue":"1","issued":{"date-parts":[["2021","12","12"]]},"page":"462","title":"Global climate and nutrient controls of photosynthetic capacity","type":"article-journal","volume":"4"},"uris":["http://www.mendeley.com/documents/?uuid=3ef8e4be-d782-4101-b3db-1a91b9992fc1"]},{"id":"ITEM-4","itemData":{"DOI":"10.1111/ele.13210","ISSN":"1461-023X","abstract":"Earth system models (ESMs) use photosynthetic capacity, indexed by the maximum Rubisco car- boxylation rate (Vcmax), to simulate carbon assimilation and typically rely on empirical estimates, including an assumed dependence on leaf nitrogen determined from soil fertility. In contrast, new theory, based on biochemical coordination and co-optimization of carboxylation and water costs for photosynthesis, suggests that optimal Vcmax can be predicted from climate alone, irrespective of soil fertility. Here, we develop this theory and find it captures 64% of observed variability in a global, field-measured Vcmax dataset for C3 plants. Soil fertility indices explained substantially less variation (32%). These results indicate that environmentally regulated biophysical constraints and light availability are the first-order drivers of global photosynthetic capacity. Through acclimation and adaptation, plants efficiently utilize resources at the leaf level, thus maximizing potential resource use for growth and reproduction. Our theory offers a robust strategy for dynamically predicting photosynthetic capacity in ESMs.","author":[{"dropping-particle":"","family":"Smith","given":"Nicholas G","non-dropping-particle":"","parse-names":false,"suffix":""},{"dropping-particle":"","family":"Keenan","given":"Trevor F","non-dropping-particle":"","parse-names":false,"suffix":""},{"dropping-particle":"","family":"Prentice","given":"I C","non-dropping-particle":"","parse-names":false,"suffix":""},{"dropping-particle":"","family":"Wang","given":"Han","non-dropping-particle":"","parse-names":false,"suffix":""},{"dropping-particle":"","family":"Wright","given":"Ian J","non-dropping-particle":"","parse-names":false,"suffix":""},{"dropping-particle":"","family":"Niinemets","given":"Ülo","non-dropping-particle":"","parse-names":false,"suffix":""},{"dropping-particle":"","family":"Crous","given":"Kristine Y","non-dropping-particle":"","parse-names":false,"suffix":""},{"dropping-particle":"","family":"Domingues","given":"Tomas F","non-dropping-particle":"","parse-names":false,"suffix":""},{"dropping-particle":"","family":"Guerrieri","given":"Rossella","non-dropping-particle":"","parse-names":false,"suffix":""},{"dropping-particle":"","family":"Ishida","given":"FY oko","non-dropping-particle":"","parse-names":false,"suffix":""},{"dropping-particle":"","family":"Kattge","given":"Jens","non-dropping-particle":"","parse-names":false,"suffix":""},{"dropping-particle":"","family":"Kruger","given":"Eric L","non-dropping-particle":"","parse-names":false,"suffix":""},{"dropping-particle":"","family":"Maire","given":"Vincent","non-dropping-particle":"","parse-names":false,"suffix":""},{"dropping-particle":"","family":"Rogers","given":"Alistair","non-dropping-particle":"","parse-names":false,"suffix":""},{"dropping-particle":"","family":"Serbin","given":"Shawn P","non-dropping-particle":"","parse-names":false,"suffix":""},{"dropping-particle":"","family":"Tarvainen","given":"Lasse","non-dropping-particle":"","parse-names":false,"suffix":""},{"dropping-particle":"","family":"Togashi","given":"Henrique F","non-dropping-particle":"","parse-names":false,"suffix":""},{"dropping-particle":"","family":"Townsend","given":"Philip A","non-dropping-particle":"","parse-names":false,"suffix":""},{"dropping-particle":"","family":"Wang","given":"Meng","non-dropping-particle":"","parse-names":false,"suffix":""},{"dropping-particle":"","family":"Weerasinghe","given":"Lasantha K","non-dropping-particle":"","parse-names":false,"suffix":""},{"dropping-particle":"","family":"Zhou","given":"Shuang-Xi","non-dropping-particle":"","parse-names":false,"suffix":""}],"container-title":"Ecology Letters","editor":[{"dropping-particle":"","family":"Niu","given":"Shuli","non-dropping-particle":"","parse-names":false,"suffix":""}],"id":"ITEM-4","issue":"3","issued":{"date-parts":[["2019","3","4"]]},"page":"506-517","title":"Global photosynthetic capacity is optimized to the environment","type":"article-journal","volume":"22"},"uris":["http://www.mendeley.com/documents/?uuid=de810a7b-b01e-4be3-a228-03946531e91d"]},{"id":"ITEM-5","itemData":{"DOI":"10.1111/nph.16702","ISSN":"0028-646X","abstract":"\u000f Photosynthetic ‘least-cost’ theory posits that the optimal trait combination for a given envi- ronment is that where the summed costs of photosynthetic water and nutrient acquisition/ use are minimised. The effects of soil water and nutrient availability on photosynthesis should be stronger as climate-related costs for both resources increase. \u000f Two independent datasets of photosynthetic traits, Globamax (1509 species, 288 sites) and Glob13C (3645 species, 594 sites), were used to quantify biophysical and biochemical limita- tions of photosynthesis and the key variable Ci /Ca (CO 2 drawdown during photosynthesis). Climate and soil variables were associated with both datasets. \u000f The biochemical photosynthetic capacity was higher on alkaline soils. This effect was strongest at more arid sites, where water unit-costs are presumably higher. Higher values of soil silt and depth increased Ci /Ca, likely by providing greater H 2O supply, alleviating biophys- ical photosynthetic limitation when soil water is scarce. \u000f Climate is important in controlling the optimal balance of H 2 O and N costs for photosynthe- sis, but soil properties change these costs, both directly and indirectly. In total, soil properties modify the climate-demand driven predictions of Ci /Ca by up to 30% at a global scale.","author":[{"dropping-particle":"","family":"Paillassa","given":"Jennifer","non-dropping-particle":"","parse-names":false,"suffix":""},{"dropping-particle":"","family":"Wright","given":"Ian J","non-dropping-particle":"","parse-names":false,"suffix":""},{"dropping-particle":"","family":"Prentice","given":"I Colin","non-dropping-particle":"","parse-names":false,"suffix":""},{"dropping-particle":"","family":"Pepin","given":"Steeve","non-dropping-particle":"","parse-names":false,"suffix":""},{"dropping-particle":"","family":"Smith","given":"Nicholas G","non-dropping-particle":"","parse-names":false,"suffix":""},{"dropping-particle":"","family":"Ethier","given":"Gilbert","non-dropping-particle":"","parse-names":false,"suffix":""},{"dropping-particle":"","family":"Westerband","given":"Andrea C","non-dropping-particle":"","parse-names":false,"suffix":""},{"dropping-particle":"","family":"Lamarque","given":"Laurent J","non-dropping-particle":"","parse-names":false,"suffix":""},{"dropping-particle":"","family":"Wang","given":"Han","non-dropping-particle":"","parse-names":false,"suffix":""},{"dropping-particle":"","family":"Cornwell","given":"William K","non-dropping-particle":"","parse-names":false,"suffix":""},{"dropping-particle":"","family":"Maire","given":"Vincent","non-dropping-particle":"","parse-names":false,"suffix":""}],"container-title":"New Phytologist","id":"ITEM-5","issue":"1","issued":{"date-parts":[["2020","10","9"]]},"page":"121-135","title":"When and where soil is important to modify the carbon and water economy of leaves","type":"article-journal","volume":"228"},"uris":["http://www.mendeley.com/documents/?uuid=7a979be5-4341-4431-bd38-7ceeeada2df2"]}],"mendeley":{"formattedCitation":"(Dong et al., 2017, 2020; Paillassa et al., 2020; Peng et al., 2021; Smith et al., 2019)","plainTextFormattedCitation":"(Dong et al., 2017, 2020; Paillassa et al., 2020; Peng et al., 2021; Smith et al., 2019)","previouslyFormattedCitation":"(Dong et al., 2017, 2020; Paillassa et al., 2020; Peng et al., 2021; Smith et al., 2019)"},"properties":{"noteIndex":0},"schema":"https://github.com/citation-style-language/schema/raw/master/csl-citation.json"}</w:instrText>
+        <w:instrText>ADDIN CSL_CITATION {"citationItems":[{"id":"ITEM-1","itemData":{"DOI":"10.5194/bg-14-481-2017","ISSN":"1726-4189","abstract":"Abstract. Nitrogen content per unit leaf area (Narea) is a key variable in plant functional ecology and biogeochemistry. Narea comprises a structural component, which scales with leaf mass per area (LMA), and a metabolic component, which scales with Rubisco capacity. The co-ordination hypothesis, as implemented in LPJ and related global vegetation models, predicts that Rubisco capacity should be directly proportional to irradiance but should decrease with increases in ci : ca and temperature because the amount of Rubisco required to achieve a given assimilation rate declines with increases in both. We tested these predictions using LMA, leaf δ13C, and leaf N measurements on complete species assemblages sampled at sites on a north–south transect from tropical to temperate Australia. Partial effects of mean canopy irradiance, mean annual temperature, and ci : ca (from δ13C) on Narea were all significant and their directions and magnitudes were in line with predictions. Over 80 % of the variance in community-mean (ln) Narea was accounted for by these predictors plus LMA. Moreover, Narea could be decomposed into two components, one proportional to LMA (slightly steeper in N-fixers), and the other to Rubisco capacity as predicted by the co-ordination hypothesis. Trait gradient analysis revealed ci : ca to be perfectly plastic, while species turnover contributed about half the variation in LMA and Narea. Interest has surged in methods to predict continuous leaf-trait variation from environmental factors, in order to improve ecosystem models. Coupled carbon–nitrogen models require a method to predict Narea that is more realistic than the widespread assumptions that Narea is proportional to photosynthetic capacity, and/or that Narea (and photosynthetic capacity) are determined by N supply from the soil. Our results indicate that Narea has a useful degree of predictability, from a combination of LMA and ci : ca – themselves in part environmentally determined – with Rubisco activity, as predicted from local growing conditions. This finding is consistent with a plant-centred approach to modelling, emphasizing the adaptive regulation of traits. Models that account for biodiversity will also need to partition community-level trait variation into components due to phenotypic plasticity and/or genotypic differentiation within species vs. progressive species replacement, along environmental gradients. Our analysis suggests that variation in Narea is about evenly split …","author":[{"dropping-particle":"","family":"Dong","given":"Ning","non-dropping-particle":"","parse-names":false,"suffix":""},{"dropping-particle":"","family":"Prentice","given":"Iain Colin","non-dropping-particle":"","parse-names":false,"suffix":""},{"dropping-particle":"","family":"Evans","given":"Bradley J","non-dropping-particle":"","parse-names":false,"suffix":""},{"dropping-particle":"","family":"Caddy-Retalic","given":"Stefan","non-dropping-particle":"","parse-names":false,"suffix":""},{"dropping-particle":"","family":"Lowe","given":"Andrew J","non-dropping-particle":"","parse-names":false,"suffix":""},{"dropping-particle":"","family":"Wright","given":"Ian J","non-dropping-particle":"","parse-names":false,"suffix":""}],"container-title":"Biogeosciences","id":"ITEM-1","issue":"2","issued":{"date-parts":[["2017","1","30"]]},"page":"481-495","title":"Leaf nitrogen from first principles: field evidence for adaptive variation with climate","type":"article-journal","volume":"14"},"uris":["http://www.mendeley.com/documents/?uuid=d26886a5-de26-4a8d-afa2-a17d2a28ee6e"]},{"id":"ITEM-2","itemData":{"DOI":"10.1111/nph.16558","ISSN":"0028-646X","author":[{"dropping-particle":"","family":"Dong","given":"Ning","non-dropping-particle":"","parse-names":false,"suffix":""},{"dropping-particle":"","family":"Prentice","given":"Iain Colin","non-dropping-particle":"","parse-names":false,"suffix":""},{"dropping-particle":"","family":"Wright","given":"Ian J","non-dropping-particle":"","parse-names":false,"suffix":""},{"dropping-particle":"","family":"Evans","given":"Bradley J","non-dropping-particle":"","parse-names":false,"suffix":""},{"dropping-particle":"","family":"Togashi","given":"Henrique F","non-dropping-particle":"","parse-names":false,"suffix":""},{"dropping-particle":"","family":"Caddy-Retalic","given":"Stefan","non-dropping-particle":"","parse-names":false,"suffix":""},{"dropping-particle":"","family":"McInerney","given":"Francesca A","non-dropping-particle":"","parse-names":false,"suffix":""},{"dropping-particle":"","family":"Sparrow","given":"Ben","non-dropping-particle":"","parse-names":false,"suffix":""},{"dropping-particle":"","family":"Leitch","given":"Emrys","non-dropping-particle":"","parse-names":false,"suffix":""},{"dropping-particle":"","family":"Lowe","given":"Andrew J","non-dropping-particle":"","parse-names":false,"suffix":""}],"container-title":"New Phytologist","id":"ITEM-2","issue":"1","issued":{"date-parts":[["2020","10","24"]]},"page":"82-94","title":"Components of leaf‐trait variation along environmental gradients","type":"article-journal","volume":"228"},"uris":["http://www.mendeley.com/documents/?uuid=665ee559-637a-4c3e-ab28-1c199c696d00"]},{"id":"ITEM-3","itemData":{"DOI":"10.1038/s42003-021-01985-7","ISBN":"4200302101","ISSN":"2399-3642","PMID":"33846550","abstract":"There is huge uncertainty about how global exchanges of carbon between the atmosphere and land will respond to continuing environmental change. A better representation of photosynthetic capacity is required for Earth System models to simulate carbon assimilation reliably. Here we use a global leaf-trait dataset to test whether photosynthetic capacity is quantitatively predictable from climate, based on optimality principles; and to explore how this prediction is modified by soil properties, including indices of nitrogen and phosphorus availability, measured in situ. The maximum rate of carboxylation standardized to 25 °C ( V cmax25 ) was found to be proportional to growing-season irradiance, and to increase—as predicted—towards both colder and drier climates. Individual species’ departures from predicted V cmax25 covaried with area-based leaf nitrogen ( N area ) but community-mean V cmax25 was unrelated to N area , which in turn was unrelated to the soil C:N ratio. In contrast, leaves with low area-based phosphorus ( P area ) had low V cmax25 (both between and within communities), and P area increased with total soil P. These findings do not support the assumption, adopted in some ecosystem and Earth System models, that leaf-level photosynthetic capacity depends on soil N supply. They do, however, support a previously-noted relationship between photosynthesis and soil P supply.","author":[{"dropping-particle":"","family":"Peng","given":"Yunke","non-dropping-particle":"","parse-names":false,"suffix":""},{"dropping-particle":"","family":"Bloomfield","given":"Keith J","non-dropping-particle":"","parse-names":false,"suffix":""},{"dropping-particle":"","family":"Cernusak","given":"Lucas A","non-dropping-particle":"","parse-names":false,"suffix":""},{"dropping-particle":"","family":"Domingues","given":"Tomas F","non-dropping-particle":"","parse-names":false,"suffix":""},{"dropping-particle":"","family":"Prentice","given":"Iain Colin","non-dropping-particle":"","parse-names":false,"suffix":""}],"container-title":"Communications Biology","id":"ITEM-3","issue":"1","issued":{"date-parts":[["2021","12","12"]]},"page":"462","title":"Global climate and nutrient controls of photosynthetic capacity","type":"article-journal","volume":"4"},"uris":["http://www.mendeley.com/documents/?uuid=3ef8e4be-d782-4101-b3db-1a91b9992fc1"]},{"id":"ITEM-4","itemData":{"DOI":"10.1111/ele.13210","ISSN":"1461-023X","abstract":"Earth system models (ESMs) use photosynthetic capacity, indexed by the maximum Rubisco car- boxylation rate (Vcmax), to simulate carbon assimilation and typically rely on empirical estimates, including an assumed dependence on leaf nitrogen determined from soil fertility. In contrast, new theory, based on biochemical coordination and co-optimization of carboxylation and water costs for photosynthesis, suggests that optimal Vcmax can be predicted from climate alone, irrespective of soil fertility. Here, we develop this theory and find it captures 64% of observed variability in a global, field-measured Vcmax dataset for C3 plants. Soil fertility indices explained substantially less variation (32%). These results indicate that environmentally regulated biophysical constraints and light availability are the first-order drivers of global photosynthetic capacity. Through acclimation and adaptation, plants efficiently utilize resources at the leaf level, thus maximizing potential resource use for growth and reproduction. Our theory offers a robust strategy for dynamically predicting photosynthetic capacity in ESMs.","author":[{"dropping-particle":"","family":"Smith","given":"Nicholas G","non-dropping-particle":"","parse-names":false,"suffix":""},{"dropping-particle":"","family":"Keenan","given":"Trevor F","non-dropping-particle":"","parse-names":false,"suffix":""},{"dropping-particle":"","family":"Prentice","given":"I C","non-dropping-particle":"","parse-names":false,"suffix":""},{"dropping-particle":"","family":"Wang","given":"Han","non-dropping-particle":"","parse-names":false,"suffix":""},{"dropping-particle":"","family":"Wright","given":"Ian J","non-dropping-particle":"","parse-names":false,"suffix":""},{"dropping-particle":"","family":"Niinemets","given":"Ülo","non-dropping-particle":"","parse-names":false,"suffix":""},{"dropping-particle":"","family":"Crous","given":"Kristine Y","non-dropping-particle":"","parse-names":false,"suffix":""},{"dropping-particle":"","family":"Domingues","given":"Tomas F","non-dropping-particle":"","parse-names":false,"suffix":""},{"dropping-particle":"","family":"Guerrieri","given":"Rossella","non-dropping-particle":"","parse-names":false,"suffix":""},{"dropping-particle":"","family":"Ishida","given":"FY oko","non-dropping-particle":"","parse-names":false,"suffix":""},{"dropping-particle":"","family":"Kattge","given":"Jens","non-dropping-particle":"","parse-names":false,"suffix":""},{"dropping-particle":"","family":"Kruger","given":"Eric L","non-dropping-particle":"","parse-names":false,"suffix":""},{"dropping-particle":"","family":"Maire","given":"Vincent","non-dropping-particle":"","parse-names":false,"suffix":""},{"dropping-particle":"","family":"Rogers","given":"Alistair","non-dropping-particle":"","parse-names":false,"suffix":""},{"dropping-particle":"","family":"Serbin","given":"Shawn P","non-dropping-particle":"","parse-names":false,"suffix":""},{"dropping-particle":"","family":"Tarvainen","given":"Lasse","non-dropping-particle":"","parse-names":false,"suffix":""},{"dropping-particle":"","family":"Togashi","given":"Henrique F","non-dropping-particle":"","parse-names":false,"suffix":""},{"dropping-particle":"","family":"Townsend","given":"Philip A","non-dropping-particle":"","parse-names":false,"suffix":""},{"dropping-particle":"","family":"Wang","given":"Meng","non-dropping-particle":"","parse-names":false,"suffix":""},{"dropping-particle":"","family":"Weerasinghe","given":"Lasantha K","non-dropping-particle":"","parse-names":false,"suffix":""},{"dropping-particle":"","family":"Zhou","given":"Shuang-Xi","non-dropping-particle":"","parse-names":false,"suffix":""}],"container-title":"Ecology Letters","editor":[{"dropping-particle":"","family":"Niu","given":"Shuli","non-dropping-particle":"","parse-names":false,"suffix":""}],"id":"ITEM-4","issue":"3","issued":{"date-parts":[["2019","3","4"]]},"page":"506-517","title":"Global photosynthetic capacity is optimized to the environment","type":"article-journal","volume":"22"},"uris":["http://www.mendeley.com/documents/?uuid=de810a7b-b01e-4be3-a228-03946531e91d"]},{"id":"ITEM-5","itemData":{"DOI":"10.1111/nph.16702","ISSN":"0028-646X","abstract":"\u000f Photosynthetic ‘least-cost’ theory posits that the optimal trait combination for a given envi- ronment is that where the summed costs of photosynthetic water and nutrient acquisition/ use are minimised. The effects of soil water and nutrient availability on photosynthesis should be stronger as climate-related costs for both resources increase. \u000f Two independent datasets of photosynthetic traits, Globamax (1509 species, 288 sites) and Glob13C (3645 species, 594 sites), were used to quantify biophysical and biochemical limita- tions of photosynthesis and the key variable Ci /Ca (CO 2 drawdown during photosynthesis). Climate and soil variables were associated with both datasets. \u000f The biochemical photosynthetic capacity was higher on alkaline soils. This effect was strongest at more arid sites, where water unit-costs are presumably higher. Higher values of soil silt and depth increased Ci /Ca, likely by providing greater H 2O supply, alleviating biophys- ical photosynthetic limitation when soil water is scarce. \u000f Climate is important in controlling the optimal balance of H 2 O and N costs for photosynthe- sis, but soil properties change these costs, both directly and indirectly. In total, soil properties modify the climate-demand driven predictions of Ci /Ca by up to 30% at a global scale.","author":[{"dropping-particle":"","family":"Paillassa","given":"Jennifer","non-dropping-particle":"","parse-names":false,"suffix":""},{"dropping-particle":"","family":"Wright","given":"Ian J","non-dropping-particle":"","parse-names":false,"suffix":""},{"dropping-particle":"","family":"Prentice","given":"I Colin","non-dropping-particle":"","parse-names":false,"suffix":""},{"dropping-particle":"","family":"Pepin","given":"Steeve","non-dropping-particle":"","parse-names":false,"suffix":""},{"dropping-particle":"","family":"Smith","given":"Nicholas G","non-dropping-particle":"","parse-names":false,"suffix":""},{"dropping-particle":"","family":"Ethier","given":"Gilbert","non-dropping-particle":"","parse-names":false,"suffix":""},{"dropping-particle":"","family":"Westerband","given":"Andrea C","non-dropping-particle":"","parse-names":false,"suffix":""},{"dropping-particle":"","family":"Lamarque","given":"Laurent J","non-dropping-particle":"","parse-names":false,"suffix":""},{"dropping-particle":"","family":"Wang","given":"Han","non-dropping-particle":"","parse-names":false,"suffix":""},{"dropping-particle":"","family":"Cornwell","given":"William K","non-dropping-particle":"","parse-names":false,"suffix":""},{"dropping-particle":"","family":"Maire","given":"Vincent","non-dropping-particle":"","parse-names":false,"suffix":""}],"container-title":"New Phytologist","id":"ITEM-5","issue":"1","issued":{"date-parts":[["2020","10","9"]]},"page":"121-135","title":"When and where soil is important to modify the carbon and water economy of leaves","type":"article-journal","volume":"228"},"uris":["http://www.mendeley.com/documents/?uuid=7a979be5-4341-4431-bd38-7ceeeada2df2"]},{"id":"ITEM-6","itemData":{"DOI":"10.1111/geb.12296","ISSN":"1466822X","author":[{"dropping-particle":"","family":"Maire","given":"Vincent","non-dropping-particle":"","parse-names":false,"suffix":""},{"dropping-particle":"","family":"Wright","given":"Ian J","non-dropping-particle":"","parse-names":false,"suffix":""},{"dropping-particle":"","family":"Prentice","given":"I Colin","non-dropping-particle":"","parse-names":false,"suffix":""},{"dropping-particle":"","family":"Batjes","given":"Niels H","non-dropping-particle":"","parse-names":false,"suffix":""},{"dropping-particle":"","family":"Bhaskar","given":"Radika","non-dropping-particle":"","parse-names":false,"suffix":""},{"dropping-particle":"","family":"Bodegom","given":"Peter M","non-dropping-particle":"van","parse-names":false,"suffix":""},{"dropping-particle":"","family":"Cornwell","given":"William K","non-dropping-particle":"","parse-names":false,"suffix":""},{"dropping-particle":"","family":"Ellsworth","given":"David S","non-dropping-particle":"","parse-names":false,"suffix":""},{"dropping-particle":"","family":"Niinemets","given":"Ülo","non-dropping-particle":"","parse-names":false,"suffix":""},{"dropping-particle":"","family":"Ordonez","given":"Alejandro","non-dropping-particle":"","parse-names":false,"suffix":""},{"dropping-particle":"","family":"Reich","given":"Peter B","non-dropping-particle":"","parse-names":false,"suffix":""},{"dropping-particle":"","family":"Santiago","given":"Louis S","non-dropping-particle":"","parse-names":false,"suffix":""}],"container-title":"Global Ecology and Biogeography","id":"ITEM-6","issue":"6","issued":{"date-parts":[["2015","6"]]},"page":"706-717","title":"Global effects of soil and climate on leaf photosynthetic traits and rates","type":"article-journal","volume":"24"},"uris":["http://www.mendeley.com/documents/?uuid=c8b5be1f-ccaf-4b94-b7f4-925def9d5721"]}],"mendeley":{"formattedCitation":"(Dong et al., 2017, 2020; Maire et al., 2015; Paillassa et al., 2020; Peng et al., 2021; Smith et al., 2019)","plainTextFormattedCitation":"(Dong et al., 2017, 2020; Maire et al., 2015; Paillassa et al., 2020; Peng et al., 2021; Smith et al., 2019)","previouslyFormattedCitation":"(Dong et al., 2017, 2020; Maire et al., 2015; Paillassa et al., 2020; Peng et al., 2021; Smith et al., 2019)"},"properties":{"noteIndex":0},"schema":"https://github.com/citation-style-language/schema/raw/master/csl-citation.json"}</w:instrText>
       </w:r>
       <w:r>
         <w:fldChar w:fldCharType="separate"/>
@@ -618,7 +659,7 @@
         <w:rPr>
           <w:noProof/>
         </w:rPr>
-        <w:t>(Dong et al., 2017, 2020; Paillassa et al., 2020; Peng et al., 2021; Smith et al., 2019)</w:t>
+        <w:t>(Dong et al., 2017, 2020; Maire et al., 2015; Paillassa et al., 2020; Peng et al., 2021; Smith et al., 2019)</w:t>
       </w:r>
       <w:r>
         <w:fldChar w:fldCharType="end"/>
@@ -628,66 +669,6 @@
       </w:r>
       <w:r>
         <w:t xml:space="preserve"> </w:t>
-      </w:r>
-      <w:r>
-        <w:t xml:space="preserve">The resulting uncertainty </w:t>
-      </w:r>
-      <w:r>
-        <w:t>over whether</w:t>
-      </w:r>
-      <w:r>
-        <w:t xml:space="preserve"> soil n</w:t>
-      </w:r>
-      <w:r>
-        <w:t>utrient</w:t>
-      </w:r>
-      <w:r>
-        <w:t xml:space="preserve"> </w:t>
-      </w:r>
-      <w:r>
-        <w:t>availability</w:t>
-      </w:r>
-      <w:r>
-        <w:t xml:space="preserve"> or aboveground climate factors</w:t>
-      </w:r>
-      <w:r>
-        <w:t xml:space="preserve"> drive</w:t>
-      </w:r>
-      <w:r>
-        <w:t xml:space="preserve"> </w:t>
-      </w:r>
-      <w:r>
-        <w:t xml:space="preserve">leaf </w:t>
-      </w:r>
-      <w:r>
-        <w:t>photosynthesis limits our ability to confidently model photosynthesis</w:t>
-      </w:r>
-      <w:r>
-        <w:t xml:space="preserve"> across time and space</w:t>
-      </w:r>
-      <w:r>
-        <w:t xml:space="preserve">, which casts doubt in the ability of </w:t>
-      </w:r>
-      <w:r>
-        <w:t>terrestrial biosphere and Earth system</w:t>
-      </w:r>
-      <w:r>
-        <w:t xml:space="preserve"> models to accurately predict photosynthetic responses and feedbacks to global change</w:t>
-      </w:r>
-      <w:r>
-        <w:t xml:space="preserve"> (</w:t>
-      </w:r>
-      <w:r>
-        <w:rPr>
-          <w:highlight w:val="yellow"/>
-        </w:rPr>
-        <w:t>cite</w:t>
-      </w:r>
-      <w:r>
-        <w:t>)</w:t>
-      </w:r>
-      <w:r>
-        <w:t>.</w:t>
       </w:r>
     </w:p>
     <w:p>
@@ -696,22 +677,25 @@
         <w:ind w:firstLine="720"/>
       </w:pPr>
       <w:r>
-        <w:t>Photosynthetic least-cost theory provides a framework for understand how</w:t>
-      </w:r>
-      <w:r>
-        <w:t xml:space="preserve"> leaf nutrient allocation and photosynthetic capacity might be modified by</w:t>
-      </w:r>
-      <w:r>
-        <w:t xml:space="preserve"> edaphic or climatic factors. First principles of photosynthetic least-cost theory suggests that plants acclimate to aboveground and belowground growing conditions by allowing a given photosynthesis rate to be achieved at the minimal cost of water and nitrogen use</w:t>
-      </w:r>
-      <w:r>
-        <w:t xml:space="preserve"> </w:t>
+        <w:t xml:space="preserve">Photosynthetic least-cost theory provides a framework for understanding how edaphic or climatic factors might modify leaf nutrient investments and photosynthetic capacity. First principles of the theory suggest that </w:t>
+      </w:r>
+      <w:r>
+        <w:t xml:space="preserve">plants </w:t>
+      </w:r>
+      <w:r>
+        <w:t xml:space="preserve">should acclimate to a given environment by allowing a given </w:t>
+      </w:r>
+      <w:r>
+        <w:t xml:space="preserve">leaf level </w:t>
+      </w:r>
+      <w:r>
+        <w:t xml:space="preserve">photosynthesis rate to be achieved at the minimal cost of water and nitrogen use </w:t>
       </w:r>
       <w:r>
         <w:fldChar w:fldCharType="begin" w:fldLock="1"/>
       </w:r>
       <w:r>
-        <w:instrText>ADDIN CSL_CITATION {"citationItems":[{"id":"ITEM-1","itemData":{"DOI":"10.1111/ele.12211","ISSN":"1461023X","abstract":"A novel framework is presented for the analysis of ecophysiological field measurements and modelling. The hypothesis ‘leaves minimise the summed unit costs of transpiration and carboxylation’ predicts leaf-internal/ambient CO 2 ratios (c i/c a) and slopes of maximum carboxylation rate (Vcmax ) or leaf nitrogen (Narea ) vs. stomatal conductance. Analysis of data on woody species from contrasting climates (cold-hot, dry-wet) yielded steeper slopes and lower mean c i /c a ratios at the dry or cold sites than at the wet or hot sites. High atmospheric vapour pressure deficit implies low c i / c a in dry climates. High water viscosity (more costly transport) and low photorespiration (less costly photosynthesis) imply low c i /ca in cold climates. Observed site-mean c i /c a shifts are pre- dicted quantitatively for temperature contrasts (by photorespiration plus viscosity effects) and approximately for aridity contrasts. The theory explains the dependency of c i /ca ratios on temper- ature and vapour pressure deficit, and observed relationships of leaf d13 C and Narea to aridity","author":[{"dropping-particle":"","family":"Prentice","given":"I Colin","non-dropping-particle":"","parse-names":false,"suffix":""},{"dropping-particle":"","family":"Dong","given":"Ning","non-dropping-particle":"","parse-names":false,"suffix":""},{"dropping-particle":"","family":"Gleason","given":"Sean M","non-dropping-particle":"","parse-names":false,"suffix":""},{"dropping-particle":"","family":"Maire","given":"Vincent","non-dropping-particle":"","parse-names":false,"suffix":""},{"dropping-particle":"","family":"Wright","given":"Ian J","non-dropping-particle":"","parse-names":false,"suffix":""}],"container-title":"Ecology Letters","id":"ITEM-1","issue":"1","issued":{"date-parts":[["2014","1"]]},"page":"82-91","title":"Balancing the costs of carbon gain and water transport: testing a new theoretical framework for plant functional ecology","type":"article-journal","volume":"17"},"uris":["http://www.mendeley.com/documents/?uuid=e847e008-126f-46c3-a215-d3160662c7ab"]},{"id":"ITEM-2","itemData":{"DOI":"0003-0147/2003/16101-010387","author":[{"dropping-particle":"","family":"Wright","given":"Ian J","non-dropping-particle":"","parse-names":false,"suffix":""},{"dropping-particle":"","family":"Reich","given":"Peter B","non-dropping-particle":"","parse-names":false,"suffix":""},{"dropping-particle":"","family":"Westoby","given":"Mark","non-dropping-particle":"","parse-names":false,"suffix":""}],"container-title":"The American Naturalist","id":"ITEM-2","issue":"1","issued":{"date-parts":[["2003"]]},"page":"98-111","title":"Least-cost input mixtures of water and nitrogen for photosynthesis","type":"article-journal","volume":"161"},"uris":["http://www.mendeley.com/documents/?uuid=e792122e-1fd1-4c1a-9d09-7bd7a13fee68"]}],"mendeley":{"formattedCitation":"(Prentice et al., 2014; Wright et al., 2003)","plainTextFormattedCitation":"(Prentice et al., 2014; Wright et al., 2003)","previouslyFormattedCitation":"(Prentice et al., 2014; Wright et al., 2003)"},"properties":{"noteIndex":0},"schema":"https://github.com/citation-style-language/schema/raw/master/csl-citation.json"}</w:instrText>
+        <w:instrText>ADDIN CSL_CITATION {"citationItems":[{"id":"ITEM-1","itemData":{"DOI":"0003-0147/2003/16101-010387","author":[{"dropping-particle":"","family":"Wright","given":"Ian J","non-dropping-particle":"","parse-names":false,"suffix":""},{"dropping-particle":"","family":"Reich","given":"Peter B","non-dropping-particle":"","parse-names":false,"suffix":""},{"dropping-particle":"","family":"Westoby","given":"Mark","non-dropping-particle":"","parse-names":false,"suffix":""}],"container-title":"The American Naturalist","id":"ITEM-1","issue":"1","issued":{"date-parts":[["2003"]]},"page":"98-111","title":"Least-cost input mixtures of water and nitrogen for photosynthesis","type":"article-journal","volume":"161"},"uris":["http://www.mendeley.com/documents/?uuid=e792122e-1fd1-4c1a-9d09-7bd7a13fee68"]},{"id":"ITEM-2","itemData":{"DOI":"10.1111/ele.12211","ISSN":"1461023X","abstract":"A novel framework is presented for the analysis of ecophysiological field measurements and modelling. The hypothesis ‘leaves minimise the summed unit costs of transpiration and carboxylation’ predicts leaf-internal/ambient CO 2 ratios (c i/c a) and slopes of maximum carboxylation rate (Vcmax ) or leaf nitrogen (Narea ) vs. stomatal conductance. Analysis of data on woody species from contrasting climates (cold-hot, dry-wet) yielded steeper slopes and lower mean c i /c a ratios at the dry or cold sites than at the wet or hot sites. High atmospheric vapour pressure deficit implies low c i / c a in dry climates. High water viscosity (more costly transport) and low photorespiration (less costly photosynthesis) imply low c i /ca in cold climates. Observed site-mean c i /c a shifts are pre- dicted quantitatively for temperature contrasts (by photorespiration plus viscosity effects) and approximately for aridity contrasts. The theory explains the dependency of c i /ca ratios on temper- ature and vapour pressure deficit, and observed relationships of leaf d13 C and Narea to aridity","author":[{"dropping-particle":"","family":"Prentice","given":"I Colin","non-dropping-particle":"","parse-names":false,"suffix":""},{"dropping-particle":"","family":"Dong","given":"Ning","non-dropping-particle":"","parse-names":false,"suffix":""},{"dropping-particle":"","family":"Gleason","given":"Sean M","non-dropping-particle":"","parse-names":false,"suffix":""},{"dropping-particle":"","family":"Maire","given":"Vincent","non-dropping-particle":"","parse-names":false,"suffix":""},{"dropping-particle":"","family":"Wright","given":"Ian J","non-dropping-particle":"","parse-names":false,"suffix":""}],"container-title":"Ecology Letters","id":"ITEM-2","issue":"1","issued":{"date-parts":[["2014","1"]]},"page":"82-91","title":"Balancing the costs of carbon gain and water transport: testing a new theoretical framework for plant functional ecology","type":"article-journal","volume":"17"},"uris":["http://www.mendeley.com/documents/?uuid=e847e008-126f-46c3-a215-d3160662c7ab"]}],"mendeley":{"formattedCitation":"(Prentice et al., 2014; Wright et al., 2003)","plainTextFormattedCitation":"(Prentice et al., 2014; Wright et al., 2003)","previouslyFormattedCitation":"(Prentice et al., 2014; Wright et al., 2003)"},"properties":{"noteIndex":0},"schema":"https://github.com/citation-style-language/schema/raw/master/csl-citation.json"}</w:instrText>
       </w:r>
       <w:r>
         <w:fldChar w:fldCharType="separate"/>
@@ -726,25 +710,25 @@
         <w:fldChar w:fldCharType="end"/>
       </w:r>
       <w:r>
-        <w:t xml:space="preserve">. </w:t>
-      </w:r>
-      <w:r>
-        <w:t xml:space="preserve">The theory also predicts that unit costs of water and nitrogen use are </w:t>
-      </w:r>
-      <w:r>
-        <w:t xml:space="preserve">largely </w:t>
-      </w:r>
-      <w:r>
-        <w:t>substitutable, such that plants can acclimate to an environment by sacrificing inefficient use of a more abundant and less costly resource to acquire and use for more efficient use of a less abundant and therefore more costly resource to acquire and use</w:t>
-      </w:r>
-      <w:r>
-        <w:t xml:space="preserve"> </w:t>
+        <w:t xml:space="preserve">. The theory also predicts that unit costs of water and nutrient use are substitutable, </w:t>
+      </w:r>
+      <w:r>
+        <w:t>such that plants can acclimate to a given environment by sacrificing inefficient use of the relatively more abundant and less costly resource</w:t>
+      </w:r>
+      <w:r>
+        <w:t xml:space="preserve"> to use</w:t>
+      </w:r>
+      <w:r>
+        <w:t xml:space="preserve"> in exchange for more efficient use of the relatively less abundant and more costly resource</w:t>
+      </w:r>
+      <w:r>
+        <w:t xml:space="preserve"> to use </w:t>
       </w:r>
       <w:r>
         <w:fldChar w:fldCharType="begin" w:fldLock="1"/>
       </w:r>
       <w:r>
-        <w:instrText>ADDIN CSL_CITATION {"citationItems":[{"id":"ITEM-1","itemData":{"DOI":"0003-0147/2003/16101-010387","author":[{"dropping-particle":"","family":"Wright","given":"Ian J","non-dropping-particle":"","parse-names":false,"suffix":""},{"dropping-particle":"","family":"Reich","given":"Peter B","non-dropping-particle":"","parse-names":false,"suffix":""},{"dropping-particle":"","family":"Westoby","given":"Mark","non-dropping-particle":"","parse-names":false,"suffix":""}],"container-title":"The American Naturalist","id":"ITEM-1","issue":"1","issued":{"date-parts":[["2003"]]},"page":"98-111","title":"Least-cost input mixtures of water and nitrogen for photosynthesis","type":"article-journal","volume":"161"},"uris":["http://www.mendeley.com/documents/?uuid=e792122e-1fd1-4c1a-9d09-7bd7a13fee68"]},{"id":"ITEM-2","itemData":{"DOI":"10.1111/nph.16702","ISSN":"0028-646X","abstract":"\u000f Photosynthetic ‘least-cost’ theory posits that the optimal trait combination for a given envi- ronment is that where the summed costs of photosynthetic water and nutrient acquisition/ use are minimised. The effects of soil water and nutrient availability on photosynthesis should be stronger as climate-related costs for both resources increase. \u000f Two independent datasets of photosynthetic traits, Globamax (1509 species, 288 sites) and Glob13C (3645 species, 594 sites), were used to quantify biophysical and biochemical limita- tions of photosynthesis and the key variable Ci /Ca (CO 2 drawdown during photosynthesis). Climate and soil variables were associated with both datasets. \u000f The biochemical photosynthetic capacity was higher on alkaline soils. This effect was strongest at more arid sites, where water unit-costs are presumably higher. Higher values of soil silt and depth increased Ci /Ca, likely by providing greater H 2O supply, alleviating biophys- ical photosynthetic limitation when soil water is scarce. \u000f Climate is important in controlling the optimal balance of H 2 O and N costs for photosynthe- sis, but soil properties change these costs, both directly and indirectly. In total, soil properties modify the climate-demand driven predictions of Ci /Ca by up to 30% at a global scale.","author":[{"dropping-particle":"","family":"Paillassa","given":"Jennifer","non-dropping-particle":"","parse-names":false,"suffix":""},{"dropping-particle":"","family":"Wright","given":"Ian J","non-dropping-particle":"","parse-names":false,"suffix":""},{"dropping-particle":"","family":"Prentice","given":"I Colin","non-dropping-particle":"","parse-names":false,"suffix":""},{"dropping-particle":"","family":"Pepin","given":"Steeve","non-dropping-particle":"","parse-names":false,"suffix":""},{"dropping-particle":"","family":"Smith","given":"Nicholas G","non-dropping-particle":"","parse-names":false,"suffix":""},{"dropping-particle":"","family":"Ethier","given":"Gilbert","non-dropping-particle":"","parse-names":false,"suffix":""},{"dropping-particle":"","family":"Westerband","given":"Andrea C","non-dropping-particle":"","parse-names":false,"suffix":""},{"dropping-particle":"","family":"Lamarque","given":"Laurent J","non-dropping-particle":"","parse-names":false,"suffix":""},{"dropping-particle":"","family":"Wang","given":"Han","non-dropping-particle":"","parse-names":false,"suffix":""},{"dropping-particle":"","family":"Cornwell","given":"William K","non-dropping-particle":"","parse-names":false,"suffix":""},{"dropping-particle":"","family":"Maire","given":"Vincent","non-dropping-particle":"","parse-names":false,"suffix":""}],"container-title":"New Phytologist","id":"ITEM-2","issue":"1","issued":{"date-parts":[["2020","10","9"]]},"page":"121-135","title":"When and where soil is important to modify the carbon and water economy of leaves","type":"article-journal","volume":"228"},"uris":["http://www.mendeley.com/documents/?uuid=7a979be5-4341-4431-bd38-7ceeeada2df2"]}],"mendeley":{"formattedCitation":"(Paillassa et al., 2020; Wright et al., 2003)","plainTextFormattedCitation":"(Paillassa et al., 2020; Wright et al., 2003)","previouslyFormattedCitation":"(Paillassa et al., 2020; Wright et al., 2003)"},"properties":{"noteIndex":0},"schema":"https://github.com/citation-style-language/schema/raw/master/csl-citation.json"}</w:instrText>
+        <w:instrText>ADDIN CSL_CITATION {"citationItems":[{"id":"ITEM-1","itemData":{"DOI":"0003-0147/2003/16101-010387","author":[{"dropping-particle":"","family":"Wright","given":"Ian J","non-dropping-particle":"","parse-names":false,"suffix":""},{"dropping-particle":"","family":"Reich","given":"Peter B","non-dropping-particle":"","parse-names":false,"suffix":""},{"dropping-particle":"","family":"Westoby","given":"Mark","non-dropping-particle":"","parse-names":false,"suffix":""}],"container-title":"The American Naturalist","id":"ITEM-1","issue":"1","issued":{"date-parts":[["2003"]]},"page":"98-111","title":"Least-cost input mixtures of water and nitrogen for photosynthesis","type":"article-journal","volume":"161"},"uris":["http://www.mendeley.com/documents/?uuid=e792122e-1fd1-4c1a-9d09-7bd7a13fee68"]}],"mendeley":{"formattedCitation":"(Wright et al., 2003)","plainTextFormattedCitation":"(Wright et al., 2003)","previouslyFormattedCitation":"(Wright et al., 2003)"},"properties":{"noteIndex":0},"schema":"https://github.com/citation-style-language/schema/raw/master/csl-citation.json"}</w:instrText>
       </w:r>
       <w:r>
         <w:fldChar w:fldCharType="separate"/>
@@ -753,29 +737,42 @@
         <w:rPr>
           <w:noProof/>
         </w:rPr>
-        <w:t>(Paillassa et al., 2020; Wright et al., 2003)</w:t>
+        <w:t>(Wright et al., 2003)</w:t>
       </w:r>
       <w:r>
         <w:fldChar w:fldCharType="end"/>
       </w:r>
       <w:r>
-        <w:t>. For example, plants should acclimate to arid growing environments by sacrificing inefficient use of nitrogen for efficient use of water. This strategy would allow plants to maintain a given photosynthetic output at greater leaf nitrogen allocation per stomatal conductance, a response that photosynthetic least cost theory suggests is driven by an increase in the cost of water acquisition and use relative to nitrogen. Similarly, plants should acclimate to nitrogen-rich environments by</w:t>
-      </w:r>
-      <w:r>
-        <w:t xml:space="preserve"> </w:t>
-      </w:r>
-      <w:r>
-        <w:t xml:space="preserve">sacrificing </w:t>
-      </w:r>
-      <w:r>
-        <w:lastRenderedPageBreak/>
-        <w:t xml:space="preserve">inefficient use of nitrogen for efficient use of water, a response driven by a reduction in the cost of nitrogen acquisition relative to water </w:t>
+        <w:t xml:space="preserve">. For example, </w:t>
+      </w:r>
+      <w:proofErr w:type="gramStart"/>
+      <w:r>
+        <w:t>in a given</w:t>
+      </w:r>
+      <w:proofErr w:type="gramEnd"/>
+      <w:r>
+        <w:t xml:space="preserve"> environment,</w:t>
+      </w:r>
+      <w:r>
+        <w:t xml:space="preserve"> an increase in soil nutrient availability </w:t>
+      </w:r>
+      <w:r>
+        <w:t xml:space="preserve">should reduce the cost of nutrient use relative to water, which should lead to a reduction in stomatal conductance through an increase in leaf nitrogen allocation and allow a given photosynthesis rate to be achieved with greater water use efficiency and reduced nitrogen use efficiency. A few recent </w:t>
+      </w:r>
+      <w:r>
+        <w:t xml:space="preserve">global </w:t>
+      </w:r>
+      <w:r>
+        <w:t>environmental gradient analyses support these</w:t>
+      </w:r>
+      <w:r>
+        <w:t xml:space="preserve"> nitrogen-water tradeoffs in response to shifts in soil nutrient availability </w:t>
       </w:r>
       <w:r>
         <w:fldChar w:fldCharType="begin" w:fldLock="1"/>
       </w:r>
       <w:r>
-        <w:instrText>ADDIN CSL_CITATION {"citationItems":[{"id":"ITEM-1","itemData":{"DOI":"10.1093/jxb/erab253","ISSN":"0022-0957","abstract":"Plant nitrogen acquisition requires carbon to be allocated belowground to build roots and sustain microbial associations. This carbon cost to acquire nitrogen varies by nitrogen acquisition strategy; however, the degree to which these costs vary due to nitrogen availability or demand has not been well tested under controlled conditions. We grew a species capable of forming associations with nitrogen-fixing bacteria (Glycine max) and a species not capable of forming such associations (Gossypium hirsutum) under four soil nitrogen levels to manipulate nitrogen availability and four light levels to manipulate nitrogen demand in a full-factorial greenhouse experiment. We quantified carbon costs to acquire nitrogen as the ratio of total root carbon to whole-plant nitrogen within each treatment combination. In both species, light availability increased carbon costs due to a larger increase in root carbon than whole-plant nitrogen, while nitrogen fertilization generally decreased carbon costs due to a larger increase in whole-plant nitrogen than root carbon. Nodulation data indicated that G. max shifted relative carbon allocation from nitrogen fixation to direct uptake with increased nitrogen fertilization. These findings suggest that carbon costs to acquire nitrogen are modified by changes in light and nitrogen availability in species with and without associations with nitrogen-fixing bacteria.","author":[{"dropping-particle":"","family":"Perkowski","given":"Evan A","non-dropping-particle":"","parse-names":false,"suffix":""},{"dropping-particle":"","family":"Waring","given":"Elizabeth F","non-dropping-particle":"","parse-names":false,"suffix":""},{"dropping-particle":"","family":"Smith","given":"Nicholas G","non-dropping-particle":"","parse-names":false,"suffix":""}],"container-title":"Journal of Experimental Botany","editor":[{"dropping-particle":"","family":"Rogers","given":"Alistair","non-dropping-particle":"","parse-names":false,"suffix":""}],"id":"ITEM-1","issue":"15","issued":{"date-parts":[["2021","7","28"]]},"page":"5766-5776","title":"Root mass carbon costs to acquire nitrogen are determined by nitrogen and light availability in two species with different nitrogen acquisition strategies","type":"article-journal","volume":"72"},"uris":["http://www.mendeley.com/documents/?uuid=233b0f00-9a30-4c3a-a2bb-5e67ae9c0e5f"]}],"mendeley":{"formattedCitation":"(Perkowski et al., 2021)","plainTextFormattedCitation":"(Perkowski et al., 2021)","previouslyFormattedCitation":"(Perkowski et al., 2021)"},"properties":{"noteIndex":0},"schema":"https://github.com/citation-style-language/schema/raw/master/csl-citation.json"}</w:instrText>
+        <w:instrText>ADDIN CSL_CITATION {"citationItems":[{"id":"ITEM-1","itemData":{"DOI":"10.1111/nph.16702","ISSN":"0028-646X","abstract":"\u000f Photosynthetic ‘least-cost’ theory posits that the optimal trait combination for a given envi- ronment is that where the summed costs of photosynthetic water and nutrient acquisition/ use are minimised. The effects of soil water and nutrient availability on photosynthesis should be stronger as climate-related costs for both resources increase. \u000f Two independent datasets of photosynthetic traits, Globamax (1509 species, 288 sites) and Glob13C (3645 species, 594 sites), were used to quantify biophysical and biochemical limita- tions of photosynthesis and the key variable Ci /Ca (CO 2 drawdown during photosynthesis). Climate and soil variables were associated with both datasets. \u000f The biochemical photosynthetic capacity was higher on alkaline soils. This effect was strongest at more arid sites, where water unit-costs are presumably higher. Higher values of soil silt and depth increased Ci /Ca, likely by providing greater H 2O supply, alleviating biophys- ical photosynthetic limitation when soil water is scarce. \u000f Climate is important in controlling the optimal balance of H 2 O and N costs for photosynthe- sis, but soil properties change these costs, both directly and indirectly. In total, soil properties modify the climate-demand driven predictions of Ci /Ca by up to 30% at a global scale.","author":[{"dropping-particle":"","family":"Paillassa","given":"Jennifer","non-dropping-particle":"","parse-names":false,"suffix":""},{"dropping-particle":"","family":"Wright","given":"Ian J","non-dropping-particle":"","parse-names":false,"suffix":""},{"dropping-particle":"","family":"Prentice","given":"I Colin","non-dropping-particle":"","parse-names":false,"suffix":""},{"dropping-particle":"","family":"Pepin","given":"Steeve","non-dropping-particle":"","parse-names":false,"suffix":""},{"dropping-particle":"","family":"Smith","given":"Nicholas G","non-dropping-particle":"","parse-names":false,"suffix":""},{"dropping-particle":"","family":"Ethier","given":"Gilbert","non-dropping-particle":"","parse-names":false,"suffix":""},{"dropping-particle":"","family":"Westerband","given":"Andrea C","non-dropping-particle":"","parse-names":false,"suffix":""},{"dropping-particle":"","family":"Lamarque","given":"Laurent J","non-dropping-particle":"","parse-names":false,"suffix":""},{"dropping-particle":"","family":"Wang","given":"Han","non-dropping-particle":"","parse-names":false,"suffix":""},{"dropping-particle":"","family":"Cornwell","given":"William K","non-dropping-particle":"","parse-names":false,"suffix":""},{"dropping-particle":"","family":"Maire","given":"Vincent","non-dropping-particle":"","parse-names":false,"suffix":""}],"container-title":"New Phytologist","id":"ITEM-1","issue":"1","issued":{"date-parts":[["2020","10","9"]]},"page":"121-135","title":"When and where soil is important to modify the carbon and water economy of leaves","type":"article-journal","volume":"228"},"uris":["http://www.mendeley.com/documents/?uuid=7a979be5-4341-4431-bd38-7ceeeada2df2"]},{"id":"ITEM-2","itemData":{"DOI":"10.1111/geb.12296","ISSN":"1466822X","author":[{"dropping-particle":"","family":"Maire","given":"Vincent","non-dropping-particle":"","parse-names":false,"suffix":""},{"dropping-particle":"","family":"Wright","given":"Ian J","non-dropping-particle":"","parse-names":false,"suffix":""},{"dropping-particle":"","family":"Prentice","given":"I Colin","non-dropping-particle":"","parse-names":false,"suffix":""},{"dropping-particle":"","family":"Batjes","given":"Niels H","non-dropping-particle":"","parse-names":false,"suffix":""},{"dropping-particle":"","family":"Bhaskar","given":"Radika","non-dropping-particle":"","parse-names":false,"suffix":""},{"dropping-particle":"","family":"Bodegom","given":"Peter M","non-dropping-particle":"van","parse-names":false,"suffix":""},{"dropping-particle":"","family":"Cornwell","given":"William K","non-dropping-particle":"","parse-names":false,"suffix":""},{"dropping-particle":"","family":"Ellsworth","given":"David S","non-dropping-particle":"","parse-names":false,"suffix":""},{"dropping-particle":"","family":"Niinemets","given":"Ülo","non-dropping-particle":"","parse-names":false,"suffix":""},{"dropping-particle":"","family":"Ordonez","given":"Alejandro","non-dropping-particle":"","parse-names":false,"suffix":""},{"dropping-particle":"","family":"Reich","given":"Peter B","non-dropping-particle":"","parse-names":false,"suffix":""},{"dropping-particle":"","family":"Santiago","given":"Louis S","non-dropping-particle":"","parse-names":false,"suffix":""}],"container-title":"Global Ecology and Biogeography","id":"ITEM-2","issue":"6","issued":{"date-parts":[["2015","6"]]},"page":"706-717","title":"Global effects of soil and climate on leaf photosynthetic traits and rates","type":"article-journal","volume":"24"},"uris":["http://www.mendeley.com/documents/?uuid=c8b5be1f-ccaf-4b94-b7f4-925def9d5721"]}],"mendeley":{"formattedCitation":"(Maire et al., 2015; Paillassa et al., 2020)","plainTextFormattedCitation":"(Maire et al., 2015; Paillassa et al., 2020)","previouslyFormattedCitation":"(Maire et al., 2015; Paillassa et al., 2020)"},"properties":{"noteIndex":0},"schema":"https://github.com/citation-style-language/schema/raw/master/csl-citation.json"}</w:instrText>
       </w:r>
       <w:r>
         <w:fldChar w:fldCharType="separate"/>
@@ -784,13 +781,13 @@
         <w:rPr>
           <w:noProof/>
         </w:rPr>
-        <w:t>(Perkowski et al., 2021)</w:t>
+        <w:t>(Maire et al., 2015; Paillassa et al., 2020)</w:t>
       </w:r>
       <w:r>
         <w:fldChar w:fldCharType="end"/>
       </w:r>
       <w:r>
-        <w:t>.</w:t>
+        <w:t>. These patterns may also depend on whole plant responses to soil nutrient availability or a species’ dominant mode of nutrient acquisition. However, few direct tests of the theory exist using experiments that directly manipulate soil nutrient availability, whole plant responses to soil nutrient availability, or species’ dominant acquisition strategy.</w:t>
       </w:r>
     </w:p>
     <w:p>
@@ -799,129 +796,124 @@
         <w:ind w:firstLine="720"/>
       </w:pPr>
       <w:r>
-        <w:t>The net effect of soil nutrient availability on tradeoffs between nitrogen and water use inferred from photosynthetic least-cost theory may depend on a species’ dominant mode of nutrient acquisition</w:t>
+        <w:lastRenderedPageBreak/>
+        <w:t xml:space="preserve">Leaf acclimation responses to edaphic and climatic growing conditions may depend on whole plant responses to soil nutrient availability. </w:t>
+      </w:r>
+      <w:r>
+        <w:t>Soil nutrient availability</w:t>
+      </w:r>
+      <w:r>
+        <w:t>, particularly soil nitrogen availability,</w:t>
+      </w:r>
+      <w:r>
+        <w:t xml:space="preserve"> has been shown to exert stronger effect</w:t>
+      </w:r>
+      <w:r>
+        <w:t>s</w:t>
+      </w:r>
+      <w:r>
+        <w:t xml:space="preserve"> on whole plant growth and total leaf area than leaf photosynthesis, photosynthetic capacity, leaf nitrogen allocation, and water use efficiency at the global scale </w:t>
+      </w:r>
+      <w:r>
+        <w:fldChar w:fldCharType="begin" w:fldLock="1"/>
+      </w:r>
+      <w:r>
+        <w:instrText>ADDIN CSL_CITATION {"citationItems":[{"id":"ITEM-1","itemData":{"DOI":"10.1111/gcb.15071","ISSN":"1354-1013","abstract":"A mechanistic understanding of plant photosynthetic response is needed to reliably predict changes in terrestrial carbon (C) gain under conditions of chronically elevated atmospheric nitrogen (N) deposition. Here, using 2,683 observations from 240 jour- nal articles, we conducted a global meta-analysis to reveal effects of N addition on 14 photosynthesis-related traits and affecting moderators. We found that across 320 terrestrial plant species, leaf N was enhanced comparably on mass basis (Nmass , +18.4%) and area basis (Narea, +14.3%), with no changes in specific leaf area or leaf mass per area. Total leaf area (TLA) was increased significantly, as indicated by the in- creases in total leaf biomass (+46.5%), leaf area per plant (+29.7%), and leaf area index (LAI, +24.4%). To a lesser extent than for TLA, N addition significantly enhanced leaf photosynthetic rate per area (Aarea, +12.6%), stomatal conductance (gs, +7.5%), and transpiration rate (E, +10.5%). The responses of Aarea were positively related with that of gs, with no changes in instantaneous water-use efficiency and only slight in- creases in long-term water-use efficiency (+2.5%) inferred from 13C composition. The responses of traits depended on biological, experimental, and environmental moder- ators. As experimental duration and N load increased, the responses of LAI and Aarea diminished while that of E increased significantly. The observed patterns of increases in both TLA and E indicate that N deposition will increase the amount of water used by plants. Taken together, N deposition will enhance gross photosynthetic C gain of the terrestrial plants while increasing their water loss to the atmosphere, but the effects on C gain might diminish over time and that on plant water use would be am- plified if N deposition persists","author":[{"dropping-particle":"","family":"Liang","given":"Xingyun","non-dropping-particle":"","parse-names":false,"suffix":""},{"dropping-particle":"","family":"Zhang","given":"Tong","non-dropping-particle":"","parse-names":false,"suffix":""},{"dropping-particle":"","family":"Lu","given":"Xiankai","non-dropping-particle":"","parse-names":false,"suffix":""},{"dropping-particle":"","family":"Ellsworth","given":"David S","non-dropping-particle":"","parse-names":false,"suffix":""},{"dropping-particle":"","family":"BassiriRad","given":"Hormoz","non-dropping-particle":"","parse-names":false,"suffix":""},{"dropping-particle":"","family":"You","given":"Chengming","non-dropping-particle":"","parse-names":false,"suffix":""},{"dropping-particle":"","family":"Wang","given":"Dong","non-dropping-particle":"","parse-names":false,"suffix":""},{"dropping-particle":"","family":"He","given":"Pengcheng","non-dropping-particle":"","parse-names":false,"suffix":""},{"dropping-particle":"","family":"Deng","given":"Qi","non-dropping-particle":"","parse-names":false,"suffix":""},{"dropping-particle":"","family":"Liu","given":"Hui","non-dropping-particle":"","parse-names":false,"suffix":""},{"dropping-particle":"","family":"Mo","given":"Jiangming","non-dropping-particle":"","parse-names":false,"suffix":""},{"dropping-particle":"","family":"Ye","given":"Qing","non-dropping-particle":"","parse-names":false,"suffix":""}],"container-title":"Global Change Biology","id":"ITEM-1","issue":"6","issued":{"date-parts":[["2020","6","8"]]},"page":"3585-3600","title":"Global response patterns of plant photosynthesis to nitrogen addition: A meta‐analysis","type":"article-journal","volume":"26"},"uris":["http://www.mendeley.com/documents/?uuid=c936a49f-196c-406d-ac18-be1d835be620"]}],"mendeley":{"formattedCitation":"(Liang et al., 2020)","plainTextFormattedCitation":"(Liang et al., 2020)","previouslyFormattedCitation":"(Liang et al., 2020)"},"properties":{"noteIndex":0},"schema":"https://github.com/citation-style-language/schema/raw/master/csl-citation.json"}</w:instrText>
+      </w:r>
+      <w:r>
+        <w:fldChar w:fldCharType="separate"/>
+      </w:r>
+      <w:r>
+        <w:rPr>
+          <w:noProof/>
+        </w:rPr>
+        <w:t>(Liang et al., 2020)</w:t>
+      </w:r>
+      <w:r>
+        <w:fldChar w:fldCharType="end"/>
+      </w:r>
+      <w:r>
+        <w:t>. The stronger whole plant response to soil nutrient availability</w:t>
+      </w:r>
+      <w:r>
+        <w:t xml:space="preserve"> may be explained through multiple nutrient limitation, which has been commonly shown to limit net primary productivity at global and sub global scales </w:t>
+      </w:r>
+      <w:r>
+        <w:fldChar w:fldCharType="begin" w:fldLock="1"/>
+      </w:r>
+      <w:r>
+        <w:instrText>ADDIN CSL_CITATION {"citationItems":[{"id":"ITEM-1","itemData":{"DOI":"10.1038/ngeo2413","ISSN":"1752-0894","author":[{"dropping-particle":"","family":"Wieder","given":"William R","non-dropping-particle":"","parse-names":false,"suffix":""},{"dropping-particle":"","family":"Cleveland","given":"Cory C","non-dropping-particle":"","parse-names":false,"suffix":""},{"dropping-particle":"","family":"Smith","given":"W Kolby","non-dropping-particle":"","parse-names":false,"suffix":""},{"dropping-particle":"","family":"Todd-Brown","given":"Katherine","non-dropping-particle":"","parse-names":false,"suffix":""}],"container-title":"Nature Geoscience","id":"ITEM-1","issue":"6","issued":{"date-parts":[["2015","6","20"]]},"page":"441-444","title":"Future productivity and carbon storage limited by terrestrial nutrient availability","type":"article-journal","volume":"8"},"uris":["http://www.mendeley.com/documents/?uuid=ec005334-3b59-4670-9a5b-915a944b890d"]},{"id":"ITEM-2","itemData":{"DOI":"10.1890/06-2057.1","abstract":"Our meta-analysis of 126 nitrogen addition experiments evaluated nitrogen (N) limitation of net primary production (NPP) in terrestrial ecosystems. We tested the hypothesis that N limitation is widespread among biomes and influenced by geography and climate. We used the response ratio (R ffi ANPPN/ANPPctrl) of aboveground plant growth in fertilized to control plots and found that most ecosystems are nitrogen limited with an average 29% growth response to nitrogen (i.e., R ¼ 1.29). The response ratio was significant within temperate forests (R ¼ 1.19), tropical forests (R ¼ 1.60), temperate grasslands (R ¼ 1.53), tropical grasslands (R ¼ 1.26), wetlands (R ¼ 1.16), and tundra (R ¼ 1.35), but not deserts. Eight tropical forest studies had been conducted on very young volcanic soils in Hawaii, and this subgroup was strongly N limited (R ¼ 2.13), which resulted in a negative correlation between forest R and latitude. The degree of N limitation in the remainder of the tropical forest studies (R ¼ 1.20) was comparable to that of temperate forests, and when the young Hawaiian subgroup was excluded, forest R did not vary with latitude. Grassland response increased with latitude, but was independent of temperature and precipitation. These results suggest that the global N and C cycles interact strongly and that geography can mediate ecosystem response to N within certain biome types.","author":[{"dropping-particle":"","family":"LeBauer","given":"David S","non-dropping-particle":"","parse-names":false,"suffix":""},{"dropping-particle":"","family":"Treseder","given":"Kathleen","non-dropping-particle":"","parse-names":false,"suffix":""}],"container-title":"Ecology","id":"ITEM-2","issue":"2","issued":{"date-parts":[["2008"]]},"page":"371-379","title":"Nitrogen limitation of net primary productivity","type":"article-journal","volume":"89"},"uris":["http://www.mendeley.com/documents/?uuid=9a0f3748-3fb9-483a-aeb3-fcaab5fa4acc"]},{"id":"ITEM-3","itemData":{"DOI":"10.1038/nplants.2015.80","ISSN":"2055-0278","author":[{"dropping-particle":"","family":"Fay","given":"Philip A","non-dropping-particle":"","parse-names":false,"suffix":""},{"dropping-particle":"","family":"Prober","given":"Suzanne M","non-dropping-particle":"","parse-names":false,"suffix":""},{"dropping-particle":"","family":"Harpole","given":"W Stanley","non-dropping-particle":"","parse-names":false,"suffix":""},{"dropping-particle":"","family":"Knops","given":"Johannes M H","non-dropping-particle":"","parse-names":false,"suffix":""},{"dropping-particle":"","family":"Bakker","given":"Jonathan D","non-dropping-particle":"","parse-names":false,"suffix":""},{"dropping-particle":"","family":"Borer","given":"Elizabeth T","non-dropping-particle":"","parse-names":false,"suffix":""},{"dropping-particle":"","family":"Lind","given":"Eric M","non-dropping-particle":"","parse-names":false,"suffix":""},{"dropping-particle":"","family":"MacDougall","given":"Andrew S","non-dropping-particle":"","parse-names":false,"suffix":""},{"dropping-particle":"","family":"Seabloom","given":"Eric W","non-dropping-particle":"","parse-names":false,"suffix":""},{"dropping-particle":"","family":"Wragg","given":"Peter D","non-dropping-particle":"","parse-names":false,"suffix":""},{"dropping-particle":"","family":"Adler","given":"Peter B","non-dropping-particle":"","parse-names":false,"suffix":""},{"dropping-particle":"","family":"Blumenthal","given":"Dana M","non-dropping-particle":"","parse-names":false,"suffix":""},{"dropping-particle":"","family":"Buckley","given":"Yvonne M","non-dropping-particle":"","parse-names":false,"suffix":""},{"dropping-particle":"","family":"Chu","given":"Chengjin","non-dropping-particle":"","parse-names":false,"suffix":""},{"dropping-particle":"","family":"Cleland","given":"Elsa E","non-dropping-particle":"","parse-names":false,"suffix":""},{"dropping-particle":"","family":"Collins","given":"Scott L","non-dropping-particle":"","parse-names":false,"suffix":""},{"dropping-particle":"","family":"Davies","given":"Kendi F","non-dropping-particle":"","parse-names":false,"suffix":""},{"dropping-particle":"","family":"Du","given":"Guozhen","non-dropping-particle":"","parse-names":false,"suffix":""},{"dropping-particle":"","family":"Feng","given":"Xiaohui","non-dropping-particle":"","parse-names":false,"suffix":""},{"dropping-particle":"","family":"Firn","given":"Jennifer","non-dropping-particle":"","parse-names":false,"suffix":""},{"dropping-particle":"","family":"Gruner","given":"Daniel S","non-dropping-particle":"","parse-names":false,"suffix":""},{"dropping-particle":"","family":"Hagenah","given":"Nicole","non-dropping-particle":"","parse-names":false,"suffix":""},{"dropping-particle":"","family":"Hautier","given":"Yann","non-dropping-particle":"","parse-names":false,"suffix":""},{"dropping-particle":"","family":"Heckman","given":"Robert W","non-dropping-particle":"","parse-names":false,"suffix":""},{"dropping-particle":"","family":"Jin","given":"Virginia L","non-dropping-particle":"","parse-names":false,"suffix":""},{"dropping-particle":"","family":"Kirkman","given":"Kevin P","non-dropping-particle":"","parse-names":false,"suffix":""},{"dropping-particle":"","family":"Klein","given":"Julia A","non-dropping-particle":"","parse-names":false,"suffix":""},{"dropping-particle":"","family":"Ladwig","given":"Laura M","non-dropping-particle":"","parse-names":false,"suffix":""},{"dropping-particle":"","family":"Li","given":"Qi","non-dropping-particle":"","parse-names":false,"suffix":""},{"dropping-particle":"","family":"McCulley","given":"Rebecca L","non-dropping-particle":"","parse-names":false,"suffix":""},{"dropping-particle":"","family":"Melbourne","given":"Brett A","non-dropping-particle":"","parse-names":false,"suffix":""},{"dropping-particle":"","family":"Mitchell","given":"Charles E","non-dropping-particle":"","parse-names":false,"suffix":""},{"dropping-particle":"","family":"Moore","given":"Joslin L","non-dropping-particle":"","parse-names":false,"suffix":""},{"dropping-particle":"","family":"Morgan","given":"John W","non-dropping-particle":"","parse-names":false,"suffix":""},{"dropping-particle":"","family":"Risch","given":"Anita C","non-dropping-particle":"","parse-names":false,"suffix":""},{"dropping-particle":"","family":"Schütz","given":"Martin","non-dropping-particle":"","parse-names":false,"suffix":""},{"dropping-particle":"","family":"Stevens","given":"Carly J","non-dropping-particle":"","parse-names":false,"suffix":""},{"dropping-particle":"","family":"Wedin","given":"David A","non-dropping-particle":"","parse-names":false,"suffix":""},{"dropping-particle":"","family":"Yang","given":"Louie H","non-dropping-particle":"","parse-names":false,"suffix":""}],"container-title":"Nature Plants","id":"ITEM-3","issue":"7","issued":{"date-parts":[["2015","7","6"]]},"page":"15080","title":"Grassland productivity limited by multiple nutrients","type":"article-journal","volume":"1"},"uris":["http://www.mendeley.com/documents/?uuid=a62c0db7-4b0d-43d0-870c-34311e8a7ebe"]}],"mendeley":{"formattedCitation":"(Fay et al., 2015; LeBauer &amp; Treseder, 2008; Wieder et al., 2015)","plainTextFormattedCitation":"(Fay et al., 2015; LeBauer &amp; Treseder, 2008; Wieder et al., 2015)","previouslyFormattedCitation":"(Fay et al., 2015; LeBauer &amp; Treseder, 2008; Wieder et al., 2015)"},"properties":{"noteIndex":0},"schema":"https://github.com/citation-style-language/schema/raw/master/csl-citation.json"}</w:instrText>
+      </w:r>
+      <w:r>
+        <w:fldChar w:fldCharType="separate"/>
+      </w:r>
+      <w:r>
+        <w:rPr>
+          <w:noProof/>
+        </w:rPr>
+        <w:t>(Fay et al., 2015; LeBauer &amp; Treseder, 2008; Wieder et al., 2015)</w:t>
+      </w:r>
+      <w:r>
+        <w:fldChar w:fldCharType="end"/>
       </w:r>
       <w:r>
         <w:t xml:space="preserve">. </w:t>
       </w:r>
       <w:r>
-        <w:t xml:space="preserve">Previous work indicates that costs associated with nutrient acquisition varies by nutrient acquisition strategy </w:t>
-      </w:r>
-      <w:r>
-        <w:fldChar w:fldCharType="begin" w:fldLock="1"/>
-      </w:r>
-      <w:r>
-        <w:instrText>ADDIN CSL_CITATION {"citationItems":[{"id":"ITEM-1","itemData":{"DOI":"10.1093/jxb/erab253","ISSN":"0022-0957","abstract":"Plant nitrogen acquisition requires carbon to be allocated belowground to build roots and sustain microbial associations. This carbon cost to acquire nitrogen varies by nitrogen acquisition strategy; however, the degree to which these costs vary due to nitrogen availability or demand has not been well tested under controlled conditions. We grew a species capable of forming associations with nitrogen-fixing bacteria (Glycine max) and a species not capable of forming such associations (Gossypium hirsutum) under four soil nitrogen levels to manipulate nitrogen availability and four light levels to manipulate nitrogen demand in a full-factorial greenhouse experiment. We quantified carbon costs to acquire nitrogen as the ratio of total root carbon to whole-plant nitrogen within each treatment combination. In both species, light availability increased carbon costs due to a larger increase in root carbon than whole-plant nitrogen, while nitrogen fertilization generally decreased carbon costs due to a larger increase in whole-plant nitrogen than root carbon. Nodulation data indicated that G. max shifted relative carbon allocation from nitrogen fixation to direct uptake with increased nitrogen fertilization. These findings suggest that carbon costs to acquire nitrogen are modified by changes in light and nitrogen availability in species with and without associations with nitrogen-fixing bacteria.","author":[{"dropping-particle":"","family":"Perkowski","given":"Evan A","non-dropping-particle":"","parse-names":false,"suffix":""},{"dropping-particle":"","family":"Waring","given":"Elizabeth F","non-dropping-particle":"","parse-names":false,"suffix":""},{"dropping-particle":"","family":"Smith","given":"Nicholas G","non-dropping-particle":"","parse-names":false,"suffix":""}],"container-title":"Journal of Experimental Botany","editor":[{"dropping-particle":"","family":"Rogers","given":"Alistair","non-dropping-particle":"","parse-names":false,"suffix":""}],"id":"ITEM-1","issue":"15","issued":{"date-parts":[["2021","7","28"]]},"page":"5766-5776","title":"Root mass carbon costs to acquire nitrogen are determined by nitrogen and light availability in two species with different nitrogen acquisition strategies","type":"article-journal","volume":"72"},"uris":["http://www.mendeley.com/documents/?uuid=233b0f00-9a30-4c3a-a2bb-5e67ae9c0e5f"]},{"id":"ITEM-2","itemData":{"DOI":"10.1111/nph.14872","ISBN":"7476820487","ISSN":"14698137","abstract":"© 2017 The Authors. New Phytologist © 2017 New Phytologist Trust (Table presented.). Summary: Land ecosystems sequester on average about a quarter of anthropogenic CO 2 emissions. It has been proposed that nitrogen (N) availability will exert an increasingly limiting effect on plants’ ability to store additional carbon (C) under rising CO 2 , but these mechanisms are not well understood. Here, we review findings from elevated CO 2 experiments using a plant economics framework, highlighting how ecosystem responses to elevated CO 2 may depend on the costs and benefits of plant interactions with mycorrhizal fungi and symbiotic N-fixing microbes. We found that N-acquisition efficiency is positively correlated with leaf-level photosynthetic capacity and plant growth, and negatively with soil C storage. Plants that associate with ectomycorrhizal fungi and N-fixers may acquire N at a lower cost than plants associated with arbuscular mycorrhizal fungi. However, the additional growth in ectomycorrhizal plants is partly offset by decreases in soil C pools via priming. Collectively, our results indicate that predictive models aimed at quantifying C cycle feedbacks to global change may be improved by treating N as a resource that can be acquired by plants in exchange for energy, with different costs depending on plant interactions with microbial symbionts.","author":[{"dropping-particle":"","family":"Terrer","given":"César","non-dropping-particle":"","parse-names":false,"suffix":""},{"dropping-particle":"","family":"Vicca","given":"Sara","non-dropping-particle":"","parse-names":false,"suffix":""},{"dropping-particle":"","family":"Stöcker","given":"Benjamin D","non-dropping-particle":"","parse-names":false,"suffix":""},{"dropping-particle":"","family":"Hungate","given":"Bruce A","non-dropping-particle":"","parse-names":false,"suffix":""},{"dropping-particle":"","family":"Phillips","given":"Richard P","non-dropping-particle":"","parse-names":false,"suffix":""},{"dropping-particle":"","family":"Reich","given":"Peter B","non-dropping-particle":"","parse-names":false,"suffix":""},{"dropping-particle":"","family":"Finzi","given":"Adrien C","non-dropping-particle":"","parse-names":false,"suffix":""},{"dropping-particle":"","family":"Prentice","given":"I Colin","non-dropping-particle":"","parse-names":false,"suffix":""}],"container-title":"New Phytologist","id":"ITEM-2","issue":"2","issued":{"date-parts":[["2018"]]},"page":"507-522","title":"Ecosystem responses to elevated CO&lt;sub&gt;2&lt;/sub&gt; governed by plant–soil interactions and the cost of nitrogen acquisition","type":"article-journal","volume":"217"},"uris":["http://www.mendeley.com/documents/?uuid=f5a032e4-11bd-468b-88f1-a7a4ce482036"]},{"id":"ITEM-3","itemData":{"DOI":"10.1002/2014JG002660.Received","abstract":"Accurate projections of the future land carbon (C) sink by terrestrial biosphere models depend on how nutrient constraints on net primary production are represented. While nutrient limitation is nearly universal, current models do not have a C cost for plant nutrient acquisition. Also missing are symbiotic mycorrhizal fungi, which can consume up to 20% of net primary production and supply up to 50% of a plant’s nitrogen (N) uptake. Here we integrate simultaneous uptake and mycorrhizae into a cutting-edge plant N model—Fixation and Uptake of Nitrogen (FUN)—that can be coupled into terrestrial biosphere models. The C cost of N acquisition varies as a function of mycorrhizal type, with plants that support arbuscular mycorrhizae benefiting when N is relatively abundant and plants that support ectomycorrhizae benefiting when N is strongly limiting. Across six temperate forested sites (representing arbuscular mycorrhizal- and ectomycorrhizal-dominated stands and 176 site years), includingmultipath resistance improved the partitioning of N uptake between aboveground and belowground sources. Integrating mycorrhizae led to further improvements in predictions of N uptake from soil (R2 =0.69 increased to R2 =0.96) and from senescing leaves (R2 = 0.29 increased to R2 = 0.73) relative to the original model. On average, 5% and 9% of net primary production in arbuscular mycorrhizal- and ectomycorrhizal-dominated forests, respectively, was needed to support mycorrhizal-mediated acquisition of N. To the extent that resource constraints to net primary production are governed by similar trade-offs across all terrestrial ecosystems, integrating these improvements to FUN into terrestrial biosphere models should enhance predictions of the future land C sink.","author":[{"dropping-particle":"","family":"Brzostek","given":"Edward R","non-dropping-particle":"","parse-names":false,"suffix":""},{"dropping-particle":"","family":"Fisher","given":"Joshua B","non-dropping-particle":"","parse-names":false,"suffix":""},{"dropping-particle":"","family":"Phillips","given":"Richard P","non-dropping-particle":"","parse-names":false,"suffix":""}],"container-title":"Journal of Geophysical Research: Biogeosciences","id":"ITEM-3","issued":{"date-parts":[["2014"]]},"page":"1684-1697","title":"Modeling the carbon cost of plant nitrogen acquisition: Mycorrhizal trade-offs and multipath resistance uptake improve predictions of retranslocation","type":"article-journal","volume":"119"},"uris":["http://www.mendeley.com/documents/?uuid=d402da8e-476e-48bc-8d9c-7c76f7aa03a4"]}],"mendeley":{"formattedCitation":"(Brzostek et al., 2014; Perkowski et al., 2021; Terrer et al., 2018)","plainTextFormattedCitation":"(Brzostek et al., 2014; Perkowski et al., 2021; Terrer et al., 2018)","previouslyFormattedCitation":"(Brzostek et al., 2014; Perkowski et al., 2021; Terrer et al., 2018)"},"properties":{"noteIndex":0},"schema":"https://github.com/citation-style-language/schema/raw/master/csl-citation.json"}</w:instrText>
-      </w:r>
-      <w:r>
-        <w:fldChar w:fldCharType="separate"/>
-      </w:r>
-      <w:r>
-        <w:rPr>
-          <w:noProof/>
-        </w:rPr>
-        <w:t>(Brzostek et al., 2014; Perkowski et al., 2021; Terrer et al., 2018)</w:t>
-      </w:r>
-      <w:r>
-        <w:fldChar w:fldCharType="end"/>
-      </w:r>
-      <w:r>
-        <w:t xml:space="preserve">, which should influence the cost of using nitrogen relative to water. </w:t>
+        <w:t>This may be particularly apparent in juvenile or annual species, where</w:t>
+      </w:r>
+      <w:r>
+        <w:t xml:space="preserve"> there are high resource requirements for growth and, in some cases, reproduction</w:t>
+      </w:r>
+      <w:r>
+        <w:t>. In such cases, individuals may preferentially allocate nutrients to leaf production (</w:t>
       </w:r>
       <w:proofErr w:type="gramStart"/>
       <w:r>
-        <w:t>In a given</w:t>
+        <w:t>i.e.</w:t>
       </w:r>
       <w:proofErr w:type="gramEnd"/>
       <w:r>
-        <w:t xml:space="preserve"> environment, species with low costs of nutrient acquisition (e.g., species who associate with ectomycorrhizal fungi or nitrogen-fixing bacteria</w:t>
-      </w:r>
-      <w:r>
-        <w:t xml:space="preserve">; </w:t>
-      </w:r>
-      <w:r>
-        <w:fldChar w:fldCharType="begin" w:fldLock="1"/>
-      </w:r>
-      <w:r>
-        <w:instrText>ADDIN CSL_CITATION {"citationItems":[{"id":"ITEM-1","itemData":{"DOI":"10.1111/nph.14872","ISBN":"7476820487","ISSN":"14698137","abstract":"© 2017 The Authors. New Phytologist © 2017 New Phytologist Trust (Table presented.). Summary: Land ecosystems sequester on average about a quarter of anthropogenic CO 2 emissions. It has been proposed that nitrogen (N) availability will exert an increasingly limiting effect on plants’ ability to store additional carbon (C) under rising CO 2 , but these mechanisms are not well understood. Here, we review findings from elevated CO 2 experiments using a plant economics framework, highlighting how ecosystem responses to elevated CO 2 may depend on the costs and benefits of plant interactions with mycorrhizal fungi and symbiotic N-fixing microbes. We found that N-acquisition efficiency is positively correlated with leaf-level photosynthetic capacity and plant growth, and negatively with soil C storage. Plants that associate with ectomycorrhizal fungi and N-fixers may acquire N at a lower cost than plants associated with arbuscular mycorrhizal fungi. However, the additional growth in ectomycorrhizal plants is partly offset by decreases in soil C pools via priming. Collectively, our results indicate that predictive models aimed at quantifying C cycle feedbacks to global change may be improved by treating N as a resource that can be acquired by plants in exchange for energy, with different costs depending on plant interactions with microbial symbionts.","author":[{"dropping-particle":"","family":"Terrer","given":"César","non-dropping-particle":"","parse-names":false,"suffix":""},{"dropping-particle":"","family":"Vicca","given":"Sara","non-dropping-particle":"","parse-names":false,"suffix":""},{"dropping-particle":"","family":"Stöcker","given":"Benjamin D","non-dropping-particle":"","parse-names":false,"suffix":""},{"dropping-particle":"","family":"Hungate","given":"Bruce A","non-dropping-particle":"","parse-names":false,"suffix":""},{"dropping-particle":"","family":"Phillips","given":"Richard P","non-dropping-particle":"","parse-names":false,"suffix":""},{"dropping-particle":"","family":"Reich","given":"Peter B","non-dropping-particle":"","parse-names":false,"suffix":""},{"dropping-particle":"","family":"Finzi","given":"Adrien C","non-dropping-particle":"","parse-names":false,"suffix":""},{"dropping-particle":"","family":"Prentice","given":"I Colin","non-dropping-particle":"","parse-names":false,"suffix":""}],"container-title":"New Phytologist","id":"ITEM-1","issue":"2","issued":{"date-parts":[["2018"]]},"page":"507-522","title":"Ecosystem responses to elevated CO&lt;sub&gt;2&lt;/sub&gt; governed by plant–soil interactions and the cost of nitrogen acquisition","type":"article-journal","volume":"217"},"uris":["http://www.mendeley.com/documents/?uuid=f5a032e4-11bd-468b-88f1-a7a4ce482036"]}],"mendeley":{"formattedCitation":"(Terrer et al., 2018)","manualFormatting":"Terrer et al., 2018","plainTextFormattedCitation":"(Terrer et al., 2018)","previouslyFormattedCitation":"(Terrer et al., 2018)"},"properties":{"noteIndex":0},"schema":"https://github.com/citation-style-language/schema/raw/master/csl-citation.json"}</w:instrText>
-      </w:r>
-      <w:r>
-        <w:fldChar w:fldCharType="separate"/>
-      </w:r>
-      <w:r>
-        <w:rPr>
-          <w:noProof/>
-        </w:rPr>
-        <w:t>Terrer et al., 2018</w:t>
-      </w:r>
-      <w:r>
-        <w:fldChar w:fldCharType="end"/>
-      </w:r>
-      <w:r>
-        <w:t xml:space="preserve">) should </w:t>
-      </w:r>
-      <w:r>
-        <w:t>exhibit a</w:t>
-      </w:r>
-      <w:r>
-        <w:t xml:space="preserve"> larger difference in the cost of using nitrogen relative to water compared to species with higher costs of nutrient acquisition (e.g., species who associate with arbuscular mycorrhizal fungi or through direct uptake; </w:t>
-      </w:r>
-      <w:r>
-        <w:fldChar w:fldCharType="begin" w:fldLock="1"/>
-      </w:r>
-      <w:r>
-        <w:instrText>ADDIN CSL_CITATION {"citationItems":[{"id":"ITEM-1","itemData":{"DOI":"10.1111/nph.14872","ISBN":"7476820487","ISSN":"14698137","abstract":"© 2017 The Authors. New Phytologist © 2017 New Phytologist Trust (Table presented.). Summary: Land ecosystems sequester on average about a quarter of anthropogenic CO 2 emissions. It has been proposed that nitrogen (N) availability will exert an increasingly limiting effect on plants’ ability to store additional carbon (C) under rising CO 2 , but these mechanisms are not well understood. Here, we review findings from elevated CO 2 experiments using a plant economics framework, highlighting how ecosystem responses to elevated CO 2 may depend on the costs and benefits of plant interactions with mycorrhizal fungi and symbiotic N-fixing microbes. We found that N-acquisition efficiency is positively correlated with leaf-level photosynthetic capacity and plant growth, and negatively with soil C storage. Plants that associate with ectomycorrhizal fungi and N-fixers may acquire N at a lower cost than plants associated with arbuscular mycorrhizal fungi. However, the additional growth in ectomycorrhizal plants is partly offset by decreases in soil C pools via priming. Collectively, our results indicate that predictive models aimed at quantifying C cycle feedbacks to global change may be improved by treating N as a resource that can be acquired by plants in exchange for energy, with different costs depending on plant interactions with microbial symbionts.","author":[{"dropping-particle":"","family":"Terrer","given":"César","non-dropping-particle":"","parse-names":false,"suffix":""},{"dropping-particle":"","family":"Vicca","given":"Sara","non-dropping-particle":"","parse-names":false,"suffix":""},{"dropping-particle":"","family":"Stöcker","given":"Benjamin D","non-dropping-particle":"","parse-names":false,"suffix":""},{"dropping-particle":"","family":"Hungate","given":"Bruce A","non-dropping-particle":"","parse-names":false,"suffix":""},{"dropping-particle":"","family":"Phillips","given":"Richard P","non-dropping-particle":"","parse-names":false,"suffix":""},{"dropping-particle":"","family":"Reich","given":"Peter B","non-dropping-particle":"","parse-names":false,"suffix":""},{"dropping-particle":"","family":"Finzi","given":"Adrien C","non-dropping-particle":"","parse-names":false,"suffix":""},{"dropping-particle":"","family":"Prentice","given":"I Colin","non-dropping-particle":"","parse-names":false,"suffix":""}],"container-title":"New Phytologist","id":"ITEM-1","issue":"2","issued":{"date-parts":[["2018"]]},"page":"507-522","title":"Ecosystem responses to elevated CO&lt;sub&gt;2&lt;/sub&gt; governed by plant–soil interactions and the cost of nitrogen acquisition","type":"article-journal","volume":"217"},"uris":["http://www.mendeley.com/documents/?uuid=f5a032e4-11bd-468b-88f1-a7a4ce482036"]}],"mendeley":{"formattedCitation":"(Terrer et al., 2018)","manualFormatting":"Terrer et al., 2018","plainTextFormattedCitation":"(Terrer et al., 2018)","previouslyFormattedCitation":"(Terrer et al., 2018)"},"properties":{"noteIndex":0},"schema":"https://github.com/citation-style-language/schema/raw/master/csl-citation.json"}</w:instrText>
-      </w:r>
-      <w:r>
-        <w:fldChar w:fldCharType="separate"/>
-      </w:r>
-      <w:r>
-        <w:rPr>
-          <w:noProof/>
-        </w:rPr>
-        <w:t>Terrer et al., 2018</w:t>
-      </w:r>
-      <w:r>
-        <w:fldChar w:fldCharType="end"/>
-      </w:r>
-      <w:r>
-        <w:t>).</w:t>
-      </w:r>
-      <w:r>
-        <w:t xml:space="preserve"> These patterns should result in stronger nitrogen-water use tradeoffs in species that have low costs of nutrient acquisition, and weaker nitrogen-water use tradeoffs in species that have higher costs of nutrient acquisition. However, these patterns may be context dependent on soil nutrient availability, as costs of nutrient acquisition via direct uptake should decrease with increasing nutrient availability</w:t>
+        <w:t xml:space="preserve"> leaf quantity) over</w:t>
+      </w:r>
+      <w:r>
+        <w:t xml:space="preserve"> tradeoffs between leaf nitrogen-water use</w:t>
       </w:r>
       <w:r>
         <w:t xml:space="preserve"> </w:t>
       </w:r>
       <w:r>
-        <w:fldChar w:fldCharType="begin" w:fldLock="1"/>
-      </w:r>
-      <w:r>
-        <w:instrText>ADDIN CSL_CITATION {"citationItems":[{"id":"ITEM-1","itemData":{"DOI":"10.1093/jxb/erab253","ISSN":"0022-0957","abstract":"Plant nitrogen acquisition requires carbon to be allocated belowground to build roots and sustain microbial associations. This carbon cost to acquire nitrogen varies by nitrogen acquisition strategy; however, the degree to which these costs vary due to nitrogen availability or demand has not been well tested under controlled conditions. We grew a species capable of forming associations with nitrogen-fixing bacteria (Glycine max) and a species not capable of forming such associations (Gossypium hirsutum) under four soil nitrogen levels to manipulate nitrogen availability and four light levels to manipulate nitrogen demand in a full-factorial greenhouse experiment. We quantified carbon costs to acquire nitrogen as the ratio of total root carbon to whole-plant nitrogen within each treatment combination. In both species, light availability increased carbon costs due to a larger increase in root carbon than whole-plant nitrogen, while nitrogen fertilization generally decreased carbon costs due to a larger increase in whole-plant nitrogen than root carbon. Nodulation data indicated that G. max shifted relative carbon allocation from nitrogen fixation to direct uptake with increased nitrogen fertilization. These findings suggest that carbon costs to acquire nitrogen are modified by changes in light and nitrogen availability in species with and without associations with nitrogen-fixing bacteria.","author":[{"dropping-particle":"","family":"Perkowski","given":"Evan A","non-dropping-particle":"","parse-names":false,"suffix":""},{"dropping-particle":"","family":"Waring","given":"Elizabeth F","non-dropping-particle":"","parse-names":false,"suffix":""},{"dropping-particle":"","family":"Smith","given":"Nicholas G","non-dropping-particle":"","parse-names":false,"suffix":""}],"container-title":"Journal of Experimental Botany","editor":[{"dropping-particle":"","family":"Rogers","given":"Alistair","non-dropping-particle":"","parse-names":false,"suffix":""}],"id":"ITEM-1","issue":"15","issued":{"date-parts":[["2021","7","28"]]},"page":"5766-5776","title":"Root mass carbon costs to acquire nitrogen are determined by nitrogen and light availability in two species with different nitrogen acquisition strategies","type":"article-journal","volume":"72"},"uris":["http://www.mendeley.com/documents/?uuid=233b0f00-9a30-4c3a-a2bb-5e67ae9c0e5f"]}],"mendeley":{"formattedCitation":"(Perkowski et al., 2021)","plainTextFormattedCitation":"(Perkowski et al., 2021)"},"properties":{"noteIndex":0},"schema":"https://github.com/citation-style-language/schema/raw/master/csl-citation.json"}</w:instrText>
-      </w:r>
-      <w:r>
-        <w:fldChar w:fldCharType="separate"/>
-      </w:r>
-      <w:r>
-        <w:rPr>
-          <w:noProof/>
-        </w:rPr>
-        <w:t>(Perkowski et al., 2021)</w:t>
-      </w:r>
-      <w:r>
-        <w:fldChar w:fldCharType="end"/>
-      </w:r>
-      <w:r>
-        <w:t xml:space="preserve">, and may cause a shift in the dominant mode of nutrient acquisition if the cost of nutrient acquisition via direct uptake becomes less costly than a previous dominant mode of nutrient acquisition. </w:t>
-      </w:r>
-      <w:r>
-        <w:t xml:space="preserve">To date, no study has directly investigated the effect of acquisition strategy on tradeoffs between nitrogen and water use </w:t>
-      </w:r>
-      <w:r>
-        <w:t>within the context of soil nutrient availability</w:t>
-      </w:r>
-      <w:r>
-        <w:t>.</w:t>
+        <w:t xml:space="preserve">(i.e. </w:t>
+      </w:r>
+      <w:r>
+        <w:t>leaf quality</w:t>
+      </w:r>
+      <w:r>
+        <w:t>)</w:t>
+      </w:r>
+      <w:r>
+        <w:t>, leading to a stimulation in whole plant photosynthesis and primary productivity through an increase in total leaf area</w:t>
+      </w:r>
+      <w:r>
+        <w:t>, with no change or even a reduction in leaf-level photosynthesis</w:t>
+      </w:r>
+      <w:r>
+        <w:t>. This might induce a tradeoff between leaf nutrient allocation patterns expected from photosynthetic least-cost theory and whole plant nutrient allocation</w:t>
+      </w:r>
+      <w:r>
+        <w:t xml:space="preserve">. </w:t>
+      </w:r>
+      <w:r>
+        <w:t>No studies that investigate effects of edaphic or climatic growing conditions</w:t>
+      </w:r>
+      <w:r>
+        <w:t xml:space="preserve"> on patterns expected from photosynthetic least cost theory</w:t>
+      </w:r>
+      <w:r>
+        <w:t xml:space="preserve"> have considered whole plant responses to soil nutrient availability in their analyses</w:t>
+      </w:r>
+      <w:r>
+        <w:t>, which could better explain any patterns that deviate from those expected from theory.</w:t>
       </w:r>
     </w:p>
     <w:p>
@@ -930,23 +922,160 @@
         <w:ind w:firstLine="720"/>
       </w:pPr>
       <w:r>
-        <w:t>Finally, the strength of nitrogen water use tradeoffs may depend on whole plant allocation decisions. This may be particularly apparent in juvenile or annual species, where high volumes of resources are allocated to growth. In such cases, individuals may preferentially allocate nutrients to leaf production (</w:t>
+        <w:t>Finally, leaf and whole plant</w:t>
+      </w:r>
+      <w:r>
+        <w:t xml:space="preserve"> acclimation</w:t>
+      </w:r>
+      <w:r>
+        <w:t xml:space="preserve"> responses to soil nutrient availability may depend on a species’ dominant mode of nutrient acquisition</w:t>
+      </w:r>
+      <w:r>
+        <w:t>. This is because the costs of nutrient use included in photosynthetic least-cost frameworks inherently include costs of nutrient acquisition, which have been shown to vary between species with different nutrient acquisition strategies</w:t>
+      </w:r>
+      <w:r>
+        <w:t xml:space="preserve"> </w:t>
+      </w:r>
+      <w:r>
+        <w:fldChar w:fldCharType="begin" w:fldLock="1"/>
+      </w:r>
+      <w:r>
+        <w:instrText>ADDIN CSL_CITATION {"citationItems":[{"id":"ITEM-1","itemData":{"DOI":"10.1002/2014JG002660.Received","abstract":"Accurate projections of the future land carbon (C) sink by terrestrial biosphere models depend on how nutrient constraints on net primary production are represented. While nutrient limitation is nearly universal, current models do not have a C cost for plant nutrient acquisition. Also missing are symbiotic mycorrhizal fungi, which can consume up to 20% of net primary production and supply up to 50% of a plant’s nitrogen (N) uptake. Here we integrate simultaneous uptake and mycorrhizae into a cutting-edge plant N model—Fixation and Uptake of Nitrogen (FUN)—that can be coupled into terrestrial biosphere models. The C cost of N acquisition varies as a function of mycorrhizal type, with plants that support arbuscular mycorrhizae benefiting when N is relatively abundant and plants that support ectomycorrhizae benefiting when N is strongly limiting. Across six temperate forested sites (representing arbuscular mycorrhizal- and ectomycorrhizal-dominated stands and 176 site years), includingmultipath resistance improved the partitioning of N uptake between aboveground and belowground sources. Integrating mycorrhizae led to further improvements in predictions of N uptake from soil (R2 =0.69 increased to R2 =0.96) and from senescing leaves (R2 = 0.29 increased to R2 = 0.73) relative to the original model. On average, 5% and 9% of net primary production in arbuscular mycorrhizal- and ectomycorrhizal-dominated forests, respectively, was needed to support mycorrhizal-mediated acquisition of N. To the extent that resource constraints to net primary production are governed by similar trade-offs across all terrestrial ecosystems, integrating these improvements to FUN into terrestrial biosphere models should enhance predictions of the future land C sink.","author":[{"dropping-particle":"","family":"Brzostek","given":"Edward R","non-dropping-particle":"","parse-names":false,"suffix":""},{"dropping-particle":"","family":"Fisher","given":"Joshua B","non-dropping-particle":"","parse-names":false,"suffix":""},{"dropping-particle":"","family":"Phillips","given":"Richard P","non-dropping-particle":"","parse-names":false,"suffix":""}],"container-title":"Journal of Geophysical Research: Biogeosciences","id":"ITEM-1","issued":{"date-parts":[["2014"]]},"page":"1684-1697","title":"Modeling the carbon cost of plant nitrogen acquisition: Mycorrhizal trade-offs and multipath resistance uptake improve predictions of retranslocation","type":"article-journal","volume":"119"},"uris":["http://www.mendeley.com/documents/?uuid=d402da8e-476e-48bc-8d9c-7c76f7aa03a4"]},{"id":"ITEM-2","itemData":{"DOI":"10.1093/jxb/erab253","ISSN":"0022-0957","abstract":"Plant nitrogen acquisition requires carbon to be allocated belowground to build roots and sustain microbial associations. This carbon cost to acquire nitrogen varies by nitrogen acquisition strategy; however, the degree to which these costs vary due to nitrogen availability or demand has not been well tested under controlled conditions. We grew a species capable of forming associations with nitrogen-fixing bacteria (Glycine max) and a species not capable of forming such associations (Gossypium hirsutum) under four soil nitrogen levels to manipulate nitrogen availability and four light levels to manipulate nitrogen demand in a full-factorial greenhouse experiment. We quantified carbon costs to acquire nitrogen as the ratio of total root carbon to whole-plant nitrogen within each treatment combination. In both species, light availability increased carbon costs due to a larger increase in root carbon than whole-plant nitrogen, while nitrogen fertilization generally decreased carbon costs due to a larger increase in whole-plant nitrogen than root carbon. Nodulation data indicated that G. max shifted relative carbon allocation from nitrogen fixation to direct uptake with increased nitrogen fertilization. These findings suggest that carbon costs to acquire nitrogen are modified by changes in light and nitrogen availability in species with and without associations with nitrogen-fixing bacteria.","author":[{"dropping-particle":"","family":"Perkowski","given":"Evan A","non-dropping-particle":"","parse-names":false,"suffix":""},{"dropping-particle":"","family":"Waring","given":"Elizabeth F","non-dropping-particle":"","parse-names":false,"suffix":""},{"dropping-particle":"","family":"Smith","given":"Nicholas G","non-dropping-particle":"","parse-names":false,"suffix":""}],"container-title":"Journal of Experimental Botany","editor":[{"dropping-particle":"","family":"Rogers","given":"Alistair","non-dropping-particle":"","parse-names":false,"suffix":""}],"id":"ITEM-2","issue":"15","issued":{"date-parts":[["2021","7","28"]]},"page":"5766-5776","title":"Root mass carbon costs to acquire nitrogen are determined by nitrogen and light availability in two species with different nitrogen acquisition strategies","type":"article-journal","volume":"72"},"uris":["http://www.mendeley.com/documents/?uuid=233b0f00-9a30-4c3a-a2bb-5e67ae9c0e5f"]},{"id":"ITEM-3","itemData":{"DOI":"10.1111/nph.14872","ISBN":"7476820487","ISSN":"14698137","abstract":"© 2017 The Authors. New Phytologist © 2017 New Phytologist Trust (Table presented.). Summary: Land ecosystems sequester on average about a quarter of anthropogenic CO 2 emissions. It has been proposed that nitrogen (N) availability will exert an increasingly limiting effect on plants’ ability to store additional carbon (C) under rising CO 2 , but these mechanisms are not well understood. Here, we review findings from elevated CO 2 experiments using a plant economics framework, highlighting how ecosystem responses to elevated CO 2 may depend on the costs and benefits of plant interactions with mycorrhizal fungi and symbiotic N-fixing microbes. We found that N-acquisition efficiency is positively correlated with leaf-level photosynthetic capacity and plant growth, and negatively with soil C storage. Plants that associate with ectomycorrhizal fungi and N-fixers may acquire N at a lower cost than plants associated with arbuscular mycorrhizal fungi. However, the additional growth in ectomycorrhizal plants is partly offset by decreases in soil C pools via priming. Collectively, our results indicate that predictive models aimed at quantifying C cycle feedbacks to global change may be improved by treating N as a resource that can be acquired by plants in exchange for energy, with different costs depending on plant interactions with microbial symbionts.","author":[{"dropping-particle":"","family":"Terrer","given":"César","non-dropping-particle":"","parse-names":false,"suffix":""},{"dropping-particle":"","family":"Vicca","given":"Sara","non-dropping-particle":"","parse-names":false,"suffix":""},{"dropping-particle":"","family":"Stöcker","given":"Benjamin D","non-dropping-particle":"","parse-names":false,"suffix":""},{"dropping-particle":"","family":"Hungate","given":"Bruce A","non-dropping-particle":"","parse-names":false,"suffix":""},{"dropping-particle":"","family":"Phillips","given":"Richard P","non-dropping-particle":"","parse-names":false,"suffix":""},{"dropping-particle":"","family":"Reich","given":"Peter B","non-dropping-particle":"","parse-names":false,"suffix":""},{"dropping-particle":"","family":"Finzi","given":"Adrien C","non-dropping-particle":"","parse-names":false,"suffix":""},{"dropping-particle":"","family":"Prentice","given":"I Colin","non-dropping-particle":"","parse-names":false,"suffix":""}],"container-title":"New Phytologist","id":"ITEM-3","issue":"2","issued":{"date-parts":[["2018"]]},"page":"507-522","title":"Ecosystem responses to elevated CO&lt;sub&gt;2&lt;/sub&gt; governed by plant–soil interactions and the cost of nitrogen acquisition","type":"article-journal","volume":"217"},"uris":["http://www.mendeley.com/documents/?uuid=f5a032e4-11bd-468b-88f1-a7a4ce482036"]}],"mendeley":{"formattedCitation":"(Brzostek et al., 2014; Perkowski et al., 2021; Terrer et al., 2018)","plainTextFormattedCitation":"(Brzostek et al., 2014; Perkowski et al., 2021; Terrer et al., 2018)","previouslyFormattedCitation":"(Brzostek et al., 2014; Perkowski et al., 2021; Terrer et al., 2018)"},"properties":{"noteIndex":0},"schema":"https://github.com/citation-style-language/schema/raw/master/csl-citation.json"}</w:instrText>
+      </w:r>
+      <w:r>
+        <w:fldChar w:fldCharType="separate"/>
+      </w:r>
+      <w:r>
+        <w:rPr>
+          <w:noProof/>
+        </w:rPr>
+        <w:t>(Brzostek et al., 2014; Perkowski et al., 2021; Terrer et al., 2018)</w:t>
+      </w:r>
+      <w:r>
+        <w:fldChar w:fldCharType="end"/>
+      </w:r>
+      <w:r>
+        <w:t xml:space="preserve"> and</w:t>
+      </w:r>
+      <w:r>
+        <w:t xml:space="preserve"> should influence the cost of using nitrogen relative to water</w:t>
+      </w:r>
+      <w:r>
+        <w:t xml:space="preserve"> </w:t>
+      </w:r>
+      <w:r>
+        <w:fldChar w:fldCharType="begin" w:fldLock="1"/>
+      </w:r>
+      <w:r>
+        <w:instrText>ADDIN CSL_CITATION {"citationItems":[{"id":"ITEM-1","itemData":{"DOI":"10.1111/ele.13724","ISSN":"1461-023X","PMID":"33759325","abstract":"Despite widespread evidence that biological invasion influences both the biotic and abiotic soil environments, the extent to which these two pathways underpin the effects of invasion on plant traits and performance remains unknown. Leveraging a long-term (14-year) field experiment, we show that an allelochemical-producing invader affects plants through biotic mechanisms, altering the soil fungal community composition, with no apparent shifts in soil nutrient availability. Changes in belowground fungal communities resulted in high costs of nutrient uptake for native perennials and a shift in plant traits linked to their water and nutrient use efficiencies. Some plants in the invaded community compensate for the disruption of nutritional symbionts and reduced nutrient provisioning by sanctioning more nitrogen to photosynthesis and expending more water, which demonstrates a trade-off in trait investment. For the first time, we show that the disruption of belowground nutritional symbionts can drive plants towards alternative regions of their trait space in order to maintain water and nutrient economics.","author":[{"dropping-particle":"","family":"Bialic‐Murphy","given":"Lalasia","non-dropping-particle":"","parse-names":false,"suffix":""},{"dropping-particle":"","family":"Smith","given":"Nicholas G","non-dropping-particle":"","parse-names":false,"suffix":""},{"dropping-particle":"","family":"Voothuluru","given":"Priya","non-dropping-particle":"","parse-names":false,"suffix":""},{"dropping-particle":"","family":"McElderry","given":"Robert M","non-dropping-particle":"","parse-names":false,"suffix":""},{"dropping-particle":"","family":"Roche","given":"Morgan D","non-dropping-particle":"","parse-names":false,"suffix":""},{"dropping-particle":"","family":"Cassidy","given":"Steven T","non-dropping-particle":"","parse-names":false,"suffix":""},{"dropping-particle":"","family":"Kivlin","given":"Stephanie N","non-dropping-particle":"","parse-names":false,"suffix":""},{"dropping-particle":"","family":"Kalisz","given":"Susan","non-dropping-particle":"","parse-names":false,"suffix":""}],"container-title":"Ecology Letters","editor":[{"dropping-particle":"","family":"Rejmanek","given":"Marcel","non-dropping-particle":"","parse-names":false,"suffix":""}],"id":"ITEM-1","issue":"6","issued":{"date-parts":[["2021","6","23"]]},"page":"1145-1156","title":"Invasion‐induced root–fungal disruptions alter plant water and nitrogen economies","type":"article-journal","volume":"24"},"uris":["http://www.mendeley.com/documents/?uuid=40e8c158-e0e6-42ac-bc96-6a2d1831408e"]},{"id":"ITEM-2","itemData":{"DOI":"10.1111/nph.16702","ISSN":"0028-646X","abstract":"\u000f Photosynthetic ‘least-cost’ theory posits that the optimal trait combination for a given envi- ronment is that where the summed costs of photosynthetic water and nutrient acquisition/ use are minimised. The effects of soil water and nutrient availability on photosynthesis should be stronger as climate-related costs for both resources increase. \u000f Two independent datasets of photosynthetic traits, Globamax (1509 species, 288 sites) and Glob13C (3645 species, 594 sites), were used to quantify biophysical and biochemical limita- tions of photosynthesis and the key variable Ci /Ca (CO 2 drawdown during photosynthesis). Climate and soil variables were associated with both datasets. \u000f The biochemical photosynthetic capacity was higher on alkaline soils. This effect was strongest at more arid sites, where water unit-costs are presumably higher. Higher values of soil silt and depth increased Ci /Ca, likely by providing greater H 2O supply, alleviating biophys- ical photosynthetic limitation when soil water is scarce. \u000f Climate is important in controlling the optimal balance of H 2 O and N costs for photosynthe- sis, but soil properties change these costs, both directly and indirectly. In total, soil properties modify the climate-demand driven predictions of Ci /Ca by up to 30% at a global scale.","author":[{"dropping-particle":"","family":"Paillassa","given":"Jennifer","non-dropping-particle":"","parse-names":false,"suffix":""},{"dropping-particle":"","family":"Wright","given":"Ian J","non-dropping-particle":"","parse-names":false,"suffix":""},{"dropping-particle":"","family":"Prentice","given":"I Colin","non-dropping-particle":"","parse-names":false,"suffix":""},{"dropping-particle":"","family":"Pepin","given":"Steeve","non-dropping-particle":"","parse-names":false,"suffix":""},{"dropping-particle":"","family":"Smith","given":"Nicholas G","non-dropping-particle":"","parse-names":false,"suffix":""},{"dropping-particle":"","family":"Ethier","given":"Gilbert","non-dropping-particle":"","parse-names":false,"suffix":""},{"dropping-particle":"","family":"Westerband","given":"Andrea C","non-dropping-particle":"","parse-names":false,"suffix":""},{"dropping-particle":"","family":"Lamarque","given":"Laurent J","non-dropping-particle":"","parse-names":false,"suffix":""},{"dropping-particle":"","family":"Wang","given":"Han","non-dropping-particle":"","parse-names":false,"suffix":""},{"dropping-particle":"","family":"Cornwell","given":"William K","non-dropping-particle":"","parse-names":false,"suffix":""},{"dropping-particle":"","family":"Maire","given":"Vincent","non-dropping-particle":"","parse-names":false,"suffix":""}],"container-title":"New Phytologist","id":"ITEM-2","issue":"1","issued":{"date-parts":[["2020","10","9"]]},"page":"121-135","title":"When and where soil is important to modify the carbon and water economy of leaves","type":"article-journal","volume":"228"},"uris":["http://www.mendeley.com/documents/?uuid=7a979be5-4341-4431-bd38-7ceeeada2df2"]}],"mendeley":{"formattedCitation":"(Bialic‐Murphy et al., 2021; Paillassa et al., 2020)","plainTextFormattedCitation":"(Bialic‐Murphy et al., 2021; Paillassa et al., 2020)","previouslyFormattedCitation":"(Bialic‐Murphy et al., 2021)"},"properties":{"noteIndex":0},"schema":"https://github.com/citation-style-language/schema/raw/master/csl-citation.json"}</w:instrText>
+      </w:r>
+      <w:r>
+        <w:fldChar w:fldCharType="separate"/>
+      </w:r>
+      <w:r>
+        <w:rPr>
+          <w:noProof/>
+        </w:rPr>
+        <w:t>(Bialic‐Murphy et al., 2021; Paillassa et al., 2020)</w:t>
+      </w:r>
+      <w:r>
+        <w:fldChar w:fldCharType="end"/>
+      </w:r>
+      <w:r>
+        <w:t>.</w:t>
+      </w:r>
+      <w:r>
+        <w:t xml:space="preserve"> </w:t>
       </w:r>
       <w:proofErr w:type="gramStart"/>
       <w:r>
-        <w:t>i.e.</w:t>
+        <w:t>In a given</w:t>
       </w:r>
       <w:proofErr w:type="gramEnd"/>
       <w:r>
-        <w:t xml:space="preserve"> leaf quantity) over leaf quality, leading to a stimulation in whole plant photosynthesis and primary productivity through an increase in total leaf area. This might induce a tradeoff between leaf nutrient allocation patterns expected from photosynthetic least-cost theory and whole plant nutrient allocation expected from whole plant optimality (). No studies investigating patterns expected from photosynthetic least-cost theory to date have considered tradeoffs between leaf and whole plant nutrient allocation, which is </w:t>
-      </w:r>
-      <w:proofErr w:type="spellStart"/>
-      <w:r>
-        <w:t>necessary</w:t>
-      </w:r>
-      <w:proofErr w:type="spellEnd"/>
-      <w:r>
-        <w:t xml:space="preserve"> if we are to understand optimal leaf and whole plant acclimation responses to different environments.</w:t>
+        <w:t xml:space="preserve"> environment, species with low costs of nutrient acquisition should exhibit a larger difference in the cost of using nitrogen relative to water compared to species with higher costs of nutrient acquisition</w:t>
+      </w:r>
+      <w:r>
+        <w:t xml:space="preserve">. </w:t>
+      </w:r>
+      <w:r>
+        <w:t>These patterns should result in stronger nitrogen-water use tradeoffs in species that have low</w:t>
+      </w:r>
+      <w:r>
+        <w:t>er</w:t>
+      </w:r>
+      <w:r>
+        <w:t xml:space="preserve"> costs of nutrient acquisition, and weaker nitrogen-water use tradeoffs in species that have higher costs of nutrient acquisition. However, these patterns may be context dependent on soil nutrient availability, as costs of nutrient acquisition via direct uptake should decrease with increasing nutrient availability </w:t>
+      </w:r>
+      <w:r>
+        <w:fldChar w:fldCharType="begin" w:fldLock="1"/>
+      </w:r>
+      <w:r>
+        <w:instrText>ADDIN CSL_CITATION {"citationItems":[{"id":"ITEM-1","itemData":{"DOI":"10.1093/jxb/erab253","ISSN":"0022-0957","abstract":"Plant nitrogen acquisition requires carbon to be allocated belowground to build roots and sustain microbial associations. This carbon cost to acquire nitrogen varies by nitrogen acquisition strategy; however, the degree to which these costs vary due to nitrogen availability or demand has not been well tested under controlled conditions. We grew a species capable of forming associations with nitrogen-fixing bacteria (Glycine max) and a species not capable of forming such associations (Gossypium hirsutum) under four soil nitrogen levels to manipulate nitrogen availability and four light levels to manipulate nitrogen demand in a full-factorial greenhouse experiment. We quantified carbon costs to acquire nitrogen as the ratio of total root carbon to whole-plant nitrogen within each treatment combination. In both species, light availability increased carbon costs due to a larger increase in root carbon than whole-plant nitrogen, while nitrogen fertilization generally decreased carbon costs due to a larger increase in whole-plant nitrogen than root carbon. Nodulation data indicated that G. max shifted relative carbon allocation from nitrogen fixation to direct uptake with increased nitrogen fertilization. These findings suggest that carbon costs to acquire nitrogen are modified by changes in light and nitrogen availability in species with and without associations with nitrogen-fixing bacteria.","author":[{"dropping-particle":"","family":"Perkowski","given":"Evan A","non-dropping-particle":"","parse-names":false,"suffix":""},{"dropping-particle":"","family":"Waring","given":"Elizabeth F","non-dropping-particle":"","parse-names":false,"suffix":""},{"dropping-particle":"","family":"Smith","given":"Nicholas G","non-dropping-particle":"","parse-names":false,"suffix":""}],"container-title":"Journal of Experimental Botany","editor":[{"dropping-particle":"","family":"Rogers","given":"Alistair","non-dropping-particle":"","parse-names":false,"suffix":""}],"id":"ITEM-1","issue":"15","issued":{"date-parts":[["2021","7","28"]]},"page":"5766-5776","title":"Root mass carbon costs to acquire nitrogen are determined by nitrogen and light availability in two species with different nitrogen acquisition strategies","type":"article-journal","volume":"72"},"uris":["http://www.mendeley.com/documents/?uuid=233b0f00-9a30-4c3a-a2bb-5e67ae9c0e5f"]}],"mendeley":{"formattedCitation":"(Perkowski et al., 2021)","plainTextFormattedCitation":"(Perkowski et al., 2021)","previouslyFormattedCitation":"(Perkowski et al., 2021)"},"properties":{"noteIndex":0},"schema":"https://github.com/citation-style-language/schema/raw/master/csl-citation.json"}</w:instrText>
+      </w:r>
+      <w:r>
+        <w:fldChar w:fldCharType="separate"/>
+      </w:r>
+      <w:r>
+        <w:rPr>
+          <w:noProof/>
+        </w:rPr>
+        <w:t>(Perkowski et al., 2021)</w:t>
+      </w:r>
+      <w:r>
+        <w:fldChar w:fldCharType="end"/>
+      </w:r>
+      <w:r>
+        <w:t xml:space="preserve">, and may cause a shift in </w:t>
+      </w:r>
+      <w:r>
+        <w:lastRenderedPageBreak/>
+        <w:t xml:space="preserve">the dominant mode of nutrient acquisition if the cost of nutrient acquisition via direct uptake becomes less costly than a previous dominant mode of nutrient acquisition. </w:t>
+      </w:r>
+      <w:r>
+        <w:t>This may be</w:t>
+      </w:r>
+      <w:r>
+        <w:t xml:space="preserve"> especially</w:t>
+      </w:r>
+      <w:r>
+        <w:t xml:space="preserve"> true in species who form associations with facultative symbiotic nitrogen-fixing bacteria, where species </w:t>
+      </w:r>
+      <w:r>
+        <w:t xml:space="preserve">should </w:t>
+      </w:r>
+      <w:r>
+        <w:t xml:space="preserve">shift from acquiring nitrogen via nitrogen fixation to direct uptake once costs associated with nitrogen fixation exceed costs associated with direct uptake </w:t>
+      </w:r>
+      <w:r>
+        <w:fldChar w:fldCharType="begin" w:fldLock="1"/>
+      </w:r>
+      <w:r>
+        <w:instrText>ADDIN CSL_CITATION {"citationItems":[{"id":"ITEM-1","itemData":{"DOI":"10.1093/jxb/erab253","ISSN":"0022-0957","abstract":"Plant nitrogen acquisition requires carbon to be allocated belowground to build roots and sustain microbial associations. This carbon cost to acquire nitrogen varies by nitrogen acquisition strategy; however, the degree to which these costs vary due to nitrogen availability or demand has not been well tested under controlled conditions. We grew a species capable of forming associations with nitrogen-fixing bacteria (Glycine max) and a species not capable of forming such associations (Gossypium hirsutum) under four soil nitrogen levels to manipulate nitrogen availability and four light levels to manipulate nitrogen demand in a full-factorial greenhouse experiment. We quantified carbon costs to acquire nitrogen as the ratio of total root carbon to whole-plant nitrogen within each treatment combination. In both species, light availability increased carbon costs due to a larger increase in root carbon than whole-plant nitrogen, while nitrogen fertilization generally decreased carbon costs due to a larger increase in whole-plant nitrogen than root carbon. Nodulation data indicated that G. max shifted relative carbon allocation from nitrogen fixation to direct uptake with increased nitrogen fertilization. These findings suggest that carbon costs to acquire nitrogen are modified by changes in light and nitrogen availability in species with and without associations with nitrogen-fixing bacteria.","author":[{"dropping-particle":"","family":"Perkowski","given":"Evan A","non-dropping-particle":"","parse-names":false,"suffix":""},{"dropping-particle":"","family":"Waring","given":"Elizabeth F","non-dropping-particle":"","parse-names":false,"suffix":""},{"dropping-particle":"","family":"Smith","given":"Nicholas G","non-dropping-particle":"","parse-names":false,"suffix":""}],"container-title":"Journal of Experimental Botany","editor":[{"dropping-particle":"","family":"Rogers","given":"Alistair","non-dropping-particle":"","parse-names":false,"suffix":""}],"id":"ITEM-1","issue":"15","issued":{"date-parts":[["2021","7","28"]]},"page":"5766-5776","title":"Root mass carbon costs to acquire nitrogen are determined by nitrogen and light availability in two species with different nitrogen acquisition strategies","type":"article-journal","volume":"72"},"uris":["http://www.mendeley.com/documents/?uuid=233b0f00-9a30-4c3a-a2bb-5e67ae9c0e5f"]},{"id":"ITEM-2","itemData":{"DOI":"10.1007/s10021-001-0018-z","ISSN":"1432-9840","author":[{"dropping-particle":"","family":"Rastetter","given":"E B","non-dropping-particle":"","parse-names":false,"suffix":""},{"dropping-particle":"","family":"Vitousek","given":"Peter M","non-dropping-particle":"","parse-names":false,"suffix":""},{"dropping-particle":"","family":"Field","given":"Christopher B","non-dropping-particle":"","parse-names":false,"suffix":""},{"dropping-particle":"","family":"Shaver","given":"G R","non-dropping-particle":"","parse-names":false,"suffix":""},{"dropping-particle":"","family":"Herbert","given":"D","non-dropping-particle":"","parse-names":false,"suffix":""},{"dropping-particle":"","family":"Ågren","given":"Göran I","non-dropping-particle":"","parse-names":false,"suffix":""}],"container-title":"Ecosystems","id":"ITEM-2","issue":"4","issued":{"date-parts":[["2001","7","1"]]},"page":"369-388","title":"Resource optimization and symbiotic nitrogen fixation","type":"article-journal","volume":"4"},"uris":["http://www.mendeley.com/documents/?uuid=5f7192cc-7244-42a5-a23f-57f5715a703f"]}],"mendeley":{"formattedCitation":"(Perkowski et al., 2021; Rastetter et al., 2001)","plainTextFormattedCitation":"(Perkowski et al., 2021; Rastetter et al., 2001)","previouslyFormattedCitation":"(Perkowski et al., 2021; Rastetter et al., 2001)"},"properties":{"noteIndex":0},"schema":"https://github.com/citation-style-language/schema/raw/master/csl-citation.json"}</w:instrText>
+      </w:r>
+      <w:r>
+        <w:fldChar w:fldCharType="separate"/>
+      </w:r>
+      <w:r>
+        <w:rPr>
+          <w:noProof/>
+        </w:rPr>
+        <w:t>(Perkowski et al., 2021; Rastetter et al., 2001)</w:t>
+      </w:r>
+      <w:r>
+        <w:fldChar w:fldCharType="end"/>
+      </w:r>
+      <w:r>
+        <w:t xml:space="preserve">. </w:t>
+      </w:r>
+      <w:r>
+        <w:t xml:space="preserve">To date, no study has directly investigated the effect of acquisition strategy on tradeoffs between nitrogen and water use </w:t>
+      </w:r>
+      <w:r>
+        <w:t>across different soil nutrient thresholds</w:t>
+      </w:r>
+      <w:r>
+        <w:t>.</w:t>
       </w:r>
     </w:p>
     <w:p>
@@ -955,7 +1084,6 @@
         <w:ind w:firstLine="720"/>
       </w:pPr>
       <w:r>
-        <w:lastRenderedPageBreak/>
         <w:t xml:space="preserve">In this study, </w:t>
       </w:r>
       <w:r>
@@ -1189,17 +1317,17 @@
       <w:r>
         <w:t xml:space="preserve"> for </w:t>
       </w:r>
-      <w:commentRangeStart w:id="0"/>
+      <w:commentRangeStart w:id="1"/>
       <w:r>
         <w:t>4</w:t>
       </w:r>
-      <w:commentRangeEnd w:id="0"/>
+      <w:commentRangeEnd w:id="1"/>
       <w:r>
         <w:rPr>
           <w:rStyle w:val="CommentReference"/>
           <w:rFonts w:eastAsia="Times New Roman" w:cs="Times New Roman"/>
         </w:rPr>
-        <w:commentReference w:id="0"/>
+        <w:commentReference w:id="1"/>
       </w:r>
       <w:r>
         <w:t xml:space="preserve"> hours to eliminate any bacterial or fungal growth. Thirty-two randomly selected pots were</w:t>
@@ -1260,7 +1388,7 @@
         </w:rPr>
         <w:t xml:space="preserve"> following a brief surface sterilization in </w:t>
       </w:r>
-      <w:commentRangeStart w:id="1"/>
+      <w:commentRangeStart w:id="2"/>
       <w:r>
         <w:rPr>
           <w:rFonts w:cs="Times New Roman"/>
@@ -1273,13 +1401,13 @@
         </w:rPr>
         <w:t>%</w:t>
       </w:r>
-      <w:commentRangeEnd w:id="1"/>
+      <w:commentRangeEnd w:id="2"/>
       <w:r>
         <w:rPr>
           <w:rStyle w:val="CommentReference"/>
           <w:rFonts w:eastAsia="Times New Roman" w:cs="Times New Roman"/>
         </w:rPr>
-        <w:commentReference w:id="1"/>
+        <w:commentReference w:id="2"/>
       </w:r>
       <w:r>
         <w:rPr>
@@ -1357,13 +1485,7 @@
         <w:rPr>
           <w:rFonts w:cs="Times New Roman"/>
         </w:rPr>
-        <w:t>sodium hypochlorite</w:t>
-      </w:r>
-      <w:r>
-        <w:rPr>
-          <w:rFonts w:cs="Times New Roman"/>
-        </w:rPr>
-        <w:t xml:space="preserve"> </w:t>
+        <w:t xml:space="preserve">sodium hypochlorite </w:t>
       </w:r>
       <w:r>
         <w:rPr>
@@ -1504,7 +1626,7 @@
         </w:rPr>
         <w:t xml:space="preserve"> for a span of </w:t>
       </w:r>
-      <w:commentRangeStart w:id="2"/>
+      <w:commentRangeStart w:id="3"/>
       <w:r>
         <w:rPr>
           <w:rFonts w:cs="Times New Roman"/>
@@ -1512,13 +1634,13 @@
         </w:rPr>
         <w:t>six weeks</w:t>
       </w:r>
-      <w:commentRangeEnd w:id="2"/>
+      <w:commentRangeEnd w:id="3"/>
       <w:r>
         <w:rPr>
           <w:rStyle w:val="CommentReference"/>
           <w:rFonts w:eastAsia="Times New Roman" w:cs="Times New Roman"/>
         </w:rPr>
-        <w:commentReference w:id="2"/>
+        <w:commentReference w:id="3"/>
       </w:r>
       <w:r>
         <w:rPr>
@@ -1596,13 +1718,7 @@
         <w:rPr>
           <w:rFonts w:cs="Times New Roman"/>
         </w:rPr>
-        <w:t xml:space="preserve"> </w:t>
-      </w:r>
-      <w:r>
-        <w:rPr>
-          <w:rFonts w:cs="Times New Roman"/>
-        </w:rPr>
-        <w:t>There was no evidence of pot size induced growth limitation at the time of biomass harvest, a pattern indicated by marginal mean whole plant biomass: pot volume ratios less than 1 g L</w:t>
+        <w:t xml:space="preserve"> There was no evidence of pot size induced growth limitation at the time of biomass harvest, a pattern indicated by marginal mean whole plant biomass: pot volume ratios less than 1 g L</w:t>
       </w:r>
       <w:r>
         <w:rPr>
@@ -3591,7 +3707,7 @@
       <w:r>
         <w:t xml:space="preserve">. </w:t>
       </w:r>
-      <w:commentRangeStart w:id="3"/>
+      <w:commentRangeStart w:id="4"/>
       <w:r>
         <w:t xml:space="preserve">Dark respiration measurements were included in all curve fits and were first standardized to </w:t>
       </w:r>
@@ -3620,13 +3736,13 @@
         </w:rPr>
         <w:t xml:space="preserve"> </w:t>
       </w:r>
-      <w:commentRangeEnd w:id="3"/>
+      <w:commentRangeEnd w:id="4"/>
       <w:r>
         <w:rPr>
           <w:rStyle w:val="CommentReference"/>
           <w:rFonts w:eastAsia="Times New Roman" w:cs="Times New Roman"/>
         </w:rPr>
-        <w:commentReference w:id="3"/>
+        <w:commentReference w:id="4"/>
       </w:r>
       <w:r>
         <w:rPr>
@@ -7678,17 +7794,17 @@
       <w:r>
         <w:t xml:space="preserve"> approximately </w:t>
       </w:r>
-      <w:commentRangeStart w:id="4"/>
+      <w:commentRangeStart w:id="5"/>
       <w:r>
         <w:t>seven</w:t>
       </w:r>
-      <w:commentRangeEnd w:id="4"/>
+      <w:commentRangeEnd w:id="5"/>
       <w:r>
         <w:rPr>
           <w:rStyle w:val="CommentReference"/>
           <w:rFonts w:eastAsia="Times New Roman" w:cs="Times New Roman"/>
         </w:rPr>
-        <w:commentReference w:id="4"/>
+        <w:commentReference w:id="5"/>
       </w:r>
       <w:r>
         <w:t xml:space="preserve"> weeks after experiment initiation</w:t>
@@ -22851,16 +22967,16 @@
           <w:rFonts w:cs="Times New Roman"/>
           <w:noProof/>
         </w:rPr>
-        <w:t xml:space="preserve">Brix, H. (1971). Effects of nitrogen fertilization on photosynthesis and respiration in Douglas-fir. </w:t>
-      </w:r>
-      <w:r>
-        <w:rPr>
-          <w:rFonts w:cs="Times New Roman"/>
-          <w:i/>
-          <w:iCs/>
-          <w:noProof/>
-        </w:rPr>
-        <w:t>Forest Science</w:t>
+        <w:t xml:space="preserve">Bialic‐Murphy, L., Smith, N. G., Voothuluru, P., McElderry, R. M., Roche, M. D., Cassidy, S. T., Kivlin, S. N., &amp; Kalisz, S. (2021). Invasion‐induced root–fungal disruptions alter plant water and nitrogen economies. </w:t>
+      </w:r>
+      <w:r>
+        <w:rPr>
+          <w:rFonts w:cs="Times New Roman"/>
+          <w:i/>
+          <w:iCs/>
+          <w:noProof/>
+        </w:rPr>
+        <w:t>Ecology Letters</w:t>
       </w:r>
       <w:r>
         <w:rPr>
@@ -22876,14 +22992,14 @@
           <w:iCs/>
           <w:noProof/>
         </w:rPr>
-        <w:t>17</w:t>
-      </w:r>
-      <w:r>
-        <w:rPr>
-          <w:rFonts w:cs="Times New Roman"/>
-          <w:noProof/>
-        </w:rPr>
-        <w:t>(4), 407–414.</w:t>
+        <w:t>24</w:t>
+      </w:r>
+      <w:r>
+        <w:rPr>
+          <w:rFonts w:cs="Times New Roman"/>
+          <w:noProof/>
+        </w:rPr>
+        <w:t>(6), 1145–1156. https://doi.org/10.1111/ele.13724</w:t>
       </w:r>
     </w:p>
     <w:p>
@@ -22904,16 +23020,16 @@
           <w:rFonts w:cs="Times New Roman"/>
           <w:noProof/>
         </w:rPr>
-        <w:t xml:space="preserve">Brzostek, E. R., Fisher, J. B., &amp; Phillips, R. P. (2014). Modeling the carbon cost of plant nitrogen acquisition: Mycorrhizal trade-offs and multipath resistance uptake improve predictions of retranslocation. </w:t>
-      </w:r>
-      <w:r>
-        <w:rPr>
-          <w:rFonts w:cs="Times New Roman"/>
-          <w:i/>
-          <w:iCs/>
-          <w:noProof/>
-        </w:rPr>
-        <w:t>Journal of Geophysical Research: Biogeosciences</w:t>
+        <w:t xml:space="preserve">Brix, H. (1971). Effects of nitrogen fertilization on photosynthesis and respiration in Douglas-fir. </w:t>
+      </w:r>
+      <w:r>
+        <w:rPr>
+          <w:rFonts w:cs="Times New Roman"/>
+          <w:i/>
+          <w:iCs/>
+          <w:noProof/>
+        </w:rPr>
+        <w:t>Forest Science</w:t>
       </w:r>
       <w:r>
         <w:rPr>
@@ -22929,14 +23045,14 @@
           <w:iCs/>
           <w:noProof/>
         </w:rPr>
-        <w:t>119</w:t>
-      </w:r>
-      <w:r>
-        <w:rPr>
-          <w:rFonts w:cs="Times New Roman"/>
-          <w:noProof/>
-        </w:rPr>
-        <w:t>, 1684–1697. https://doi.org/10.1002/2014JG002660.Received</w:t>
+        <w:t>17</w:t>
+      </w:r>
+      <w:r>
+        <w:rPr>
+          <w:rFonts w:cs="Times New Roman"/>
+          <w:noProof/>
+        </w:rPr>
+        <w:t>(4), 407–414.</w:t>
       </w:r>
     </w:p>
     <w:p>
@@ -22957,16 +23073,16 @@
           <w:rFonts w:cs="Times New Roman"/>
           <w:noProof/>
         </w:rPr>
-        <w:t xml:space="preserve">Dong, N., Prentice, I. C., Evans, B. J., Caddy-Retalic, S., Lowe, A. J., &amp; Wright, I. J. (2017). Leaf nitrogen from first principles: field evidence for adaptive variation with climate. </w:t>
-      </w:r>
-      <w:r>
-        <w:rPr>
-          <w:rFonts w:cs="Times New Roman"/>
-          <w:i/>
-          <w:iCs/>
-          <w:noProof/>
-        </w:rPr>
-        <w:t>Biogeosciences</w:t>
+        <w:t xml:space="preserve">Brzostek, E. R., Fisher, J. B., &amp; Phillips, R. P. (2014). Modeling the carbon cost of plant nitrogen acquisition: Mycorrhizal trade-offs and multipath resistance uptake improve predictions of retranslocation. </w:t>
+      </w:r>
+      <w:r>
+        <w:rPr>
+          <w:rFonts w:cs="Times New Roman"/>
+          <w:i/>
+          <w:iCs/>
+          <w:noProof/>
+        </w:rPr>
+        <w:t>Journal of Geophysical Research: Biogeosciences</w:t>
       </w:r>
       <w:r>
         <w:rPr>
@@ -22982,14 +23098,14 @@
           <w:iCs/>
           <w:noProof/>
         </w:rPr>
-        <w:t>14</w:t>
-      </w:r>
-      <w:r>
-        <w:rPr>
-          <w:rFonts w:cs="Times New Roman"/>
-          <w:noProof/>
-        </w:rPr>
-        <w:t>(2), 481–495. https://doi.org/10.5194/bg-14-481-2017</w:t>
+        <w:t>119</w:t>
+      </w:r>
+      <w:r>
+        <w:rPr>
+          <w:rFonts w:cs="Times New Roman"/>
+          <w:noProof/>
+        </w:rPr>
+        <w:t>, 1684–1697. https://doi.org/10.1002/2014JG002660.Received</w:t>
       </w:r>
     </w:p>
     <w:p>
@@ -23010,16 +23126,16 @@
           <w:rFonts w:cs="Times New Roman"/>
           <w:noProof/>
         </w:rPr>
-        <w:t xml:space="preserve">Dong, N., Prentice, I. C., Wright, I. J., Evans, B. J., Togashi, H. F., Caddy-Retalic, S., McInerney, F. A., Sparrow, B., Leitch, E., &amp; Lowe, A. J. (2020). Components of leaf‐trait variation along environmental gradients. </w:t>
-      </w:r>
-      <w:r>
-        <w:rPr>
-          <w:rFonts w:cs="Times New Roman"/>
-          <w:i/>
-          <w:iCs/>
-          <w:noProof/>
-        </w:rPr>
-        <w:t>New Phytologist</w:t>
+        <w:t xml:space="preserve">Dong, N., Prentice, I. C., Evans, B. J., Caddy-Retalic, S., Lowe, A. J., &amp; Wright, I. J. (2017). Leaf nitrogen from first principles: field evidence for adaptive variation with climate. </w:t>
+      </w:r>
+      <w:r>
+        <w:rPr>
+          <w:rFonts w:cs="Times New Roman"/>
+          <w:i/>
+          <w:iCs/>
+          <w:noProof/>
+        </w:rPr>
+        <w:t>Biogeosciences</w:t>
       </w:r>
       <w:r>
         <w:rPr>
@@ -23035,14 +23151,14 @@
           <w:iCs/>
           <w:noProof/>
         </w:rPr>
-        <w:t>228</w:t>
-      </w:r>
-      <w:r>
-        <w:rPr>
-          <w:rFonts w:cs="Times New Roman"/>
-          <w:noProof/>
-        </w:rPr>
-        <w:t>(1), 82–94. https://doi.org/10.1111/nph.16558</w:t>
+        <w:t>14</w:t>
+      </w:r>
+      <w:r>
+        <w:rPr>
+          <w:rFonts w:cs="Times New Roman"/>
+          <w:noProof/>
+        </w:rPr>
+        <w:t>(2), 481–495. https://doi.org/10.5194/bg-14-481-2017</w:t>
       </w:r>
     </w:p>
     <w:p>
@@ -23063,16 +23179,16 @@
           <w:rFonts w:cs="Times New Roman"/>
           <w:noProof/>
         </w:rPr>
-        <w:t xml:space="preserve">Duursma, R. (2015). Plantecophys - An R package for analyzing and modelling leaf gas exchange data. </w:t>
-      </w:r>
-      <w:r>
-        <w:rPr>
-          <w:rFonts w:cs="Times New Roman"/>
-          <w:i/>
-          <w:iCs/>
-          <w:noProof/>
-        </w:rPr>
-        <w:t>PLos ONE</w:t>
+        <w:t xml:space="preserve">Dong, N., Prentice, I. C., Wright, I. J., Evans, B. J., Togashi, H. F., Caddy-Retalic, S., McInerney, F. A., Sparrow, B., Leitch, E., &amp; Lowe, A. J. (2020). Components of leaf‐trait variation along environmental gradients. </w:t>
+      </w:r>
+      <w:r>
+        <w:rPr>
+          <w:rFonts w:cs="Times New Roman"/>
+          <w:i/>
+          <w:iCs/>
+          <w:noProof/>
+        </w:rPr>
+        <w:t>New Phytologist</w:t>
       </w:r>
       <w:r>
         <w:rPr>
@@ -23088,14 +23204,14 @@
           <w:iCs/>
           <w:noProof/>
         </w:rPr>
-        <w:t>10</w:t>
-      </w:r>
-      <w:r>
-        <w:rPr>
-          <w:rFonts w:cs="Times New Roman"/>
-          <w:noProof/>
-        </w:rPr>
-        <w:t>(11), e0143346. https://doi.org/10.1371/journal.pone.0143346&gt;</w:t>
+        <w:t>228</w:t>
+      </w:r>
+      <w:r>
+        <w:rPr>
+          <w:rFonts w:cs="Times New Roman"/>
+          <w:noProof/>
+        </w:rPr>
+        <w:t>(1), 82–94. https://doi.org/10.1111/nph.16558</w:t>
       </w:r>
     </w:p>
     <w:p>
@@ -23116,16 +23232,16 @@
           <w:rFonts w:cs="Times New Roman"/>
           <w:noProof/>
         </w:rPr>
-        <w:t xml:space="preserve">Evans, J. R. (1989). Photosynthesis and nitrogen relationships in leaves of C3 plants. </w:t>
-      </w:r>
-      <w:r>
-        <w:rPr>
-          <w:rFonts w:cs="Times New Roman"/>
-          <w:i/>
-          <w:iCs/>
-          <w:noProof/>
-        </w:rPr>
-        <w:t>Oecologia</w:t>
+        <w:t xml:space="preserve">Duursma, R. (2015). Plantecophys - An R package for analyzing and modelling leaf gas exchange data. </w:t>
+      </w:r>
+      <w:r>
+        <w:rPr>
+          <w:rFonts w:cs="Times New Roman"/>
+          <w:i/>
+          <w:iCs/>
+          <w:noProof/>
+        </w:rPr>
+        <w:t>PLos ONE</w:t>
       </w:r>
       <w:r>
         <w:rPr>
@@ -23141,14 +23257,14 @@
           <w:iCs/>
           <w:noProof/>
         </w:rPr>
-        <w:t>78</w:t>
-      </w:r>
-      <w:r>
-        <w:rPr>
-          <w:rFonts w:cs="Times New Roman"/>
-          <w:noProof/>
-        </w:rPr>
-        <w:t>(1), 9–19. https://doi.org/10.1007/BF00377192</w:t>
+        <w:t>10</w:t>
+      </w:r>
+      <w:r>
+        <w:rPr>
+          <w:rFonts w:cs="Times New Roman"/>
+          <w:noProof/>
+        </w:rPr>
+        <w:t>(11), e0143346. https://doi.org/10.1371/journal.pone.0143346&gt;</w:t>
       </w:r>
     </w:p>
     <w:p>
@@ -23169,32 +23285,16 @@
           <w:rFonts w:cs="Times New Roman"/>
           <w:noProof/>
         </w:rPr>
-        <w:t>Farquhar, G. D., von Caemmerer, S., &amp; Berry, J. A. (1980). A biochemical model of photosynthetic CO</w:t>
-      </w:r>
-      <w:r>
-        <w:rPr>
-          <w:rFonts w:cs="Times New Roman"/>
-          <w:i/>
-          <w:iCs/>
-          <w:noProof/>
-        </w:rPr>
-        <w:t>2</w:t>
-      </w:r>
-      <w:r>
-        <w:rPr>
-          <w:rFonts w:cs="Times New Roman"/>
-          <w:noProof/>
-        </w:rPr>
-        <w:t xml:space="preserve"> assimilation in leaves of C3 species. </w:t>
-      </w:r>
-      <w:r>
-        <w:rPr>
-          <w:rFonts w:cs="Times New Roman"/>
-          <w:i/>
-          <w:iCs/>
-          <w:noProof/>
-        </w:rPr>
-        <w:t>Planta</w:t>
+        <w:t xml:space="preserve">Evans, J. R. (1989). Photosynthesis and nitrogen relationships in leaves of C3 plants. </w:t>
+      </w:r>
+      <w:r>
+        <w:rPr>
+          <w:rFonts w:cs="Times New Roman"/>
+          <w:i/>
+          <w:iCs/>
+          <w:noProof/>
+        </w:rPr>
+        <w:t>Oecologia</w:t>
       </w:r>
       <w:r>
         <w:rPr>
@@ -23210,14 +23310,14 @@
           <w:iCs/>
           <w:noProof/>
         </w:rPr>
-        <w:t>149</w:t>
-      </w:r>
-      <w:r>
-        <w:rPr>
-          <w:rFonts w:cs="Times New Roman"/>
-          <w:noProof/>
-        </w:rPr>
-        <w:t>(1), 78–90. https://doi.org/10.1007/BF00386231</w:t>
+        <w:t>78</w:t>
+      </w:r>
+      <w:r>
+        <w:rPr>
+          <w:rFonts w:cs="Times New Roman"/>
+          <w:noProof/>
+        </w:rPr>
+        <w:t>(1), 9–19. https://doi.org/10.1007/BF00377192</w:t>
       </w:r>
     </w:p>
     <w:p>
@@ -23238,16 +23338,32 @@
           <w:rFonts w:cs="Times New Roman"/>
           <w:noProof/>
         </w:rPr>
-        <w:t xml:space="preserve">Firn, J., McGree, J. M., Harvey, E., Flores-Moreno, H., Schütz, M., Buckley, Y. M., Borer, E. T., Seabloom, E. W., La Pierre, K. J., MacDougall, A. S., Prober, S. M., Stevens, C. J., Sullivan, L. L., Porter, E., Ladouceur, E., Allen, C., Moromizato, K. H., Morgan, J. W., Harpole, W. S., … Risch, A. C. (2019). Leaf nutrients, not specific leaf area, are consistent indicators of elevated nutrient inputs. </w:t>
-      </w:r>
-      <w:r>
-        <w:rPr>
-          <w:rFonts w:cs="Times New Roman"/>
-          <w:i/>
-          <w:iCs/>
-          <w:noProof/>
-        </w:rPr>
-        <w:t>Nature Ecology &amp; Evolution</w:t>
+        <w:t>Farquhar, G. D., von Caemmerer, S., &amp; Berry, J. A. (1980). A biochemical model of photosynthetic CO</w:t>
+      </w:r>
+      <w:r>
+        <w:rPr>
+          <w:rFonts w:cs="Times New Roman"/>
+          <w:i/>
+          <w:iCs/>
+          <w:noProof/>
+        </w:rPr>
+        <w:t>2</w:t>
+      </w:r>
+      <w:r>
+        <w:rPr>
+          <w:rFonts w:cs="Times New Roman"/>
+          <w:noProof/>
+        </w:rPr>
+        <w:t xml:space="preserve"> assimilation in leaves of C3 species. </w:t>
+      </w:r>
+      <w:r>
+        <w:rPr>
+          <w:rFonts w:cs="Times New Roman"/>
+          <w:i/>
+          <w:iCs/>
+          <w:noProof/>
+        </w:rPr>
+        <w:t>Planta</w:t>
       </w:r>
       <w:r>
         <w:rPr>
@@ -23263,14 +23379,14 @@
           <w:iCs/>
           <w:noProof/>
         </w:rPr>
-        <w:t>3</w:t>
-      </w:r>
-      <w:r>
-        <w:rPr>
-          <w:rFonts w:cs="Times New Roman"/>
-          <w:noProof/>
-        </w:rPr>
-        <w:t>(3), 400–406. https://doi.org/10.1038/s41559-018-0790-1</w:t>
+        <w:t>149</w:t>
+      </w:r>
+      <w:r>
+        <w:rPr>
+          <w:rFonts w:cs="Times New Roman"/>
+          <w:noProof/>
+        </w:rPr>
+        <w:t>(1), 78–90. https://doi.org/10.1007/BF00386231</w:t>
       </w:r>
     </w:p>
     <w:p>
@@ -23291,24 +23407,47 @@
           <w:rFonts w:cs="Times New Roman"/>
           <w:noProof/>
         </w:rPr>
+        <w:t xml:space="preserve">Fay, P. A., Prober, S. M., Harpole, W. S., Knops, J. M. H., Bakker, J. D., Borer, E. T., Lind, E. M., MacDougall, A. S., Seabloom, E. W., Wragg, P. D., Adler, P. B., Blumenthal, D. M., </w:t>
+      </w:r>
+      <w:r>
+        <w:rPr>
+          <w:rFonts w:cs="Times New Roman"/>
+          <w:noProof/>
+        </w:rPr>
         <w:lastRenderedPageBreak/>
-        <w:t xml:space="preserve">Fox, J., &amp; Weisberg, S. (2019). </w:t>
-      </w:r>
-      <w:r>
-        <w:rPr>
-          <w:rFonts w:cs="Times New Roman"/>
-          <w:i/>
-          <w:iCs/>
-          <w:noProof/>
-        </w:rPr>
-        <w:t>An R companion to applied regression</w:t>
-      </w:r>
-      <w:r>
-        <w:rPr>
-          <w:rFonts w:cs="Times New Roman"/>
-          <w:noProof/>
-        </w:rPr>
-        <w:t xml:space="preserve"> (Third edit). Sage. https://socialsciences.mcmaster.ca/jfox/Books/Companion/</w:t>
+        <w:t xml:space="preserve">Buckley, Y. M., Chu, C., Cleland, E. E., Collins, S. L., Davies, K. F., Du, G., Feng, X., … Yang, L. H. (2015). Grassland productivity limited by multiple nutrients. </w:t>
+      </w:r>
+      <w:r>
+        <w:rPr>
+          <w:rFonts w:cs="Times New Roman"/>
+          <w:i/>
+          <w:iCs/>
+          <w:noProof/>
+        </w:rPr>
+        <w:t>Nature Plants</w:t>
+      </w:r>
+      <w:r>
+        <w:rPr>
+          <w:rFonts w:cs="Times New Roman"/>
+          <w:noProof/>
+        </w:rPr>
+        <w:t xml:space="preserve">, </w:t>
+      </w:r>
+      <w:r>
+        <w:rPr>
+          <w:rFonts w:cs="Times New Roman"/>
+          <w:i/>
+          <w:iCs/>
+          <w:noProof/>
+        </w:rPr>
+        <w:t>1</w:t>
+      </w:r>
+      <w:r>
+        <w:rPr>
+          <w:rFonts w:cs="Times New Roman"/>
+          <w:noProof/>
+        </w:rPr>
+        <w:t>(7), 15080. https://doi.org/10.1038/nplants.2015.80</w:t>
       </w:r>
     </w:p>
     <w:p>
@@ -23329,16 +23468,16 @@
           <w:rFonts w:cs="Times New Roman"/>
           <w:noProof/>
         </w:rPr>
-        <w:t xml:space="preserve">Heskel, M. A., O’Sullivan, O. S., Reich, P. B., Tjoelker, M. G., Weerasinghe, K. W. L. K., Penillard, A., Egerton, J. J. G., Creek, D., Bloomfield, K. J., Xiang, J., Sinca, F., Stangl, Z. R., Martinez-de la Torre, A., Griffin, K. L., Huntingford, C., Hurry, V., Meir, P., Turnbull, M. H., &amp; Atkin, O. K. (2016). Convergence in the temperature response of leaf respiration across biomes and plant functional types. </w:t>
-      </w:r>
-      <w:r>
-        <w:rPr>
-          <w:rFonts w:cs="Times New Roman"/>
-          <w:i/>
-          <w:iCs/>
-          <w:noProof/>
-        </w:rPr>
-        <w:t>Proceedings of the National Academy of Sciences</w:t>
+        <w:t xml:space="preserve">Firn, J., McGree, J. M., Harvey, E., Flores-Moreno, H., Schütz, M., Buckley, Y. M., Borer, E. T., Seabloom, E. W., La Pierre, K. J., MacDougall, A. S., Prober, S. M., Stevens, C. J., Sullivan, L. L., Porter, E., Ladouceur, E., Allen, C., Moromizato, K. H., Morgan, J. W., Harpole, W. S., … Risch, A. C. (2019). Leaf nutrients, not specific leaf area, are consistent indicators of elevated nutrient inputs. </w:t>
+      </w:r>
+      <w:r>
+        <w:rPr>
+          <w:rFonts w:cs="Times New Roman"/>
+          <w:i/>
+          <w:iCs/>
+          <w:noProof/>
+        </w:rPr>
+        <w:t>Nature Ecology &amp; Evolution</w:t>
       </w:r>
       <w:r>
         <w:rPr>
@@ -23354,14 +23493,14 @@
           <w:iCs/>
           <w:noProof/>
         </w:rPr>
-        <w:t>113</w:t>
-      </w:r>
-      <w:r>
-        <w:rPr>
-          <w:rFonts w:cs="Times New Roman"/>
-          <w:noProof/>
-        </w:rPr>
-        <w:t>(14), 3832–3837. https://doi.org/10.1073/pnas.1520282113</w:t>
+        <w:t>3</w:t>
+      </w:r>
+      <w:r>
+        <w:rPr>
+          <w:rFonts w:cs="Times New Roman"/>
+          <w:noProof/>
+        </w:rPr>
+        <w:t>(3), 400–406. https://doi.org/10.1038/s41559-018-0790-1</w:t>
       </w:r>
     </w:p>
     <w:p>
@@ -23382,39 +23521,23 @@
           <w:rFonts w:cs="Times New Roman"/>
           <w:noProof/>
         </w:rPr>
-        <w:t xml:space="preserve">Hoagland, D. R., &amp; Arnon, D. I. (1950). The water-culture method for growing plants without soil. </w:t>
-      </w:r>
-      <w:r>
-        <w:rPr>
-          <w:rFonts w:cs="Times New Roman"/>
-          <w:i/>
-          <w:iCs/>
-          <w:noProof/>
-        </w:rPr>
-        <w:t>California Agricultural Experiment Station: 347</w:t>
-      </w:r>
-      <w:r>
-        <w:rPr>
-          <w:rFonts w:cs="Times New Roman"/>
-          <w:noProof/>
-        </w:rPr>
-        <w:t xml:space="preserve">, </w:t>
-      </w:r>
-      <w:r>
-        <w:rPr>
-          <w:rFonts w:cs="Times New Roman"/>
-          <w:i/>
-          <w:iCs/>
-          <w:noProof/>
-        </w:rPr>
-        <w:t>347</w:t>
-      </w:r>
-      <w:r>
-        <w:rPr>
-          <w:rFonts w:cs="Times New Roman"/>
-          <w:noProof/>
-        </w:rPr>
-        <w:t>(2), 1–32.</w:t>
+        <w:t xml:space="preserve">Fox, J., &amp; Weisberg, S. (2019). </w:t>
+      </w:r>
+      <w:r>
+        <w:rPr>
+          <w:rFonts w:cs="Times New Roman"/>
+          <w:i/>
+          <w:iCs/>
+          <w:noProof/>
+        </w:rPr>
+        <w:t>An R companion to applied regression</w:t>
+      </w:r>
+      <w:r>
+        <w:rPr>
+          <w:rFonts w:cs="Times New Roman"/>
+          <w:noProof/>
+        </w:rPr>
+        <w:t xml:space="preserve"> (Third edit). Sage. https://socialsciences.mcmaster.ca/jfox/Books/Companion/</w:t>
       </w:r>
     </w:p>
     <w:p>
@@ -23435,16 +23558,16 @@
           <w:rFonts w:cs="Times New Roman"/>
           <w:noProof/>
         </w:rPr>
-        <w:t xml:space="preserve">Katabuchi, M. (2015). LeafArea: An R package for rapid digital analysis of leaf area. </w:t>
-      </w:r>
-      <w:r>
-        <w:rPr>
-          <w:rFonts w:cs="Times New Roman"/>
-          <w:i/>
-          <w:iCs/>
-          <w:noProof/>
-        </w:rPr>
-        <w:t>Ecological Research</w:t>
+        <w:t xml:space="preserve">Heskel, M. A., O’Sullivan, O. S., Reich, P. B., Tjoelker, M. G., Weerasinghe, K. W. L. K., Penillard, A., Egerton, J. J. G., Creek, D., Bloomfield, K. J., Xiang, J., Sinca, F., Stangl, Z. R., Martinez-de la Torre, A., Griffin, K. L., Huntingford, C., Hurry, V., Meir, P., Turnbull, M. H., &amp; Atkin, O. K. (2016). Convergence in the temperature response of leaf respiration across biomes and plant functional types. </w:t>
+      </w:r>
+      <w:r>
+        <w:rPr>
+          <w:rFonts w:cs="Times New Roman"/>
+          <w:i/>
+          <w:iCs/>
+          <w:noProof/>
+        </w:rPr>
+        <w:t>Proceedings of the National Academy of Sciences</w:t>
       </w:r>
       <w:r>
         <w:rPr>
@@ -23460,14 +23583,14 @@
           <w:iCs/>
           <w:noProof/>
         </w:rPr>
-        <w:t>30</w:t>
-      </w:r>
-      <w:r>
-        <w:rPr>
-          <w:rFonts w:cs="Times New Roman"/>
-          <w:noProof/>
-        </w:rPr>
-        <w:t>(6), 1073–1077.</w:t>
+        <w:t>113</w:t>
+      </w:r>
+      <w:r>
+        <w:rPr>
+          <w:rFonts w:cs="Times New Roman"/>
+          <w:noProof/>
+        </w:rPr>
+        <w:t>(14), 3832–3837. https://doi.org/10.1073/pnas.1520282113</w:t>
       </w:r>
     </w:p>
     <w:p>
@@ -23488,16 +23611,16 @@
           <w:rFonts w:cs="Times New Roman"/>
           <w:noProof/>
         </w:rPr>
-        <w:t xml:space="preserve">Kattge, J., &amp; Knorr, W. (2007). Temperature acclimation in a biochemical model of photosynthesis: a reanalysis of data from 36 species. </w:t>
-      </w:r>
-      <w:r>
-        <w:rPr>
-          <w:rFonts w:cs="Times New Roman"/>
-          <w:i/>
-          <w:iCs/>
-          <w:noProof/>
-        </w:rPr>
-        <w:t>Plant, Cell &amp; Environment</w:t>
+        <w:t xml:space="preserve">Hoagland, D. R., &amp; Arnon, D. I. (1950). The water-culture method for growing plants without soil. </w:t>
+      </w:r>
+      <w:r>
+        <w:rPr>
+          <w:rFonts w:cs="Times New Roman"/>
+          <w:i/>
+          <w:iCs/>
+          <w:noProof/>
+        </w:rPr>
+        <w:t>California Agricultural Experiment Station: 347</w:t>
       </w:r>
       <w:r>
         <w:rPr>
@@ -23513,14 +23636,14 @@
           <w:iCs/>
           <w:noProof/>
         </w:rPr>
-        <w:t>30</w:t>
-      </w:r>
-      <w:r>
-        <w:rPr>
-          <w:rFonts w:cs="Times New Roman"/>
-          <w:noProof/>
-        </w:rPr>
-        <w:t>(9), 1176–1190. https://doi.org/10.1111/j.1365-3040.2007.01690.x</w:t>
+        <w:t>347</w:t>
+      </w:r>
+      <w:r>
+        <w:rPr>
+          <w:rFonts w:cs="Times New Roman"/>
+          <w:noProof/>
+        </w:rPr>
+        <w:t>(2), 1–32.</w:t>
       </w:r>
     </w:p>
     <w:p>
@@ -23541,16 +23664,16 @@
           <w:rFonts w:cs="Times New Roman"/>
           <w:noProof/>
         </w:rPr>
-        <w:t xml:space="preserve">Kenward, M. G., &amp; Roger, J. H. (1997). Small sample inference for fixed effects from restricted maximum likelihood. </w:t>
-      </w:r>
-      <w:r>
-        <w:rPr>
-          <w:rFonts w:cs="Times New Roman"/>
-          <w:i/>
-          <w:iCs/>
-          <w:noProof/>
-        </w:rPr>
-        <w:t>Biometrics</w:t>
+        <w:t xml:space="preserve">Katabuchi, M. (2015). LeafArea: An R package for rapid digital analysis of leaf area. </w:t>
+      </w:r>
+      <w:r>
+        <w:rPr>
+          <w:rFonts w:cs="Times New Roman"/>
+          <w:i/>
+          <w:iCs/>
+          <w:noProof/>
+        </w:rPr>
+        <w:t>Ecological Research</w:t>
       </w:r>
       <w:r>
         <w:rPr>
@@ -23566,14 +23689,14 @@
           <w:iCs/>
           <w:noProof/>
         </w:rPr>
-        <w:t>53</w:t>
-      </w:r>
-      <w:r>
-        <w:rPr>
-          <w:rFonts w:cs="Times New Roman"/>
-          <w:noProof/>
-        </w:rPr>
-        <w:t>(3), 983. https://doi.org/10.2307/2533558</w:t>
+        <w:t>30</w:t>
+      </w:r>
+      <w:r>
+        <w:rPr>
+          <w:rFonts w:cs="Times New Roman"/>
+          <w:noProof/>
+        </w:rPr>
+        <w:t>(6), 1073–1077.</w:t>
       </w:r>
     </w:p>
     <w:p>
@@ -23594,23 +23717,39 @@
           <w:rFonts w:cs="Times New Roman"/>
           <w:noProof/>
         </w:rPr>
-        <w:t xml:space="preserve">Lenth, R. (2019). </w:t>
-      </w:r>
-      <w:r>
-        <w:rPr>
-          <w:rFonts w:cs="Times New Roman"/>
-          <w:i/>
-          <w:iCs/>
-          <w:noProof/>
-        </w:rPr>
-        <w:t>emmeans: estimated marginal means, aka least-squares means</w:t>
-      </w:r>
-      <w:r>
-        <w:rPr>
-          <w:rFonts w:cs="Times New Roman"/>
-          <w:noProof/>
-        </w:rPr>
-        <w:t>.</w:t>
+        <w:t xml:space="preserve">Kattge, J., &amp; Knorr, W. (2007). Temperature acclimation in a biochemical model of photosynthesis: a reanalysis of data from 36 species. </w:t>
+      </w:r>
+      <w:r>
+        <w:rPr>
+          <w:rFonts w:cs="Times New Roman"/>
+          <w:i/>
+          <w:iCs/>
+          <w:noProof/>
+        </w:rPr>
+        <w:t>Plant, Cell &amp; Environment</w:t>
+      </w:r>
+      <w:r>
+        <w:rPr>
+          <w:rFonts w:cs="Times New Roman"/>
+          <w:noProof/>
+        </w:rPr>
+        <w:t xml:space="preserve">, </w:t>
+      </w:r>
+      <w:r>
+        <w:rPr>
+          <w:rFonts w:cs="Times New Roman"/>
+          <w:i/>
+          <w:iCs/>
+          <w:noProof/>
+        </w:rPr>
+        <w:t>30</w:t>
+      </w:r>
+      <w:r>
+        <w:rPr>
+          <w:rFonts w:cs="Times New Roman"/>
+          <w:noProof/>
+        </w:rPr>
+        <w:t>(9), 1176–1190. https://doi.org/10.1111/j.1365-3040.2007.01690.x</w:t>
       </w:r>
     </w:p>
     <w:p>
@@ -23631,16 +23770,16 @@
           <w:rFonts w:cs="Times New Roman"/>
           <w:noProof/>
         </w:rPr>
-        <w:t xml:space="preserve">Medlyn, B. E., Dreyer, E., Ellsworth, D. S., Forstreuter, M., Harley, P. C., Kirschbaum, M. U. F., Le Roux, X., Montpied, P., Strassemeyer, J., Walcroft, A., Wang, K., &amp; Loustau, D. (2002). Temperature response of parameters of a biochemically based model of photosynthesis. II. A review of experimental data. </w:t>
-      </w:r>
-      <w:r>
-        <w:rPr>
-          <w:rFonts w:cs="Times New Roman"/>
-          <w:i/>
-          <w:iCs/>
-          <w:noProof/>
-        </w:rPr>
-        <w:t>Plant, Cell &amp; Environment</w:t>
+        <w:t xml:space="preserve">Kenward, M. G., &amp; Roger, J. H. (1997). Small sample inference for fixed effects from restricted maximum likelihood. </w:t>
+      </w:r>
+      <w:r>
+        <w:rPr>
+          <w:rFonts w:cs="Times New Roman"/>
+          <w:i/>
+          <w:iCs/>
+          <w:noProof/>
+        </w:rPr>
+        <w:t>Biometrics</w:t>
       </w:r>
       <w:r>
         <w:rPr>
@@ -23656,14 +23795,14 @@
           <w:iCs/>
           <w:noProof/>
         </w:rPr>
-        <w:t>25</w:t>
-      </w:r>
-      <w:r>
-        <w:rPr>
-          <w:rFonts w:cs="Times New Roman"/>
-          <w:noProof/>
-        </w:rPr>
-        <w:t>(9), 1167–1179. https://doi.org/10.1046/j.1365-3040.2002.00891.x</w:t>
+        <w:t>53</w:t>
+      </w:r>
+      <w:r>
+        <w:rPr>
+          <w:rFonts w:cs="Times New Roman"/>
+          <w:noProof/>
+        </w:rPr>
+        <w:t>(3), 983. https://doi.org/10.2307/2533558</w:t>
       </w:r>
     </w:p>
     <w:p>
@@ -23684,32 +23823,16 @@
           <w:rFonts w:cs="Times New Roman"/>
           <w:noProof/>
         </w:rPr>
-        <w:t>O’Sullivan, O. S., Weerasinghe, K. W. L. K., Evans, J. R., Egerton, J. J. G., Tjoelker, M. G., &amp; Atkin, O. K. (2013). High-resolution temperature responses of leaf respiration in snow gum (</w:t>
-      </w:r>
-      <w:r>
-        <w:rPr>
-          <w:rFonts w:cs="Times New Roman"/>
-          <w:i/>
-          <w:iCs/>
-          <w:noProof/>
-        </w:rPr>
-        <w:t>Eucalyptus pauciflora</w:t>
-      </w:r>
-      <w:r>
-        <w:rPr>
-          <w:rFonts w:cs="Times New Roman"/>
-          <w:noProof/>
-        </w:rPr>
-        <w:t xml:space="preserve">) reveal high-temperature limits to respiratory function. </w:t>
-      </w:r>
-      <w:r>
-        <w:rPr>
-          <w:rFonts w:cs="Times New Roman"/>
-          <w:i/>
-          <w:iCs/>
-          <w:noProof/>
-        </w:rPr>
-        <w:t>Plant, Cell &amp; Environment</w:t>
+        <w:t xml:space="preserve">LeBauer, D. S., &amp; Treseder, K. (2008). Nitrogen limitation of net primary productivity. </w:t>
+      </w:r>
+      <w:r>
+        <w:rPr>
+          <w:rFonts w:cs="Times New Roman"/>
+          <w:i/>
+          <w:iCs/>
+          <w:noProof/>
+        </w:rPr>
+        <w:t>Ecology</w:t>
       </w:r>
       <w:r>
         <w:rPr>
@@ -23725,14 +23848,14 @@
           <w:iCs/>
           <w:noProof/>
         </w:rPr>
-        <w:t>36</w:t>
-      </w:r>
-      <w:r>
-        <w:rPr>
-          <w:rFonts w:cs="Times New Roman"/>
-          <w:noProof/>
-        </w:rPr>
-        <w:t>(7), 1268–1284. https://doi.org/10.1111/pce.12057</w:t>
+        <w:t>89</w:t>
+      </w:r>
+      <w:r>
+        <w:rPr>
+          <w:rFonts w:cs="Times New Roman"/>
+          <w:noProof/>
+        </w:rPr>
+        <w:t>(2), 371–379. https://doi.org/10.1890/06-2057.1</w:t>
       </w:r>
     </w:p>
     <w:p>
@@ -23753,39 +23876,23 @@
           <w:rFonts w:cs="Times New Roman"/>
           <w:noProof/>
         </w:rPr>
-        <w:t xml:space="preserve">Paillassa, J., Wright, I. J., Prentice, I. C., Pepin, S., Smith, N. G., Ethier, G., Westerband, A. C., Lamarque, L. J., Wang, H., Cornwell, W. K., &amp; Maire, V. (2020). When and where soil is important to modify the carbon and water economy of leaves. </w:t>
-      </w:r>
-      <w:r>
-        <w:rPr>
-          <w:rFonts w:cs="Times New Roman"/>
-          <w:i/>
-          <w:iCs/>
-          <w:noProof/>
-        </w:rPr>
-        <w:t>New Phytologist</w:t>
-      </w:r>
-      <w:r>
-        <w:rPr>
-          <w:rFonts w:cs="Times New Roman"/>
-          <w:noProof/>
-        </w:rPr>
-        <w:t xml:space="preserve">, </w:t>
-      </w:r>
-      <w:r>
-        <w:rPr>
-          <w:rFonts w:cs="Times New Roman"/>
-          <w:i/>
-          <w:iCs/>
-          <w:noProof/>
-        </w:rPr>
-        <w:t>228</w:t>
-      </w:r>
-      <w:r>
-        <w:rPr>
-          <w:rFonts w:cs="Times New Roman"/>
-          <w:noProof/>
-        </w:rPr>
-        <w:t>(1), 121–135. https://doi.org/10.1111/nph.16702</w:t>
+        <w:t xml:space="preserve">Lenth, R. (2019). </w:t>
+      </w:r>
+      <w:r>
+        <w:rPr>
+          <w:rFonts w:cs="Times New Roman"/>
+          <w:i/>
+          <w:iCs/>
+          <w:noProof/>
+        </w:rPr>
+        <w:t>emmeans: estimated marginal means, aka least-squares means</w:t>
+      </w:r>
+      <w:r>
+        <w:rPr>
+          <w:rFonts w:cs="Times New Roman"/>
+          <w:noProof/>
+        </w:rPr>
+        <w:t>.</w:t>
       </w:r>
     </w:p>
     <w:p>
@@ -23806,17 +23913,24 @@
           <w:rFonts w:cs="Times New Roman"/>
           <w:noProof/>
         </w:rPr>
+        <w:t xml:space="preserve">Liang, X., Zhang, T., Lu, X., Ellsworth, D. S., BassiriRad, H., You, C., Wang, D., He, P., Deng, Q., Liu, H., Mo, J., &amp; Ye, Q. (2020). Global response patterns of plant photosynthesis to </w:t>
+      </w:r>
+      <w:r>
+        <w:rPr>
+          <w:rFonts w:cs="Times New Roman"/>
+          <w:noProof/>
+        </w:rPr>
         <w:lastRenderedPageBreak/>
-        <w:t xml:space="preserve">Peng, Y., Bloomfield, K. J., Cernusak, L. A., Domingues, T. F., &amp; Prentice, I. C. (2021). Global climate and nutrient controls of photosynthetic capacity. </w:t>
-      </w:r>
-      <w:r>
-        <w:rPr>
-          <w:rFonts w:cs="Times New Roman"/>
-          <w:i/>
-          <w:iCs/>
-          <w:noProof/>
-        </w:rPr>
-        <w:t>Communications Biology</w:t>
+        <w:t xml:space="preserve">nitrogen addition: A meta‐analysis. </w:t>
+      </w:r>
+      <w:r>
+        <w:rPr>
+          <w:rFonts w:cs="Times New Roman"/>
+          <w:i/>
+          <w:iCs/>
+          <w:noProof/>
+        </w:rPr>
+        <w:t>Global Change Biology</w:t>
       </w:r>
       <w:r>
         <w:rPr>
@@ -23832,14 +23946,14 @@
           <w:iCs/>
           <w:noProof/>
         </w:rPr>
-        <w:t>4</w:t>
-      </w:r>
-      <w:r>
-        <w:rPr>
-          <w:rFonts w:cs="Times New Roman"/>
-          <w:noProof/>
-        </w:rPr>
-        <w:t>(1), 462. https://doi.org/10.1038/s42003-021-01985-7</w:t>
+        <w:t>26</w:t>
+      </w:r>
+      <w:r>
+        <w:rPr>
+          <w:rFonts w:cs="Times New Roman"/>
+          <w:noProof/>
+        </w:rPr>
+        <w:t>(6), 3585–3600. https://doi.org/10.1111/gcb.15071</w:t>
       </w:r>
     </w:p>
     <w:p>
@@ -23860,16 +23974,16 @@
           <w:rFonts w:cs="Times New Roman"/>
           <w:noProof/>
         </w:rPr>
-        <w:t xml:space="preserve">Perkowski, E. A., Waring, E. F., &amp; Smith, N. G. (2021). Root mass carbon costs to acquire nitrogen are determined by nitrogen and light availability in two species with different nitrogen acquisition strategies. </w:t>
-      </w:r>
-      <w:r>
-        <w:rPr>
-          <w:rFonts w:cs="Times New Roman"/>
-          <w:i/>
-          <w:iCs/>
-          <w:noProof/>
-        </w:rPr>
-        <w:t>Journal of Experimental Botany</w:t>
+        <w:t xml:space="preserve">Maire, V., Wright, I. J., Prentice, I. C., Batjes, N. H., Bhaskar, R., van Bodegom, P. M., Cornwell, W. K., Ellsworth, D. S., Niinemets, Ü., Ordonez, A., Reich, P. B., &amp; Santiago, L. S. (2015). Global effects of soil and climate on leaf photosynthetic traits and rates. </w:t>
+      </w:r>
+      <w:r>
+        <w:rPr>
+          <w:rFonts w:cs="Times New Roman"/>
+          <w:i/>
+          <w:iCs/>
+          <w:noProof/>
+        </w:rPr>
+        <w:t>Global Ecology and Biogeography</w:t>
       </w:r>
       <w:r>
         <w:rPr>
@@ -23885,14 +23999,14 @@
           <w:iCs/>
           <w:noProof/>
         </w:rPr>
-        <w:t>72</w:t>
-      </w:r>
-      <w:r>
-        <w:rPr>
-          <w:rFonts w:cs="Times New Roman"/>
-          <w:noProof/>
-        </w:rPr>
-        <w:t>(15), 5766–5776. https://doi.org/10.1093/jxb/erab253</w:t>
+        <w:t>24</w:t>
+      </w:r>
+      <w:r>
+        <w:rPr>
+          <w:rFonts w:cs="Times New Roman"/>
+          <w:noProof/>
+        </w:rPr>
+        <w:t>(6), 706–717. https://doi.org/10.1111/geb.12296</w:t>
       </w:r>
     </w:p>
     <w:p>
@@ -23913,16 +24027,16 @@
           <w:rFonts w:cs="Times New Roman"/>
           <w:noProof/>
         </w:rPr>
-        <w:t xml:space="preserve">Poorter, H., Bühler, J., Van Dusschoten, D., Climent, J., &amp; Postma, J. A. (2012). Pot size matters: A meta-analysis of the effects of rooting volume on plant growth. </w:t>
-      </w:r>
-      <w:r>
-        <w:rPr>
-          <w:rFonts w:cs="Times New Roman"/>
-          <w:i/>
-          <w:iCs/>
-          <w:noProof/>
-        </w:rPr>
-        <w:t>Functional Plant Biology</w:t>
+        <w:t xml:space="preserve">Medlyn, B. E., Dreyer, E., Ellsworth, D. S., Forstreuter, M., Harley, P. C., Kirschbaum, M. U. F., Le Roux, X., Montpied, P., Strassemeyer, J., Walcroft, A., Wang, K., &amp; Loustau, D. (2002). Temperature response of parameters of a biochemically based model of photosynthesis. II. A review of experimental data. </w:t>
+      </w:r>
+      <w:r>
+        <w:rPr>
+          <w:rFonts w:cs="Times New Roman"/>
+          <w:i/>
+          <w:iCs/>
+          <w:noProof/>
+        </w:rPr>
+        <w:t>Plant, Cell &amp; Environment</w:t>
       </w:r>
       <w:r>
         <w:rPr>
@@ -23938,14 +24052,14 @@
           <w:iCs/>
           <w:noProof/>
         </w:rPr>
-        <w:t>39</w:t>
-      </w:r>
-      <w:r>
-        <w:rPr>
-          <w:rFonts w:cs="Times New Roman"/>
-          <w:noProof/>
-        </w:rPr>
-        <w:t>(11), 839–850. https://doi.org/10.1071/FP12049</w:t>
+        <w:t>25</w:t>
+      </w:r>
+      <w:r>
+        <w:rPr>
+          <w:rFonts w:cs="Times New Roman"/>
+          <w:noProof/>
+        </w:rPr>
+        <w:t>(9), 1167–1179. https://doi.org/10.1046/j.1365-3040.2002.00891.x</w:t>
       </w:r>
     </w:p>
     <w:p>
@@ -23966,16 +24080,32 @@
           <w:rFonts w:cs="Times New Roman"/>
           <w:noProof/>
         </w:rPr>
-        <w:t xml:space="preserve">Prentice, I. C., Dong, N., Gleason, S. M., Maire, V., &amp; Wright, I. J. (2014). Balancing the costs of carbon gain and water transport: testing a new theoretical framework for plant functional ecology. </w:t>
-      </w:r>
-      <w:r>
-        <w:rPr>
-          <w:rFonts w:cs="Times New Roman"/>
-          <w:i/>
-          <w:iCs/>
-          <w:noProof/>
-        </w:rPr>
-        <w:t>Ecology Letters</w:t>
+        <w:t>O’Sullivan, O. S., Weerasinghe, K. W. L. K., Evans, J. R., Egerton, J. J. G., Tjoelker, M. G., &amp; Atkin, O. K. (2013). High-resolution temperature responses of leaf respiration in snow gum (</w:t>
+      </w:r>
+      <w:r>
+        <w:rPr>
+          <w:rFonts w:cs="Times New Roman"/>
+          <w:i/>
+          <w:iCs/>
+          <w:noProof/>
+        </w:rPr>
+        <w:t>Eucalyptus pauciflora</w:t>
+      </w:r>
+      <w:r>
+        <w:rPr>
+          <w:rFonts w:cs="Times New Roman"/>
+          <w:noProof/>
+        </w:rPr>
+        <w:t xml:space="preserve">) reveal high-temperature limits to respiratory function. </w:t>
+      </w:r>
+      <w:r>
+        <w:rPr>
+          <w:rFonts w:cs="Times New Roman"/>
+          <w:i/>
+          <w:iCs/>
+          <w:noProof/>
+        </w:rPr>
+        <w:t>Plant, Cell &amp; Environment</w:t>
       </w:r>
       <w:r>
         <w:rPr>
@@ -23991,14 +24121,14 @@
           <w:iCs/>
           <w:noProof/>
         </w:rPr>
-        <w:t>17</w:t>
-      </w:r>
-      <w:r>
-        <w:rPr>
-          <w:rFonts w:cs="Times New Roman"/>
-          <w:noProof/>
-        </w:rPr>
-        <w:t>(1), 82–91. https://doi.org/10.1111/ele.12211</w:t>
+        <w:t>36</w:t>
+      </w:r>
+      <w:r>
+        <w:rPr>
+          <w:rFonts w:cs="Times New Roman"/>
+          <w:noProof/>
+        </w:rPr>
+        <w:t>(7), 1268–1284. https://doi.org/10.1111/pce.12057</w:t>
       </w:r>
     </w:p>
     <w:p>
@@ -24019,23 +24149,39 @@
           <w:rFonts w:cs="Times New Roman"/>
           <w:noProof/>
         </w:rPr>
-        <w:t xml:space="preserve">R Core Team. (2021). </w:t>
-      </w:r>
-      <w:r>
-        <w:rPr>
-          <w:rFonts w:cs="Times New Roman"/>
-          <w:i/>
-          <w:iCs/>
-          <w:noProof/>
-        </w:rPr>
-        <w:t>R: A language and environment for statistical computing</w:t>
-      </w:r>
-      <w:r>
-        <w:rPr>
-          <w:rFonts w:cs="Times New Roman"/>
-          <w:noProof/>
-        </w:rPr>
-        <w:t xml:space="preserve"> (4.1.1). R Foundation for Statistical Computing. https://www.r-project.org/</w:t>
+        <w:t xml:space="preserve">Paillassa, J., Wright, I. J., Prentice, I. C., Pepin, S., Smith, N. G., Ethier, G., Westerband, A. C., Lamarque, L. J., Wang, H., Cornwell, W. K., &amp; Maire, V. (2020). When and where soil is important to modify the carbon and water economy of leaves. </w:t>
+      </w:r>
+      <w:r>
+        <w:rPr>
+          <w:rFonts w:cs="Times New Roman"/>
+          <w:i/>
+          <w:iCs/>
+          <w:noProof/>
+        </w:rPr>
+        <w:t>New Phytologist</w:t>
+      </w:r>
+      <w:r>
+        <w:rPr>
+          <w:rFonts w:cs="Times New Roman"/>
+          <w:noProof/>
+        </w:rPr>
+        <w:t xml:space="preserve">, </w:t>
+      </w:r>
+      <w:r>
+        <w:rPr>
+          <w:rFonts w:cs="Times New Roman"/>
+          <w:i/>
+          <w:iCs/>
+          <w:noProof/>
+        </w:rPr>
+        <w:t>228</w:t>
+      </w:r>
+      <w:r>
+        <w:rPr>
+          <w:rFonts w:cs="Times New Roman"/>
+          <w:noProof/>
+        </w:rPr>
+        <w:t>(1), 121–135. https://doi.org/10.1111/nph.16702</w:t>
       </w:r>
     </w:p>
     <w:p>
@@ -24056,31 +24202,16 @@
           <w:rFonts w:cs="Times New Roman"/>
           <w:noProof/>
         </w:rPr>
-        <w:t>Rogers, A. (2014). The use and misuse of V</w:t>
-      </w:r>
-      <w:r>
-        <w:rPr>
-          <w:rFonts w:cs="Times New Roman"/>
-          <w:noProof/>
-          <w:vertAlign w:val="subscript"/>
-        </w:rPr>
-        <w:t>c,max</w:t>
-      </w:r>
-      <w:r>
-        <w:rPr>
-          <w:rFonts w:cs="Times New Roman"/>
-          <w:noProof/>
-        </w:rPr>
-        <w:t xml:space="preserve"> in Earth System Models. </w:t>
-      </w:r>
-      <w:r>
-        <w:rPr>
-          <w:rFonts w:cs="Times New Roman"/>
-          <w:i/>
-          <w:iCs/>
-          <w:noProof/>
-        </w:rPr>
-        <w:t>Photosynthesis Research</w:t>
+        <w:t xml:space="preserve">Peng, Y., Bloomfield, K. J., Cernusak, L. A., Domingues, T. F., &amp; Prentice, I. C. (2021). Global climate and nutrient controls of photosynthetic capacity. </w:t>
+      </w:r>
+      <w:r>
+        <w:rPr>
+          <w:rFonts w:cs="Times New Roman"/>
+          <w:i/>
+          <w:iCs/>
+          <w:noProof/>
+        </w:rPr>
+        <w:t>Communications Biology</w:t>
       </w:r>
       <w:r>
         <w:rPr>
@@ -24096,14 +24227,14 @@
           <w:iCs/>
           <w:noProof/>
         </w:rPr>
-        <w:t>119</w:t>
-      </w:r>
-      <w:r>
-        <w:rPr>
-          <w:rFonts w:cs="Times New Roman"/>
-          <w:noProof/>
-        </w:rPr>
-        <w:t>(1–2), 15–29. https://doi.org/10.1007/s11120-013-9818-1</w:t>
+        <w:t>4</w:t>
+      </w:r>
+      <w:r>
+        <w:rPr>
+          <w:rFonts w:cs="Times New Roman"/>
+          <w:noProof/>
+        </w:rPr>
+        <w:t>(1), 462. https://doi.org/10.1038/s42003-021-01985-7</w:t>
       </w:r>
     </w:p>
     <w:p>
@@ -24124,16 +24255,16 @@
           <w:rFonts w:cs="Times New Roman"/>
           <w:noProof/>
         </w:rPr>
-        <w:t xml:space="preserve">Rogers, A., Medlyn, B. E., Dukes, J. S., Bonan, G., von Caemmerer, S., Dietze, M. C., Kattge, J., Leakey, A. D. B., Mercado, L. M., Niinemets, Ü., Prentice, I. C., Serbin, S. P., Sitch, S., Way, D. A., &amp; Zaehle, S. (2017). A roadmap for improving the representation of photosynthesis in Earth system models. </w:t>
-      </w:r>
-      <w:r>
-        <w:rPr>
-          <w:rFonts w:cs="Times New Roman"/>
-          <w:i/>
-          <w:iCs/>
-          <w:noProof/>
-        </w:rPr>
-        <w:t>New Phytologist</w:t>
+        <w:t xml:space="preserve">Perkowski, E. A., Waring, E. F., &amp; Smith, N. G. (2021). Root mass carbon costs to acquire nitrogen are determined by nitrogen and light availability in two species with different nitrogen acquisition strategies. </w:t>
+      </w:r>
+      <w:r>
+        <w:rPr>
+          <w:rFonts w:cs="Times New Roman"/>
+          <w:i/>
+          <w:iCs/>
+          <w:noProof/>
+        </w:rPr>
+        <w:t>Journal of Experimental Botany</w:t>
       </w:r>
       <w:r>
         <w:rPr>
@@ -24149,14 +24280,14 @@
           <w:iCs/>
           <w:noProof/>
         </w:rPr>
-        <w:t>213</w:t>
-      </w:r>
-      <w:r>
-        <w:rPr>
-          <w:rFonts w:cs="Times New Roman"/>
-          <w:noProof/>
-        </w:rPr>
-        <w:t>(1), 22–42. https://doi.org/10.1111/nph.14283</w:t>
+        <w:t>72</w:t>
+      </w:r>
+      <w:r>
+        <w:rPr>
+          <w:rFonts w:cs="Times New Roman"/>
+          <w:noProof/>
+        </w:rPr>
+        <w:t>(15), 5766–5776. https://doi.org/10.1093/jxb/erab253</w:t>
       </w:r>
     </w:p>
     <w:p>
@@ -24177,16 +24308,16 @@
           <w:rFonts w:cs="Times New Roman"/>
           <w:noProof/>
         </w:rPr>
-        <w:t xml:space="preserve">Schneider, C. A., Rasband, W. S., &amp; Eliceiri, K. W. (2012). NIH Image to ImageJ: 25 years of image analysis. </w:t>
-      </w:r>
-      <w:r>
-        <w:rPr>
-          <w:rFonts w:cs="Times New Roman"/>
-          <w:i/>
-          <w:iCs/>
-          <w:noProof/>
-        </w:rPr>
-        <w:t>Nature Methods</w:t>
+        <w:t xml:space="preserve">Poorter, H., Bühler, J., Van Dusschoten, D., Climent, J., &amp; Postma, J. A. (2012). Pot size matters: A meta-analysis of the effects of rooting volume on plant growth. </w:t>
+      </w:r>
+      <w:r>
+        <w:rPr>
+          <w:rFonts w:cs="Times New Roman"/>
+          <w:i/>
+          <w:iCs/>
+          <w:noProof/>
+        </w:rPr>
+        <w:t>Functional Plant Biology</w:t>
       </w:r>
       <w:r>
         <w:rPr>
@@ -24202,14 +24333,14 @@
           <w:iCs/>
           <w:noProof/>
         </w:rPr>
-        <w:t>9</w:t>
-      </w:r>
-      <w:r>
-        <w:rPr>
-          <w:rFonts w:cs="Times New Roman"/>
-          <w:noProof/>
-        </w:rPr>
-        <w:t>(7), 671–675. https://doi.org/10.1038/nmeth.2089</w:t>
+        <w:t>39</w:t>
+      </w:r>
+      <w:r>
+        <w:rPr>
+          <w:rFonts w:cs="Times New Roman"/>
+          <w:noProof/>
+        </w:rPr>
+        <w:t>(11), 839–850. https://doi.org/10.1071/FP12049</w:t>
       </w:r>
     </w:p>
     <w:p>
@@ -24230,31 +24361,24 @@
           <w:rFonts w:cs="Times New Roman"/>
           <w:noProof/>
         </w:rPr>
-        <w:t>Smith, N. G., &amp; Dukes, J. S. (2013). Plant respiration and photosynthesis in global-scale models: Incorporating acclimation to temperature and CO</w:t>
-      </w:r>
-      <w:r>
-        <w:rPr>
-          <w:rFonts w:cs="Times New Roman"/>
-          <w:noProof/>
-          <w:vertAlign w:val="subscript"/>
-        </w:rPr>
-        <w:t>2</w:t>
-      </w:r>
-      <w:r>
-        <w:rPr>
-          <w:rFonts w:cs="Times New Roman"/>
-          <w:noProof/>
-        </w:rPr>
-        <w:t xml:space="preserve">. </w:t>
-      </w:r>
-      <w:r>
-        <w:rPr>
-          <w:rFonts w:cs="Times New Roman"/>
-          <w:i/>
-          <w:iCs/>
-          <w:noProof/>
-        </w:rPr>
-        <w:t>Global Change Biology</w:t>
+        <w:t xml:space="preserve">Prentice, I. C., Dong, N., Gleason, S. M., Maire, V., &amp; Wright, I. J. (2014). Balancing the costs of carbon gain and water transport: testing a new theoretical framework for plant functional </w:t>
+      </w:r>
+      <w:r>
+        <w:rPr>
+          <w:rFonts w:cs="Times New Roman"/>
+          <w:noProof/>
+        </w:rPr>
+        <w:lastRenderedPageBreak/>
+        <w:t xml:space="preserve">ecology. </w:t>
+      </w:r>
+      <w:r>
+        <w:rPr>
+          <w:rFonts w:cs="Times New Roman"/>
+          <w:i/>
+          <w:iCs/>
+          <w:noProof/>
+        </w:rPr>
+        <w:t>Ecology Letters</w:t>
       </w:r>
       <w:r>
         <w:rPr>
@@ -24270,14 +24394,14 @@
           <w:iCs/>
           <w:noProof/>
         </w:rPr>
-        <w:t>19</w:t>
-      </w:r>
-      <w:r>
-        <w:rPr>
-          <w:rFonts w:cs="Times New Roman"/>
-          <w:noProof/>
-        </w:rPr>
-        <w:t>(1), 45–63. https://doi.org/10.1111/j.1365-2486.2012.02797.x</w:t>
+        <w:t>17</w:t>
+      </w:r>
+      <w:r>
+        <w:rPr>
+          <w:rFonts w:cs="Times New Roman"/>
+          <w:noProof/>
+        </w:rPr>
+        <w:t>(1), 82–91. https://doi.org/10.1111/ele.12211</w:t>
       </w:r>
     </w:p>
     <w:p>
@@ -24298,40 +24422,23 @@
           <w:rFonts w:cs="Times New Roman"/>
           <w:noProof/>
         </w:rPr>
-        <w:t xml:space="preserve">Smith, N. G., Keenan, T. F., Prentice, I. C., Wang, H., Wright, I. J., Niinemets, Ü., Crous, K. Y., Domingues, T. F., Guerrieri, R., Ishida, F. oko, Kattge, J., Kruger, E. L., Maire, V., Rogers, A., Serbin, S. P., Tarvainen, L., Togashi, H. F., Townsend, P. A., Wang, M., … Zhou, S.-X. (2019). Global photosynthetic capacity is optimized to the environment. </w:t>
-      </w:r>
-      <w:r>
-        <w:rPr>
-          <w:rFonts w:cs="Times New Roman"/>
-          <w:i/>
-          <w:iCs/>
-          <w:noProof/>
-        </w:rPr>
-        <w:t>Ecology Letters</w:t>
-      </w:r>
-      <w:r>
-        <w:rPr>
-          <w:rFonts w:cs="Times New Roman"/>
-          <w:noProof/>
-        </w:rPr>
-        <w:t xml:space="preserve">, </w:t>
-      </w:r>
-      <w:r>
-        <w:rPr>
-          <w:rFonts w:cs="Times New Roman"/>
-          <w:i/>
-          <w:iCs/>
-          <w:noProof/>
-        </w:rPr>
-        <w:lastRenderedPageBreak/>
-        <w:t>22</w:t>
-      </w:r>
-      <w:r>
-        <w:rPr>
-          <w:rFonts w:cs="Times New Roman"/>
-          <w:noProof/>
-        </w:rPr>
-        <w:t>(3), 506–517. https://doi.org/10.1111/ele.13210</w:t>
+        <w:t xml:space="preserve">R Core Team. (2021). </w:t>
+      </w:r>
+      <w:r>
+        <w:rPr>
+          <w:rFonts w:cs="Times New Roman"/>
+          <w:i/>
+          <w:iCs/>
+          <w:noProof/>
+        </w:rPr>
+        <w:t>R: A language and environment for statistical computing</w:t>
+      </w:r>
+      <w:r>
+        <w:rPr>
+          <w:rFonts w:cs="Times New Roman"/>
+          <w:noProof/>
+        </w:rPr>
+        <w:t xml:space="preserve"> (4.1.1). R Foundation for Statistical Computing. https://www.r-project.org/</w:t>
       </w:r>
     </w:p>
     <w:p>
@@ -24352,31 +24459,16 @@
           <w:rFonts w:cs="Times New Roman"/>
           <w:noProof/>
         </w:rPr>
-        <w:t>Terrer, C., Vicca, S., Stöcker, B. D., Hungate, B. A., Phillips, R. P., Reich, P. B., Finzi, A. C., &amp; Prentice, I. C. (2018). Ecosystem responses to elevated CO</w:t>
-      </w:r>
-      <w:r>
-        <w:rPr>
-          <w:rFonts w:cs="Times New Roman"/>
-          <w:noProof/>
-          <w:vertAlign w:val="subscript"/>
-        </w:rPr>
-        <w:t>2</w:t>
-      </w:r>
-      <w:r>
-        <w:rPr>
-          <w:rFonts w:cs="Times New Roman"/>
-          <w:noProof/>
-        </w:rPr>
-        <w:t xml:space="preserve"> governed by plant–soil interactions and the cost of nitrogen acquisition. </w:t>
-      </w:r>
-      <w:r>
-        <w:rPr>
-          <w:rFonts w:cs="Times New Roman"/>
-          <w:i/>
-          <w:iCs/>
-          <w:noProof/>
-        </w:rPr>
-        <w:t>New Phytologist</w:t>
+        <w:t xml:space="preserve">Rastetter, E. B., Vitousek, P. M., Field, C. B., Shaver, G. R., Herbert, D., &amp; Ågren, G. I. (2001). Resource optimization and symbiotic nitrogen fixation. </w:t>
+      </w:r>
+      <w:r>
+        <w:rPr>
+          <w:rFonts w:cs="Times New Roman"/>
+          <w:i/>
+          <w:iCs/>
+          <w:noProof/>
+        </w:rPr>
+        <w:t>Ecosystems</w:t>
       </w:r>
       <w:r>
         <w:rPr>
@@ -24392,14 +24484,14 @@
           <w:iCs/>
           <w:noProof/>
         </w:rPr>
-        <w:t>217</w:t>
-      </w:r>
-      <w:r>
-        <w:rPr>
-          <w:rFonts w:cs="Times New Roman"/>
-          <w:noProof/>
-        </w:rPr>
-        <w:t>(2), 507–522. https://doi.org/10.1111/nph.14872</w:t>
+        <w:t>4</w:t>
+      </w:r>
+      <w:r>
+        <w:rPr>
+          <w:rFonts w:cs="Times New Roman"/>
+          <w:noProof/>
+        </w:rPr>
+        <w:t>(4), 369–388. https://doi.org/10.1007/s10021-001-0018-z</w:t>
       </w:r>
     </w:p>
     <w:p>
@@ -24420,6 +24512,369 @@
           <w:rFonts w:cs="Times New Roman"/>
           <w:noProof/>
         </w:rPr>
+        <w:t>Rogers, A. (2014). The use and misuse of V</w:t>
+      </w:r>
+      <w:r>
+        <w:rPr>
+          <w:rFonts w:cs="Times New Roman"/>
+          <w:noProof/>
+          <w:vertAlign w:val="subscript"/>
+        </w:rPr>
+        <w:t>c,max</w:t>
+      </w:r>
+      <w:r>
+        <w:rPr>
+          <w:rFonts w:cs="Times New Roman"/>
+          <w:noProof/>
+        </w:rPr>
+        <w:t xml:space="preserve"> in Earth System Models. </w:t>
+      </w:r>
+      <w:r>
+        <w:rPr>
+          <w:rFonts w:cs="Times New Roman"/>
+          <w:i/>
+          <w:iCs/>
+          <w:noProof/>
+        </w:rPr>
+        <w:t>Photosynthesis Research</w:t>
+      </w:r>
+      <w:r>
+        <w:rPr>
+          <w:rFonts w:cs="Times New Roman"/>
+          <w:noProof/>
+        </w:rPr>
+        <w:t xml:space="preserve">, </w:t>
+      </w:r>
+      <w:r>
+        <w:rPr>
+          <w:rFonts w:cs="Times New Roman"/>
+          <w:i/>
+          <w:iCs/>
+          <w:noProof/>
+        </w:rPr>
+        <w:t>119</w:t>
+      </w:r>
+      <w:r>
+        <w:rPr>
+          <w:rFonts w:cs="Times New Roman"/>
+          <w:noProof/>
+        </w:rPr>
+        <w:t>(1–2), 15–29. https://doi.org/10.1007/s11120-013-9818-1</w:t>
+      </w:r>
+    </w:p>
+    <w:p>
+      <w:pPr>
+        <w:widowControl w:val="0"/>
+        <w:autoSpaceDE w:val="0"/>
+        <w:autoSpaceDN w:val="0"/>
+        <w:adjustRightInd w:val="0"/>
+        <w:spacing w:line="360" w:lineRule="auto"/>
+        <w:ind w:left="480" w:hanging="480"/>
+        <w:rPr>
+          <w:rFonts w:cs="Times New Roman"/>
+          <w:noProof/>
+        </w:rPr>
+      </w:pPr>
+      <w:r>
+        <w:rPr>
+          <w:rFonts w:cs="Times New Roman"/>
+          <w:noProof/>
+        </w:rPr>
+        <w:t xml:space="preserve">Rogers, A., Medlyn, B. E., Dukes, J. S., Bonan, G., von Caemmerer, S., Dietze, M. C., Kattge, J., Leakey, A. D. B., Mercado, L. M., Niinemets, Ü., Prentice, I. C., Serbin, S. P., Sitch, S., Way, D. A., &amp; Zaehle, S. (2017). A roadmap for improving the representation of photosynthesis in Earth system models. </w:t>
+      </w:r>
+      <w:r>
+        <w:rPr>
+          <w:rFonts w:cs="Times New Roman"/>
+          <w:i/>
+          <w:iCs/>
+          <w:noProof/>
+        </w:rPr>
+        <w:t>New Phytologist</w:t>
+      </w:r>
+      <w:r>
+        <w:rPr>
+          <w:rFonts w:cs="Times New Roman"/>
+          <w:noProof/>
+        </w:rPr>
+        <w:t xml:space="preserve">, </w:t>
+      </w:r>
+      <w:r>
+        <w:rPr>
+          <w:rFonts w:cs="Times New Roman"/>
+          <w:i/>
+          <w:iCs/>
+          <w:noProof/>
+        </w:rPr>
+        <w:t>213</w:t>
+      </w:r>
+      <w:r>
+        <w:rPr>
+          <w:rFonts w:cs="Times New Roman"/>
+          <w:noProof/>
+        </w:rPr>
+        <w:t>(1), 22–42. https://doi.org/10.1111/nph.14283</w:t>
+      </w:r>
+    </w:p>
+    <w:p>
+      <w:pPr>
+        <w:widowControl w:val="0"/>
+        <w:autoSpaceDE w:val="0"/>
+        <w:autoSpaceDN w:val="0"/>
+        <w:adjustRightInd w:val="0"/>
+        <w:spacing w:line="360" w:lineRule="auto"/>
+        <w:ind w:left="480" w:hanging="480"/>
+        <w:rPr>
+          <w:rFonts w:cs="Times New Roman"/>
+          <w:noProof/>
+        </w:rPr>
+      </w:pPr>
+      <w:r>
+        <w:rPr>
+          <w:rFonts w:cs="Times New Roman"/>
+          <w:noProof/>
+        </w:rPr>
+        <w:t xml:space="preserve">Schneider, C. A., Rasband, W. S., &amp; Eliceiri, K. W. (2012). NIH Image to ImageJ: 25 years of image analysis. </w:t>
+      </w:r>
+      <w:r>
+        <w:rPr>
+          <w:rFonts w:cs="Times New Roman"/>
+          <w:i/>
+          <w:iCs/>
+          <w:noProof/>
+        </w:rPr>
+        <w:t>Nature Methods</w:t>
+      </w:r>
+      <w:r>
+        <w:rPr>
+          <w:rFonts w:cs="Times New Roman"/>
+          <w:noProof/>
+        </w:rPr>
+        <w:t xml:space="preserve">, </w:t>
+      </w:r>
+      <w:r>
+        <w:rPr>
+          <w:rFonts w:cs="Times New Roman"/>
+          <w:i/>
+          <w:iCs/>
+          <w:noProof/>
+        </w:rPr>
+        <w:t>9</w:t>
+      </w:r>
+      <w:r>
+        <w:rPr>
+          <w:rFonts w:cs="Times New Roman"/>
+          <w:noProof/>
+        </w:rPr>
+        <w:t>(7), 671–675. https://doi.org/10.1038/nmeth.2089</w:t>
+      </w:r>
+    </w:p>
+    <w:p>
+      <w:pPr>
+        <w:widowControl w:val="0"/>
+        <w:autoSpaceDE w:val="0"/>
+        <w:autoSpaceDN w:val="0"/>
+        <w:adjustRightInd w:val="0"/>
+        <w:spacing w:line="360" w:lineRule="auto"/>
+        <w:ind w:left="480" w:hanging="480"/>
+        <w:rPr>
+          <w:rFonts w:cs="Times New Roman"/>
+          <w:noProof/>
+        </w:rPr>
+      </w:pPr>
+      <w:r>
+        <w:rPr>
+          <w:rFonts w:cs="Times New Roman"/>
+          <w:noProof/>
+        </w:rPr>
+        <w:t>Smith, N. G., &amp; Dukes, J. S. (2013). Plant respiration and photosynthesis in global-scale models: Incorporating acclimation to temperature and CO</w:t>
+      </w:r>
+      <w:r>
+        <w:rPr>
+          <w:rFonts w:cs="Times New Roman"/>
+          <w:noProof/>
+          <w:vertAlign w:val="subscript"/>
+        </w:rPr>
+        <w:t>2</w:t>
+      </w:r>
+      <w:r>
+        <w:rPr>
+          <w:rFonts w:cs="Times New Roman"/>
+          <w:noProof/>
+        </w:rPr>
+        <w:t xml:space="preserve">. </w:t>
+      </w:r>
+      <w:r>
+        <w:rPr>
+          <w:rFonts w:cs="Times New Roman"/>
+          <w:i/>
+          <w:iCs/>
+          <w:noProof/>
+        </w:rPr>
+        <w:t>Global Change Biology</w:t>
+      </w:r>
+      <w:r>
+        <w:rPr>
+          <w:rFonts w:cs="Times New Roman"/>
+          <w:noProof/>
+        </w:rPr>
+        <w:t xml:space="preserve">, </w:t>
+      </w:r>
+      <w:r>
+        <w:rPr>
+          <w:rFonts w:cs="Times New Roman"/>
+          <w:i/>
+          <w:iCs/>
+          <w:noProof/>
+        </w:rPr>
+        <w:t>19</w:t>
+      </w:r>
+      <w:r>
+        <w:rPr>
+          <w:rFonts w:cs="Times New Roman"/>
+          <w:noProof/>
+        </w:rPr>
+        <w:t>(1), 45–63. https://doi.org/10.1111/j.1365-2486.2012.02797.x</w:t>
+      </w:r>
+    </w:p>
+    <w:p>
+      <w:pPr>
+        <w:widowControl w:val="0"/>
+        <w:autoSpaceDE w:val="0"/>
+        <w:autoSpaceDN w:val="0"/>
+        <w:adjustRightInd w:val="0"/>
+        <w:spacing w:line="360" w:lineRule="auto"/>
+        <w:ind w:left="480" w:hanging="480"/>
+        <w:rPr>
+          <w:rFonts w:cs="Times New Roman"/>
+          <w:noProof/>
+        </w:rPr>
+      </w:pPr>
+      <w:r>
+        <w:rPr>
+          <w:rFonts w:cs="Times New Roman"/>
+          <w:noProof/>
+        </w:rPr>
+        <w:t xml:space="preserve">Smith, N. G., Keenan, T. F., Prentice, I. C., Wang, H., Wright, I. J., Niinemets, Ü., Crous, K. Y., Domingues, T. F., Guerrieri, R., Ishida, F. oko, Kattge, J., Kruger, E. L., Maire, V., Rogers, A., Serbin, S. P., Tarvainen, L., Togashi, H. F., Townsend, P. A., Wang, M., … Zhou, S.-X. (2019). Global photosynthetic capacity is optimized to the environment. </w:t>
+      </w:r>
+      <w:r>
+        <w:rPr>
+          <w:rFonts w:cs="Times New Roman"/>
+          <w:i/>
+          <w:iCs/>
+          <w:noProof/>
+        </w:rPr>
+        <w:t>Ecology Letters</w:t>
+      </w:r>
+      <w:r>
+        <w:rPr>
+          <w:rFonts w:cs="Times New Roman"/>
+          <w:noProof/>
+        </w:rPr>
+        <w:t xml:space="preserve">, </w:t>
+      </w:r>
+      <w:r>
+        <w:rPr>
+          <w:rFonts w:cs="Times New Roman"/>
+          <w:i/>
+          <w:iCs/>
+          <w:noProof/>
+        </w:rPr>
+        <w:t>22</w:t>
+      </w:r>
+      <w:r>
+        <w:rPr>
+          <w:rFonts w:cs="Times New Roman"/>
+          <w:noProof/>
+        </w:rPr>
+        <w:t>(3), 506–517. https://doi.org/10.1111/ele.13210</w:t>
+      </w:r>
+    </w:p>
+    <w:p>
+      <w:pPr>
+        <w:widowControl w:val="0"/>
+        <w:autoSpaceDE w:val="0"/>
+        <w:autoSpaceDN w:val="0"/>
+        <w:adjustRightInd w:val="0"/>
+        <w:spacing w:line="360" w:lineRule="auto"/>
+        <w:ind w:left="480" w:hanging="480"/>
+        <w:rPr>
+          <w:rFonts w:cs="Times New Roman"/>
+          <w:noProof/>
+        </w:rPr>
+      </w:pPr>
+      <w:r>
+        <w:rPr>
+          <w:rFonts w:cs="Times New Roman"/>
+          <w:noProof/>
+        </w:rPr>
+        <w:t>Terrer, C., Vicca, S., Stöcker, B. D., Hungate, B. A., Phillips, R. P., Reich, P. B., Finzi, A. C., &amp; Prentice, I. C. (2018). Ecosystem responses to elevated CO</w:t>
+      </w:r>
+      <w:r>
+        <w:rPr>
+          <w:rFonts w:cs="Times New Roman"/>
+          <w:noProof/>
+          <w:vertAlign w:val="subscript"/>
+        </w:rPr>
+        <w:t>2</w:t>
+      </w:r>
+      <w:r>
+        <w:rPr>
+          <w:rFonts w:cs="Times New Roman"/>
+          <w:noProof/>
+        </w:rPr>
+        <w:t xml:space="preserve"> governed by plant–soil interactions and the cost of nitrogen acquisition. </w:t>
+      </w:r>
+      <w:r>
+        <w:rPr>
+          <w:rFonts w:cs="Times New Roman"/>
+          <w:i/>
+          <w:iCs/>
+          <w:noProof/>
+        </w:rPr>
+        <w:t>New Phytologist</w:t>
+      </w:r>
+      <w:r>
+        <w:rPr>
+          <w:rFonts w:cs="Times New Roman"/>
+          <w:noProof/>
+        </w:rPr>
+        <w:t xml:space="preserve">, </w:t>
+      </w:r>
+      <w:r>
+        <w:rPr>
+          <w:rFonts w:cs="Times New Roman"/>
+          <w:i/>
+          <w:iCs/>
+          <w:noProof/>
+        </w:rPr>
+        <w:t>217</w:t>
+      </w:r>
+      <w:r>
+        <w:rPr>
+          <w:rFonts w:cs="Times New Roman"/>
+          <w:noProof/>
+        </w:rPr>
+        <w:t>(2), 507–522. https://doi.org/10.1111/nph.14872</w:t>
+      </w:r>
+    </w:p>
+    <w:p>
+      <w:pPr>
+        <w:widowControl w:val="0"/>
+        <w:autoSpaceDE w:val="0"/>
+        <w:autoSpaceDN w:val="0"/>
+        <w:adjustRightInd w:val="0"/>
+        <w:spacing w:line="360" w:lineRule="auto"/>
+        <w:ind w:left="480" w:hanging="480"/>
+        <w:rPr>
+          <w:rFonts w:cs="Times New Roman"/>
+          <w:noProof/>
+        </w:rPr>
+      </w:pPr>
+      <w:r>
+        <w:rPr>
+          <w:rFonts w:cs="Times New Roman"/>
+          <w:noProof/>
+        </w:rPr>
         <w:t xml:space="preserve">Wang, H., Prentice, I. C., Keenan, T. F., Davis, T. W., Wright, I. J., Cornwell, W. K., Evans, B. J., &amp; Peng, C. (2017). Towards a universal model for carbon dioxide uptake by plants. </w:t>
       </w:r>
       <w:r>
@@ -24453,6 +24908,67 @@
           <w:noProof/>
         </w:rPr>
         <w:t>(9), 734–741. https://doi.org/10.1038/s41477-017-0006-8</w:t>
+      </w:r>
+    </w:p>
+    <w:p>
+      <w:pPr>
+        <w:widowControl w:val="0"/>
+        <w:autoSpaceDE w:val="0"/>
+        <w:autoSpaceDN w:val="0"/>
+        <w:adjustRightInd w:val="0"/>
+        <w:spacing w:line="360" w:lineRule="auto"/>
+        <w:ind w:left="480" w:hanging="480"/>
+        <w:rPr>
+          <w:rFonts w:cs="Times New Roman"/>
+          <w:noProof/>
+        </w:rPr>
+      </w:pPr>
+      <w:r>
+        <w:rPr>
+          <w:rFonts w:cs="Times New Roman"/>
+          <w:noProof/>
+        </w:rPr>
+        <w:t xml:space="preserve">Wieder, W. R., Cleveland, C. C., Smith, W. K., &amp; Todd-Brown, K. (2015). Future productivity </w:t>
+      </w:r>
+      <w:r>
+        <w:rPr>
+          <w:rFonts w:cs="Times New Roman"/>
+          <w:noProof/>
+        </w:rPr>
+        <w:lastRenderedPageBreak/>
+        <w:t xml:space="preserve">and carbon storage limited by terrestrial nutrient availability. </w:t>
+      </w:r>
+      <w:r>
+        <w:rPr>
+          <w:rFonts w:cs="Times New Roman"/>
+          <w:i/>
+          <w:iCs/>
+          <w:noProof/>
+        </w:rPr>
+        <w:t>Nature Geoscience</w:t>
+      </w:r>
+      <w:r>
+        <w:rPr>
+          <w:rFonts w:cs="Times New Roman"/>
+          <w:noProof/>
+        </w:rPr>
+        <w:t xml:space="preserve">, </w:t>
+      </w:r>
+      <w:r>
+        <w:rPr>
+          <w:rFonts w:cs="Times New Roman"/>
+          <w:i/>
+          <w:iCs/>
+          <w:noProof/>
+        </w:rPr>
+        <w:t>8</w:t>
+      </w:r>
+      <w:r>
+        <w:rPr>
+          <w:rFonts w:cs="Times New Roman"/>
+          <w:noProof/>
+        </w:rPr>
+        <w:t>(6), 441–444. https://doi.org/10.1038/ngeo2413</w:t>
       </w:r>
     </w:p>
     <w:p>
@@ -24542,7 +25058,7 @@
 
 <file path=word/comments.xml><?xml version="1.0" encoding="utf-8"?>
 <w:comments xmlns:wpc="http://schemas.microsoft.com/office/word/2010/wordprocessingCanvas" xmlns:cx="http://schemas.microsoft.com/office/drawing/2014/chartex" xmlns:cx1="http://schemas.microsoft.com/office/drawing/2015/9/8/chartex" xmlns:cx2="http://schemas.microsoft.com/office/drawing/2015/10/21/chartex" xmlns:cx3="http://schemas.microsoft.com/office/drawing/2016/5/9/chartex" xmlns:cx4="http://schemas.microsoft.com/office/drawing/2016/5/10/chartex" xmlns:cx5="http://schemas.microsoft.com/office/drawing/2016/5/11/chartex" xmlns:cx6="http://schemas.microsoft.com/office/drawing/2016/5/12/chartex" xmlns:cx7="http://schemas.microsoft.com/office/drawing/2016/5/13/chartex" xmlns:cx8="http://schemas.microsoft.com/office/drawing/2016/5/14/chartex" xmlns:mc="http://schemas.openxmlformats.org/markup-compatibility/2006" xmlns:aink="http://schemas.microsoft.com/office/drawing/2016/ink" xmlns:am3d="http://schemas.microsoft.com/office/drawing/2017/model3d" xmlns:o="urn:schemas-microsoft-com:office:office" xmlns:oel="http://schemas.microsoft.com/office/2019/extlst" xmlns:r="http://schemas.openxmlformats.org/officeDocument/2006/relationships" xmlns:m="http://schemas.openxmlformats.org/officeDocument/2006/math" xmlns:v="urn:schemas-microsoft-com:vml" xmlns:wp14="http://schemas.microsoft.com/office/word/2010/wordprocessingDrawing" xmlns:wp="http://schemas.openxmlformats.org/drawingml/2006/wordprocessingDrawing" xmlns:w10="urn:schemas-microsoft-com:office:word" xmlns:w="http://schemas.openxmlformats.org/wordprocessingml/2006/main" xmlns:w14="http://schemas.microsoft.com/office/word/2010/wordml" xmlns:w15="http://schemas.microsoft.com/office/word/2012/wordml" xmlns:w16cex="http://schemas.microsoft.com/office/word/2018/wordml/cex" xmlns:w16cid="http://schemas.microsoft.com/office/word/2016/wordml/cid" xmlns:w16="http://schemas.microsoft.com/office/word/2018/wordml" xmlns:w16sdtdh="http://schemas.microsoft.com/office/word/2020/wordml/sdtdatahash" xmlns:w16se="http://schemas.microsoft.com/office/word/2015/wordml/symex" xmlns:wpg="http://schemas.microsoft.com/office/word/2010/wordprocessingGroup" xmlns:wpi="http://schemas.microsoft.com/office/word/2010/wordprocessingInk" xmlns:wne="http://schemas.microsoft.com/office/word/2006/wordml" xmlns:wps="http://schemas.microsoft.com/office/word/2010/wordprocessingShape" mc:Ignorable="w14 w15 w16se w16cid w16 w16cex w16sdtdh wp14">
-  <w:comment w:id="0" w:author="Perkowski, Evan A" w:date="2022-05-13T13:42:00Z" w:initials="PEA">
+  <w:comment w:id="0" w:author="Perkowski, Evan A" w:date="2022-05-16T11:27:00Z" w:initials="PEA">
     <w:p>
       <w:pPr>
         <w:pStyle w:val="CommentText"/>
@@ -24554,89 +25070,123 @@
         <w:annotationRef/>
       </w:r>
       <w:r>
-        <w:t>Joseph, is this correct? I took a stab at a number, but couldn’t</w:t>
-      </w:r>
-      <w:r>
-        <w:t xml:space="preserve"> remember how long you had </w:t>
-      </w:r>
-      <w:r>
-        <w:t xml:space="preserve"> </w:t>
+        <w:t>A few alternatives:</w:t>
       </w:r>
     </w:p>
-  </w:comment>
-  <w:comment w:id="1" w:author="Perkowski, Evan A" w:date="2022-05-13T13:58:00Z" w:initials="PEA">
     <w:p>
       <w:pPr>
         <w:pStyle w:val="CommentText"/>
       </w:pPr>
-      <w:r>
-        <w:rPr>
-          <w:rStyle w:val="CommentReference"/>
-        </w:rPr>
-        <w:annotationRef/>
-      </w:r>
-      <w:r>
-        <w:t xml:space="preserve">Joseph, could you </w:t>
-      </w:r>
-      <w:r>
-        <w:t>verify</w:t>
-      </w:r>
-      <w:r>
-        <w:t xml:space="preserve"> whether you had</w:t>
-      </w:r>
-      <w:r>
-        <w:t xml:space="preserve"> diluted the concentrated bleach to a</w:t>
-      </w:r>
-      <w:r>
-        <w:t xml:space="preserve"> </w:t>
-      </w:r>
-      <w:proofErr w:type="gramStart"/>
-      <w:r>
-        <w:t>20,000 ppm</w:t>
-      </w:r>
-      <w:proofErr w:type="gramEnd"/>
-      <w:r>
-        <w:t xml:space="preserve"> bleach</w:t>
-      </w:r>
-      <w:r>
-        <w:t xml:space="preserve"> (i.e. sodium hypochlorite)</w:t>
-      </w:r>
-      <w:r>
-        <w:t xml:space="preserve"> solution</w:t>
-      </w:r>
-      <w:r>
-        <w:t xml:space="preserve">, or if you had diluted the concentrated bleach to a 20,000 ppm chlorine solution? I only ask because I couldn’t identify a </w:t>
-      </w:r>
-      <w:proofErr w:type="gramStart"/>
-      <w:r>
-        <w:t>20,000 ppm</w:t>
-      </w:r>
-      <w:proofErr w:type="gramEnd"/>
-      <w:r>
-        <w:t xml:space="preserve"> bleach dilution as a recommended seed surface sterilization in the papers cited in the thesis.</w:t>
-      </w:r>
     </w:p>
-  </w:comment>
-  <w:comment w:id="2" w:author="Perkowski, Evan A" w:date="2022-04-28T12:27:00Z" w:initials="PEA">
+    <w:p>
+      <w:pPr>
+        <w:pStyle w:val="CommentText"/>
+        <w:numPr>
+          <w:ilvl w:val="0"/>
+          <w:numId w:val="2"/>
+        </w:numPr>
+      </w:pPr>
+      <w:r>
+        <w:t xml:space="preserve"> Inoculation with </w:t>
+      </w:r>
+      <w:proofErr w:type="spellStart"/>
+      <w:r>
+        <w:rPr>
+          <w:i/>
+          <w:iCs/>
+        </w:rPr>
+        <w:t>Bradyrhizobium</w:t>
+      </w:r>
+      <w:proofErr w:type="spellEnd"/>
+      <w:r>
+        <w:rPr>
+          <w:i/>
+          <w:iCs/>
+        </w:rPr>
+        <w:t xml:space="preserve"> japonicum</w:t>
+      </w:r>
+      <w:r>
+        <w:t xml:space="preserve"> increases total leaf area and leaf nitrogen allocation, but only under low soil nitrogen fertilization</w:t>
+      </w:r>
+    </w:p>
     <w:p>
       <w:pPr>
         <w:pStyle w:val="CommentText"/>
       </w:pPr>
-      <w:r>
-        <w:rPr>
-          <w:rStyle w:val="CommentReference"/>
-        </w:rPr>
-        <w:annotationRef/>
-      </w:r>
-      <w:r>
-        <w:rPr>
-          <w:rStyle w:val="CommentReference"/>
-        </w:rPr>
-        <w:t>Is this correct?</w:t>
+    </w:p>
+    <w:p>
+      <w:pPr>
+        <w:pStyle w:val="CommentText"/>
+        <w:numPr>
+          <w:ilvl w:val="0"/>
+          <w:numId w:val="2"/>
+        </w:numPr>
+      </w:pPr>
+      <w:r>
+        <w:t xml:space="preserve"> On the role of soil nitrogen fertilization and inoculation on </w:t>
+      </w:r>
+      <w:r>
+        <w:rPr>
+          <w:i/>
+          <w:iCs/>
+        </w:rPr>
+        <w:t>Glycine max</w:t>
+      </w:r>
+      <w:r>
+        <w:t xml:space="preserve"> L. whole plant growth, leaf water and nitrogen economics, and leaf nutrient allocation</w:t>
+      </w:r>
+    </w:p>
+    <w:p>
+      <w:pPr>
+        <w:pStyle w:val="ListParagraph"/>
+      </w:pPr>
+    </w:p>
+    <w:p>
+      <w:pPr>
+        <w:pStyle w:val="CommentText"/>
+        <w:numPr>
+          <w:ilvl w:val="0"/>
+          <w:numId w:val="2"/>
+        </w:numPr>
+      </w:pPr>
+      <w:r>
+        <w:t xml:space="preserve"> Reductions in structural carbon costs to acquire nitrogen drive </w:t>
+      </w:r>
+      <w:r>
+        <w:rPr>
+          <w:i/>
+          <w:iCs/>
+        </w:rPr>
+        <w:t>Glycine max</w:t>
+      </w:r>
+      <w:r>
+        <w:t xml:space="preserve"> L. leaf and whole plant responses to </w:t>
+      </w:r>
+      <w:r>
+        <w:t xml:space="preserve">nitrogen </w:t>
+      </w:r>
+      <w:r>
+        <w:t xml:space="preserve">fertilization and inoculation with </w:t>
+      </w:r>
+      <w:proofErr w:type="spellStart"/>
+      <w:r>
+        <w:rPr>
+          <w:i/>
+          <w:iCs/>
+        </w:rPr>
+        <w:t>Bradyrhizobium</w:t>
+      </w:r>
+      <w:proofErr w:type="spellEnd"/>
+      <w:r>
+        <w:rPr>
+          <w:i/>
+          <w:iCs/>
+        </w:rPr>
+        <w:t xml:space="preserve"> japonicum</w:t>
       </w:r>
     </w:p>
   </w:comment>
-  <w:comment w:id="3" w:author="Perkowski, Evan A" w:date="2022-05-03T12:35:00Z" w:initials="PEA">
+  <w:comment w:id="1" w:author="Perkowski, Evan A" w:date="2022-05-13T13:42:00Z" w:initials="PEA">
     <w:p>
       <w:pPr>
         <w:pStyle w:val="CommentText"/>
@@ -24648,30 +25198,124 @@
         <w:annotationRef/>
       </w:r>
       <w:r>
-        <w:t xml:space="preserve">Dark respiration </w:t>
-      </w:r>
-      <w:proofErr w:type="spellStart"/>
-      <w:r>
-        <w:t>Tleaf</w:t>
-      </w:r>
-      <w:proofErr w:type="spellEnd"/>
-      <w:r>
-        <w:t xml:space="preserve"> values are different from </w:t>
-      </w:r>
-      <w:proofErr w:type="spellStart"/>
-      <w:r>
-        <w:t>Tleaf</w:t>
-      </w:r>
-      <w:proofErr w:type="spellEnd"/>
-      <w:r>
-        <w:t xml:space="preserve"> values in the </w:t>
-      </w:r>
-      <w:r>
-        <w:t>A/Ci curve. Should Rd be standardized to the temperature of the A/Ci curve, rather than 25degC? I know there is utility in standardizing Rd for the actual trait estimate, but I’m not sure which temperature estimate is most appropriate for curve fitting</w:t>
+        <w:t>Joseph, is this correct? I took a stab at a number, but couldn’t</w:t>
+      </w:r>
+      <w:r>
+        <w:t xml:space="preserve"> remember how long you had </w:t>
+      </w:r>
+      <w:r>
+        <w:t>put the soil in the sterilizer</w:t>
       </w:r>
     </w:p>
   </w:comment>
-  <w:comment w:id="4" w:author="Perkowski, Evan A" w:date="2022-05-13T14:33:00Z" w:initials="PEA">
+  <w:comment w:id="2" w:author="Perkowski, Evan A" w:date="2022-05-13T13:58:00Z" w:initials="PEA">
+    <w:p>
+      <w:pPr>
+        <w:pStyle w:val="CommentText"/>
+      </w:pPr>
+      <w:r>
+        <w:rPr>
+          <w:rStyle w:val="CommentReference"/>
+        </w:rPr>
+        <w:annotationRef/>
+      </w:r>
+      <w:r>
+        <w:t xml:space="preserve">Joseph, could you </w:t>
+      </w:r>
+      <w:r>
+        <w:t>verify</w:t>
+      </w:r>
+      <w:r>
+        <w:t xml:space="preserve"> whether you had</w:t>
+      </w:r>
+      <w:r>
+        <w:t xml:space="preserve"> diluted the concentrated bleach to a</w:t>
+      </w:r>
+      <w:r>
+        <w:t xml:space="preserve"> </w:t>
+      </w:r>
+      <w:proofErr w:type="gramStart"/>
+      <w:r>
+        <w:t>20,000 ppm</w:t>
+      </w:r>
+      <w:proofErr w:type="gramEnd"/>
+      <w:r>
+        <w:t xml:space="preserve"> bleach</w:t>
+      </w:r>
+      <w:r>
+        <w:t xml:space="preserve"> (i.e. sodium hypochlorite)</w:t>
+      </w:r>
+      <w:r>
+        <w:t xml:space="preserve"> solution</w:t>
+      </w:r>
+      <w:r>
+        <w:t xml:space="preserve">, or if you had diluted the concentrated bleach to a 20,000 ppm chlorine solution? I only ask because I couldn’t identify a </w:t>
+      </w:r>
+      <w:proofErr w:type="gramStart"/>
+      <w:r>
+        <w:t>20,000 ppm</w:t>
+      </w:r>
+      <w:proofErr w:type="gramEnd"/>
+      <w:r>
+        <w:t xml:space="preserve"> bleach dilution as a recommended seed surface sterilization in the papers cited in the thesis.</w:t>
+      </w:r>
+    </w:p>
+  </w:comment>
+  <w:comment w:id="3" w:author="Perkowski, Evan A" w:date="2022-04-28T12:27:00Z" w:initials="PEA">
+    <w:p>
+      <w:pPr>
+        <w:pStyle w:val="CommentText"/>
+      </w:pPr>
+      <w:r>
+        <w:rPr>
+          <w:rStyle w:val="CommentReference"/>
+        </w:rPr>
+        <w:annotationRef/>
+      </w:r>
+      <w:r>
+        <w:rPr>
+          <w:rStyle w:val="CommentReference"/>
+        </w:rPr>
+        <w:t>Is this correct?</w:t>
+      </w:r>
+    </w:p>
+  </w:comment>
+  <w:comment w:id="4" w:author="Perkowski, Evan A" w:date="2022-05-03T12:35:00Z" w:initials="PEA">
+    <w:p>
+      <w:pPr>
+        <w:pStyle w:val="CommentText"/>
+      </w:pPr>
+      <w:r>
+        <w:rPr>
+          <w:rStyle w:val="CommentReference"/>
+        </w:rPr>
+        <w:annotationRef/>
+      </w:r>
+      <w:r>
+        <w:t xml:space="preserve">Dark respiration </w:t>
+      </w:r>
+      <w:proofErr w:type="spellStart"/>
+      <w:r>
+        <w:t>Tleaf</w:t>
+      </w:r>
+      <w:proofErr w:type="spellEnd"/>
+      <w:r>
+        <w:t xml:space="preserve"> values are different from </w:t>
+      </w:r>
+      <w:proofErr w:type="spellStart"/>
+      <w:r>
+        <w:t>Tleaf</w:t>
+      </w:r>
+      <w:proofErr w:type="spellEnd"/>
+      <w:r>
+        <w:t xml:space="preserve"> values in the </w:t>
+      </w:r>
+      <w:r>
+        <w:t>A/Ci curve. Should Rd be standardized to the temperature of the A/Ci curve, rather than 25degC? I know there is utility in standardizing Rd for the actual trait estimate, but I’m not sure which temperature estimate is most appropriate for curve fitting</w:t>
+      </w:r>
+    </w:p>
+  </w:comment>
+  <w:comment w:id="5" w:author="Perkowski, Evan A" w:date="2022-05-13T14:33:00Z" w:initials="PEA">
     <w:p>
       <w:pPr>
         <w:pStyle w:val="CommentText"/>
@@ -24692,6 +25336,7 @@
 
 <file path=word/commentsExtended.xml><?xml version="1.0" encoding="utf-8"?>
 <w15:commentsEx xmlns:wpc="http://schemas.microsoft.com/office/word/2010/wordprocessingCanvas" xmlns:cx="http://schemas.microsoft.com/office/drawing/2014/chartex" xmlns:cx1="http://schemas.microsoft.com/office/drawing/2015/9/8/chartex" xmlns:cx2="http://schemas.microsoft.com/office/drawing/2015/10/21/chartex" xmlns:cx3="http://schemas.microsoft.com/office/drawing/2016/5/9/chartex" xmlns:cx4="http://schemas.microsoft.com/office/drawing/2016/5/10/chartex" xmlns:cx5="http://schemas.microsoft.com/office/drawing/2016/5/11/chartex" xmlns:cx6="http://schemas.microsoft.com/office/drawing/2016/5/12/chartex" xmlns:cx7="http://schemas.microsoft.com/office/drawing/2016/5/13/chartex" xmlns:cx8="http://schemas.microsoft.com/office/drawing/2016/5/14/chartex" xmlns:mc="http://schemas.openxmlformats.org/markup-compatibility/2006" xmlns:aink="http://schemas.microsoft.com/office/drawing/2016/ink" xmlns:am3d="http://schemas.microsoft.com/office/drawing/2017/model3d" xmlns:o="urn:schemas-microsoft-com:office:office" xmlns:oel="http://schemas.microsoft.com/office/2019/extlst" xmlns:r="http://schemas.openxmlformats.org/officeDocument/2006/relationships" xmlns:m="http://schemas.openxmlformats.org/officeDocument/2006/math" xmlns:v="urn:schemas-microsoft-com:vml" xmlns:wp14="http://schemas.microsoft.com/office/word/2010/wordprocessingDrawing" xmlns:wp="http://schemas.openxmlformats.org/drawingml/2006/wordprocessingDrawing" xmlns:w10="urn:schemas-microsoft-com:office:word" xmlns:w="http://schemas.openxmlformats.org/wordprocessingml/2006/main" xmlns:w14="http://schemas.microsoft.com/office/word/2010/wordml" xmlns:w15="http://schemas.microsoft.com/office/word/2012/wordml" xmlns:w16cex="http://schemas.microsoft.com/office/word/2018/wordml/cex" xmlns:w16cid="http://schemas.microsoft.com/office/word/2016/wordml/cid" xmlns:w16="http://schemas.microsoft.com/office/word/2018/wordml" xmlns:w16sdtdh="http://schemas.microsoft.com/office/word/2020/wordml/sdtdatahash" xmlns:w16se="http://schemas.microsoft.com/office/word/2015/wordml/symex" xmlns:wpg="http://schemas.microsoft.com/office/word/2010/wordprocessingGroup" xmlns:wpi="http://schemas.microsoft.com/office/word/2010/wordprocessingInk" xmlns:wne="http://schemas.microsoft.com/office/word/2006/wordml" xmlns:wps="http://schemas.microsoft.com/office/word/2010/wordprocessingShape" mc:Ignorable="w14 w15 w16se w16cid w16 w16cex w16sdtdh wp14">
+  <w15:commentEx w15:paraId="0689375D" w15:done="0"/>
   <w15:commentEx w15:paraId="003F850E" w15:done="0"/>
   <w15:commentEx w15:paraId="6B8C11A7" w15:done="0"/>
   <w15:commentEx w15:paraId="6D422C36" w15:done="0"/>
@@ -24702,6 +25347,7 @@
 
 <file path=word/commentsExtensible.xml><?xml version="1.0" encoding="utf-8"?>
 <w16cex:commentsExtensible xmlns:wpc="http://schemas.microsoft.com/office/word/2010/wordprocessingCanvas" xmlns:cx="http://schemas.microsoft.com/office/drawing/2014/chartex" xmlns:cx1="http://schemas.microsoft.com/office/drawing/2015/9/8/chartex" xmlns:cx2="http://schemas.microsoft.com/office/drawing/2015/10/21/chartex" xmlns:cx3="http://schemas.microsoft.com/office/drawing/2016/5/9/chartex" xmlns:cx4="http://schemas.microsoft.com/office/drawing/2016/5/10/chartex" xmlns:cx5="http://schemas.microsoft.com/office/drawing/2016/5/11/chartex" xmlns:cx6="http://schemas.microsoft.com/office/drawing/2016/5/12/chartex" xmlns:cx7="http://schemas.microsoft.com/office/drawing/2016/5/13/chartex" xmlns:cx8="http://schemas.microsoft.com/office/drawing/2016/5/14/chartex" xmlns:mc="http://schemas.openxmlformats.org/markup-compatibility/2006" xmlns:aink="http://schemas.microsoft.com/office/drawing/2016/ink" xmlns:am3d="http://schemas.microsoft.com/office/drawing/2017/model3d" xmlns:o="urn:schemas-microsoft-com:office:office" xmlns:oel="http://schemas.microsoft.com/office/2019/extlst" xmlns:r="http://schemas.openxmlformats.org/officeDocument/2006/relationships" xmlns:m="http://schemas.openxmlformats.org/officeDocument/2006/math" xmlns:v="urn:schemas-microsoft-com:vml" xmlns:wp14="http://schemas.microsoft.com/office/word/2010/wordprocessingDrawing" xmlns:wp="http://schemas.openxmlformats.org/drawingml/2006/wordprocessingDrawing" xmlns:w10="urn:schemas-microsoft-com:office:word" xmlns:w="http://schemas.openxmlformats.org/wordprocessingml/2006/main" xmlns:w14="http://schemas.microsoft.com/office/word/2010/wordml" xmlns:w15="http://schemas.microsoft.com/office/word/2012/wordml" xmlns:w16cex="http://schemas.microsoft.com/office/word/2018/wordml/cex" xmlns:w16cid="http://schemas.microsoft.com/office/word/2016/wordml/cid" xmlns:w16="http://schemas.microsoft.com/office/word/2018/wordml" xmlns:w16sdtdh="http://schemas.microsoft.com/office/word/2020/wordml/sdtdatahash" xmlns:w16se="http://schemas.microsoft.com/office/word/2015/wordml/symex" xmlns:wpg="http://schemas.microsoft.com/office/word/2010/wordprocessingGroup" xmlns:wpi="http://schemas.microsoft.com/office/word/2010/wordprocessingInk" xmlns:wne="http://schemas.microsoft.com/office/word/2006/wordml" xmlns:wps="http://schemas.microsoft.com/office/word/2010/wordprocessingShape" mc:Ignorable="w14 w15 w16se w16cid w16 w16cex w16sdtdh wp14">
+  <w16cex:commentExtensible w16cex:durableId="262CB3BC" w16cex:dateUtc="2022-05-16T16:27:00Z"/>
   <w16cex:commentExtensible w16cex:durableId="2628DEDC" w16cex:dateUtc="2022-05-13T18:42:00Z"/>
   <w16cex:commentExtensible w16cex:durableId="2628E268" w16cex:dateUtc="2022-05-13T18:58:00Z"/>
   <w16cex:commentExtensible w16cex:durableId="261506B0" w16cex:dateUtc="2022-04-28T17:27:00Z"/>
@@ -24712,6 +25358,7 @@
 
 <file path=word/commentsIds.xml><?xml version="1.0" encoding="utf-8"?>
 <w16cid:commentsIds xmlns:wpc="http://schemas.microsoft.com/office/word/2010/wordprocessingCanvas" xmlns:cx="http://schemas.microsoft.com/office/drawing/2014/chartex" xmlns:cx1="http://schemas.microsoft.com/office/drawing/2015/9/8/chartex" xmlns:cx2="http://schemas.microsoft.com/office/drawing/2015/10/21/chartex" xmlns:cx3="http://schemas.microsoft.com/office/drawing/2016/5/9/chartex" xmlns:cx4="http://schemas.microsoft.com/office/drawing/2016/5/10/chartex" xmlns:cx5="http://schemas.microsoft.com/office/drawing/2016/5/11/chartex" xmlns:cx6="http://schemas.microsoft.com/office/drawing/2016/5/12/chartex" xmlns:cx7="http://schemas.microsoft.com/office/drawing/2016/5/13/chartex" xmlns:cx8="http://schemas.microsoft.com/office/drawing/2016/5/14/chartex" xmlns:mc="http://schemas.openxmlformats.org/markup-compatibility/2006" xmlns:aink="http://schemas.microsoft.com/office/drawing/2016/ink" xmlns:am3d="http://schemas.microsoft.com/office/drawing/2017/model3d" xmlns:o="urn:schemas-microsoft-com:office:office" xmlns:oel="http://schemas.microsoft.com/office/2019/extlst" xmlns:r="http://schemas.openxmlformats.org/officeDocument/2006/relationships" xmlns:m="http://schemas.openxmlformats.org/officeDocument/2006/math" xmlns:v="urn:schemas-microsoft-com:vml" xmlns:wp14="http://schemas.microsoft.com/office/word/2010/wordprocessingDrawing" xmlns:wp="http://schemas.openxmlformats.org/drawingml/2006/wordprocessingDrawing" xmlns:w10="urn:schemas-microsoft-com:office:word" xmlns:w="http://schemas.openxmlformats.org/wordprocessingml/2006/main" xmlns:w14="http://schemas.microsoft.com/office/word/2010/wordml" xmlns:w15="http://schemas.microsoft.com/office/word/2012/wordml" xmlns:w16cex="http://schemas.microsoft.com/office/word/2018/wordml/cex" xmlns:w16cid="http://schemas.microsoft.com/office/word/2016/wordml/cid" xmlns:w16="http://schemas.microsoft.com/office/word/2018/wordml" xmlns:w16sdtdh="http://schemas.microsoft.com/office/word/2020/wordml/sdtdatahash" xmlns:w16se="http://schemas.microsoft.com/office/word/2015/wordml/symex" xmlns:wpg="http://schemas.microsoft.com/office/word/2010/wordprocessingGroup" xmlns:wpi="http://schemas.microsoft.com/office/word/2010/wordprocessingInk" xmlns:wne="http://schemas.microsoft.com/office/word/2006/wordml" xmlns:wps="http://schemas.microsoft.com/office/word/2010/wordprocessingShape" mc:Ignorable="w14 w15 w16se w16cid w16 w16cex w16sdtdh wp14">
+  <w16cid:commentId w16cid:paraId="0689375D" w16cid:durableId="262CB3BC"/>
   <w16cid:commentId w16cid:paraId="003F850E" w16cid:durableId="2628DEDC"/>
   <w16cid:commentId w16cid:paraId="6B8C11A7" w16cid:durableId="2628E268"/>
   <w16cid:commentId w16cid:paraId="6D422C36" w16cid:durableId="261506B0"/>
@@ -24723,6 +25370,119 @@
 <file path=word/numbering.xml><?xml version="1.0" encoding="utf-8"?>
 <w:numbering xmlns:wpc="http://schemas.microsoft.com/office/word/2010/wordprocessingCanvas" xmlns:cx="http://schemas.microsoft.com/office/drawing/2014/chartex" xmlns:cx1="http://schemas.microsoft.com/office/drawing/2015/9/8/chartex" xmlns:cx2="http://schemas.microsoft.com/office/drawing/2015/10/21/chartex" xmlns:cx3="http://schemas.microsoft.com/office/drawing/2016/5/9/chartex" xmlns:cx4="http://schemas.microsoft.com/office/drawing/2016/5/10/chartex" xmlns:cx5="http://schemas.microsoft.com/office/drawing/2016/5/11/chartex" xmlns:cx6="http://schemas.microsoft.com/office/drawing/2016/5/12/chartex" xmlns:cx7="http://schemas.microsoft.com/office/drawing/2016/5/13/chartex" xmlns:cx8="http://schemas.microsoft.com/office/drawing/2016/5/14/chartex" xmlns:mc="http://schemas.openxmlformats.org/markup-compatibility/2006" xmlns:aink="http://schemas.microsoft.com/office/drawing/2016/ink" xmlns:am3d="http://schemas.microsoft.com/office/drawing/2017/model3d" xmlns:o="urn:schemas-microsoft-com:office:office" xmlns:oel="http://schemas.microsoft.com/office/2019/extlst" xmlns:r="http://schemas.openxmlformats.org/officeDocument/2006/relationships" xmlns:m="http://schemas.openxmlformats.org/officeDocument/2006/math" xmlns:v="urn:schemas-microsoft-com:vml" xmlns:wp14="http://schemas.microsoft.com/office/word/2010/wordprocessingDrawing" xmlns:wp="http://schemas.openxmlformats.org/drawingml/2006/wordprocessingDrawing" xmlns:w10="urn:schemas-microsoft-com:office:word" xmlns:w="http://schemas.openxmlformats.org/wordprocessingml/2006/main" xmlns:w14="http://schemas.microsoft.com/office/word/2010/wordml" xmlns:w15="http://schemas.microsoft.com/office/word/2012/wordml" xmlns:w16cex="http://schemas.microsoft.com/office/word/2018/wordml/cex" xmlns:w16cid="http://schemas.microsoft.com/office/word/2016/wordml/cid" xmlns:w16="http://schemas.microsoft.com/office/word/2018/wordml" xmlns:w16sdtdh="http://schemas.microsoft.com/office/word/2020/wordml/sdtdatahash" xmlns:w16se="http://schemas.microsoft.com/office/word/2015/wordml/symex" xmlns:wpg="http://schemas.microsoft.com/office/word/2010/wordprocessingGroup" xmlns:wpi="http://schemas.microsoft.com/office/word/2010/wordprocessingInk" xmlns:wne="http://schemas.microsoft.com/office/word/2006/wordml" xmlns:wps="http://schemas.microsoft.com/office/word/2010/wordprocessingShape" mc:Ignorable="w14 w15 w16se w16cid w16 w16cex w16sdtdh wp14">
   <w:abstractNum w:abstractNumId="0" w15:restartNumberingAfterBreak="0">
+    <w:nsid w:val="151330F9"/>
+    <w:multiLevelType w:val="hybridMultilevel"/>
+    <w:tmpl w:val="B2EC833E"/>
+    <w:lvl w:ilvl="0" w:tplc="83F0087A">
+      <w:start w:val="1"/>
+      <w:numFmt w:val="bullet"/>
+      <w:lvlText w:val="-"/>
+      <w:lvlJc w:val="left"/>
+      <w:pPr>
+        <w:ind w:left="720" w:hanging="360"/>
+      </w:pPr>
+      <w:rPr>
+        <w:rFonts w:ascii="Times New Roman" w:eastAsia="Times New Roman" w:hAnsi="Times New Roman" w:cs="Times New Roman" w:hint="default"/>
+      </w:rPr>
+    </w:lvl>
+    <w:lvl w:ilvl="1" w:tplc="04090003" w:tentative="1">
+      <w:start w:val="1"/>
+      <w:numFmt w:val="bullet"/>
+      <w:lvlText w:val="o"/>
+      <w:lvlJc w:val="left"/>
+      <w:pPr>
+        <w:ind w:left="1440" w:hanging="360"/>
+      </w:pPr>
+      <w:rPr>
+        <w:rFonts w:ascii="Courier New" w:hAnsi="Courier New" w:cs="Courier New" w:hint="default"/>
+      </w:rPr>
+    </w:lvl>
+    <w:lvl w:ilvl="2" w:tplc="04090005" w:tentative="1">
+      <w:start w:val="1"/>
+      <w:numFmt w:val="bullet"/>
+      <w:lvlText w:val=""/>
+      <w:lvlJc w:val="left"/>
+      <w:pPr>
+        <w:ind w:left="2160" w:hanging="360"/>
+      </w:pPr>
+      <w:rPr>
+        <w:rFonts w:ascii="Wingdings" w:hAnsi="Wingdings" w:hint="default"/>
+      </w:rPr>
+    </w:lvl>
+    <w:lvl w:ilvl="3" w:tplc="04090001" w:tentative="1">
+      <w:start w:val="1"/>
+      <w:numFmt w:val="bullet"/>
+      <w:lvlText w:val=""/>
+      <w:lvlJc w:val="left"/>
+      <w:pPr>
+        <w:ind w:left="2880" w:hanging="360"/>
+      </w:pPr>
+      <w:rPr>
+        <w:rFonts w:ascii="Symbol" w:hAnsi="Symbol" w:hint="default"/>
+      </w:rPr>
+    </w:lvl>
+    <w:lvl w:ilvl="4" w:tplc="04090003" w:tentative="1">
+      <w:start w:val="1"/>
+      <w:numFmt w:val="bullet"/>
+      <w:lvlText w:val="o"/>
+      <w:lvlJc w:val="left"/>
+      <w:pPr>
+        <w:ind w:left="3600" w:hanging="360"/>
+      </w:pPr>
+      <w:rPr>
+        <w:rFonts w:ascii="Courier New" w:hAnsi="Courier New" w:cs="Courier New" w:hint="default"/>
+      </w:rPr>
+    </w:lvl>
+    <w:lvl w:ilvl="5" w:tplc="04090005" w:tentative="1">
+      <w:start w:val="1"/>
+      <w:numFmt w:val="bullet"/>
+      <w:lvlText w:val=""/>
+      <w:lvlJc w:val="left"/>
+      <w:pPr>
+        <w:ind w:left="4320" w:hanging="360"/>
+      </w:pPr>
+      <w:rPr>
+        <w:rFonts w:ascii="Wingdings" w:hAnsi="Wingdings" w:hint="default"/>
+      </w:rPr>
+    </w:lvl>
+    <w:lvl w:ilvl="6" w:tplc="04090001" w:tentative="1">
+      <w:start w:val="1"/>
+      <w:numFmt w:val="bullet"/>
+      <w:lvlText w:val=""/>
+      <w:lvlJc w:val="left"/>
+      <w:pPr>
+        <w:ind w:left="5040" w:hanging="360"/>
+      </w:pPr>
+      <w:rPr>
+        <w:rFonts w:ascii="Symbol" w:hAnsi="Symbol" w:hint="default"/>
+      </w:rPr>
+    </w:lvl>
+    <w:lvl w:ilvl="7" w:tplc="04090003" w:tentative="1">
+      <w:start w:val="1"/>
+      <w:numFmt w:val="bullet"/>
+      <w:lvlText w:val="o"/>
+      <w:lvlJc w:val="left"/>
+      <w:pPr>
+        <w:ind w:left="5760" w:hanging="360"/>
+      </w:pPr>
+      <w:rPr>
+        <w:rFonts w:ascii="Courier New" w:hAnsi="Courier New" w:cs="Courier New" w:hint="default"/>
+      </w:rPr>
+    </w:lvl>
+    <w:lvl w:ilvl="8" w:tplc="04090005" w:tentative="1">
+      <w:start w:val="1"/>
+      <w:numFmt w:val="bullet"/>
+      <w:lvlText w:val=""/>
+      <w:lvlJc w:val="left"/>
+      <w:pPr>
+        <w:ind w:left="6480" w:hanging="360"/>
+      </w:pPr>
+      <w:rPr>
+        <w:rFonts w:ascii="Wingdings" w:hAnsi="Wingdings" w:hint="default"/>
+      </w:rPr>
+    </w:lvl>
+  </w:abstractNum>
+  <w:abstractNum w:abstractNumId="1" w15:restartNumberingAfterBreak="0">
     <w:nsid w:val="5E51141A"/>
     <w:multiLevelType w:val="hybridMultilevel"/>
     <w:tmpl w:val="5FF47F3C"/>
@@ -24836,6 +25596,9 @@
     </w:lvl>
   </w:abstractNum>
   <w:num w:numId="1" w16cid:durableId="438837072">
+    <w:abstractNumId w:val="1"/>
+  </w:num>
+  <w:num w:numId="2" w16cid:durableId="908728602">
     <w:abstractNumId w:val="0"/>
   </w:num>
 </w:numbering>

</xml_diff>